<commit_message>
update documentation, still needs some work
</commit_message>
<xml_diff>
--- a/Documentation/w15prj_KN_REQ_final_fn81271.docx
+++ b/Documentation/w15prj_KN_REQ_final_fn81271.docx
@@ -804,19 +804,95 @@
         <w:t xml:space="preserve">Теория </w:t>
       </w:r>
     </w:p>
-    <w:p/>
     <w:p>
       <w:pPr>
         <w:ind w:left="360"/>
       </w:pPr>
-      <w:r>
-        <w:t xml:space="preserve">При разработката на проекта са ползвани </w:t>
-      </w:r>
-      <w:r>
-        <w:rPr>
-          <w:lang w:val="en-US"/>
-        </w:rPr>
-        <w:t>HTML, CSS, Javascript</w:t>
+    </w:p>
+    <w:p>
+      <w:pPr>
+        <w:ind w:left="360"/>
+      </w:pPr>
+      <w:r>
+        <w:t xml:space="preserve">Използваната архитектура следва до </w:t>
+      </w:r>
+      <w:r>
+        <w:t>известна</w:t>
+      </w:r>
+      <w:r>
+        <w:t xml:space="preserve"> степен архитектурния шаблон </w:t>
+      </w:r>
+      <w:r>
+        <w:rPr>
+          <w:lang w:val="en-US"/>
+        </w:rPr>
+        <w:t>MVC (Model</w:t>
+      </w:r>
+      <w:r>
+        <w:t>-</w:t>
+      </w:r>
+      <w:r>
+        <w:rPr>
+          <w:lang w:val="en-US"/>
+        </w:rPr>
+        <w:t>view</w:t>
+      </w:r>
+      <w:r>
+        <w:t>-</w:t>
+      </w:r>
+      <w:r>
+        <w:rPr>
+          <w:lang w:val="en-US"/>
+        </w:rPr>
+        <w:t>controller)</w:t>
+      </w:r>
+      <w:r>
+        <w:t xml:space="preserve">, където се предполага да има обособени съответните компоненти за </w:t>
+      </w:r>
+      <w:r>
+        <w:rPr>
+          <w:lang w:val="en-US"/>
+        </w:rPr>
+        <w:t>front</w:t>
+      </w:r>
+      <w:r>
+        <w:t>-</w:t>
+      </w:r>
+      <w:r>
+        <w:rPr>
+          <w:lang w:val="en-US"/>
+        </w:rPr>
+        <w:t>end</w:t>
+      </w:r>
+      <w:r>
+        <w:t xml:space="preserve"> частта, работата с клиентските заявки и организирането на потребителския интерфейс. В директория </w:t>
+      </w:r>
+      <w:r>
+        <w:rPr>
+          <w:lang w:val="en-US"/>
+        </w:rPr>
+        <w:t>api</w:t>
+      </w:r>
+      <w:r>
+        <w:t xml:space="preserve"> са обособени логиките по отделните елем</w:t>
+      </w:r>
+      <w:r>
+        <w:t>е</w:t>
+      </w:r>
+      <w:r>
+        <w:t xml:space="preserve">нти – </w:t>
+      </w:r>
+      <w:r>
+        <w:rPr>
+          <w:lang w:val="en-US"/>
+        </w:rPr>
+        <w:t>topic,</w:t>
+      </w:r>
+      <w:r>
+        <w:rPr>
+          <w:lang w:val="en-US"/>
+        </w:rPr>
+        <w:t xml:space="preserve"> question, test, history</w:t>
       </w:r>
       <w:r>
         <w:t xml:space="preserve"> и </w:t>
@@ -825,150 +901,37 @@
         <w:rPr>
           <w:lang w:val="en-US"/>
         </w:rPr>
-        <w:t>PHP</w:t>
-      </w:r>
-      <w:r>
-        <w:t xml:space="preserve">. Също така е използвана и библиотека, написана на </w:t>
-      </w:r>
-      <w:r>
-        <w:rPr>
-          <w:lang w:val="en-US"/>
-        </w:rPr>
-        <w:t>Javascript</w:t>
-      </w:r>
-      <w:r>
-        <w:t xml:space="preserve">, </w:t>
-      </w:r>
-      <w:r>
-        <w:rPr>
-          <w:lang w:val="en-US"/>
-        </w:rPr>
-        <w:t>Papa Parse</w:t>
-      </w:r>
-      <w:r>
-        <w:t xml:space="preserve">, чрез която да се прочитат </w:t>
-      </w:r>
-      <w:r>
-        <w:rPr>
-          <w:lang w:val="en-US"/>
-        </w:rPr>
-        <w:t>CSV</w:t>
-      </w:r>
-      <w:r>
-        <w:t xml:space="preserve"> файловете,</w:t>
-      </w:r>
-      <w:r>
-        <w:t xml:space="preserve"> за изпълняване на функционалността </w:t>
-      </w:r>
-      <w:r>
-        <w:rPr>
-          <w:lang w:val="en-US"/>
-        </w:rPr>
-        <w:t>import csv</w:t>
-      </w:r>
-      <w:r>
-        <w:t xml:space="preserve"> за добавяне на въпроси от файл в базата от данни с въпроси. Потребителският интерфейс позволява потребителят да оперира със системата чрез достъпни и разбираеми за обикновен потребител менюта, бутони и визуализации. </w:t>
-      </w:r>
-      <w:r>
-        <w:rPr>
-          <w:lang w:val="en-US"/>
-        </w:rPr>
-        <w:t>PHP</w:t>
-      </w:r>
-      <w:r>
-        <w:t xml:space="preserve"> е използван за сървърната част на системата, основната бизнес логика е реализирана чрез него. Използва се за връзка с базата данни, писане и четене от нея, както и промяна. Валидацията на потребителския вход също се случва чрез </w:t>
-      </w:r>
-      <w:r>
-        <w:rPr>
-          <w:lang w:val="en-US"/>
-        </w:rPr>
-        <w:t xml:space="preserve">PHP. </w:t>
-      </w:r>
-      <w:r>
-        <w:t xml:space="preserve">Потребителските заявки се изпращат към сървъра асинхронно чрез </w:t>
-      </w:r>
-      <w:r>
-        <w:rPr>
-          <w:lang w:val="en-US"/>
-        </w:rPr>
-        <w:t>Javascript</w:t>
-      </w:r>
-      <w:r>
-        <w:t xml:space="preserve">. </w:t>
-      </w:r>
-      <w:r>
-        <w:t xml:space="preserve">Визуализирането на обратната връзка </w:t>
-      </w:r>
-      <w:r>
-        <w:t xml:space="preserve">с потребителя след изпълнение на изпратена от него заявка, се реализира отново чрез </w:t>
-      </w:r>
-      <w:r>
-        <w:rPr>
-          <w:lang w:val="en-US"/>
-        </w:rPr>
-        <w:t>Javascript</w:t>
-      </w:r>
-      <w:r>
-        <w:t xml:space="preserve"> и </w:t>
-      </w:r>
-      <w:r>
-        <w:rPr>
-          <w:lang w:val="en-US"/>
-        </w:rPr>
-        <w:t>HTML</w:t>
-      </w:r>
-      <w:r>
-        <w:rPr>
-          <w:lang w:val="en-US"/>
-        </w:rPr>
-        <w:t>.</w:t>
-      </w:r>
-      <w:r>
-        <w:t xml:space="preserve"> За съответните избрани стилове е използван </w:t>
-      </w:r>
-      <w:r>
-        <w:rPr>
-          <w:lang w:val="en-US"/>
-        </w:rPr>
-        <w:t>CSS</w:t>
-      </w:r>
-      <w:r>
-        <w:t xml:space="preserve">. Използва се приложението </w:t>
-      </w:r>
-      <w:r>
-        <w:rPr>
-          <w:lang w:val="en-US"/>
-        </w:rPr>
-        <w:t>XAMPP</w:t>
-      </w:r>
-      <w:r>
-        <w:t xml:space="preserve">, което предоставя и осъщестявва достъп до </w:t>
-      </w:r>
-      <w:r>
-        <w:rPr>
-          <w:lang w:val="en-US"/>
-        </w:rPr>
-        <w:t>Apache</w:t>
-      </w:r>
-      <w:r>
-        <w:t xml:space="preserve"> сървър и позволява правенето на заявки</w:t>
-      </w:r>
-      <w:r>
-        <w:t xml:space="preserve"> към базата от данни чрез езика </w:t>
-      </w:r>
-      <w:r>
-        <w:rPr>
-          <w:lang w:val="en-US"/>
-        </w:rPr>
-        <w:t>MySQL</w:t>
-      </w:r>
-      <w:r>
-        <w:t xml:space="preserve">. </w:t>
+        <w:t>users</w:t>
+      </w:r>
+      <w:r>
+        <w:t>. Като</w:t>
+      </w:r>
+      <w:r>
+        <w:t xml:space="preserve"> връзката с базата данни е отделена в </w:t>
+      </w:r>
+      <w:r>
+        <w:rPr>
+          <w:lang w:val="en-US"/>
+        </w:rPr>
+        <w:t>utils.php</w:t>
+      </w:r>
+      <w:r>
+        <w:t xml:space="preserve">, където чрез определените функции се позволява изпълнението на писане, четене </w:t>
+      </w:r>
+      <w:r>
+        <w:t>и промяна на записите в базата. Предимството на този модел е по-голямата независимост на отделните части, която се постига</w:t>
+      </w:r>
+      <w:r>
+        <w:t xml:space="preserve">, както и по-високата в определени граници, изменяемост на системата. </w:t>
       </w:r>
     </w:p>
     <w:p>
       <w:pPr>
         <w:pStyle w:val="Heading2"/>
+        <w:numPr>
+          <w:ilvl w:val="0"/>
+          <w:numId w:val="5"/>
+        </w:numPr>
         <w:rPr>
           <w:sz w:val="22"/>
           <w:szCs w:val="22"/>
@@ -979,14 +942,1429 @@
           <w:sz w:val="22"/>
           <w:szCs w:val="22"/>
         </w:rPr>
-        <w:t xml:space="preserve">4. </w:t>
-      </w:r>
-      <w:r>
+        <w:t>Използвани технологии</w:t>
+      </w:r>
+    </w:p>
+    <w:p>
+      <w:pPr>
+        <w:ind w:left="360"/>
+      </w:pPr>
+    </w:p>
+    <w:p>
+      <w:pPr>
+        <w:ind w:left="360"/>
+      </w:pPr>
+      <w:r>
+        <w:t xml:space="preserve">При разработката на проекта са ползвани </w:t>
+      </w:r>
+      <w:r>
+        <w:rPr>
+          <w:b/>
+          <w:lang w:val="en-US"/>
+        </w:rPr>
+        <w:t>HTML</w:t>
+      </w:r>
+      <w:r>
+        <w:rPr>
+          <w:lang w:val="en-US"/>
+        </w:rPr>
+        <w:t>,</w:t>
+      </w:r>
+      <w:r>
+        <w:rPr>
+          <w:b/>
+          <w:lang w:val="en-US"/>
+        </w:rPr>
+        <w:t xml:space="preserve"> CSS</w:t>
+      </w:r>
+      <w:r>
+        <w:rPr>
+          <w:lang w:val="en-US"/>
+        </w:rPr>
+        <w:t xml:space="preserve">, </w:t>
+      </w:r>
+      <w:r>
+        <w:rPr>
+          <w:b/>
+          <w:lang w:val="en-US"/>
+        </w:rPr>
+        <w:t>Javascript</w:t>
+      </w:r>
+      <w:r>
+        <w:t xml:space="preserve"> и </w:t>
+      </w:r>
+      <w:r>
+        <w:rPr>
+          <w:b/>
+          <w:lang w:val="en-US"/>
+        </w:rPr>
+        <w:t>PHP</w:t>
+      </w:r>
+      <w:r>
+        <w:t xml:space="preserve">. Също така е използвана и библиотека, написана на </w:t>
+      </w:r>
+      <w:r>
+        <w:rPr>
+          <w:lang w:val="en-US"/>
+        </w:rPr>
+        <w:t>Javascript</w:t>
+      </w:r>
+      <w:r>
+        <w:t xml:space="preserve">, </w:t>
+      </w:r>
+      <w:r>
+        <w:rPr>
+          <w:lang w:val="en-US"/>
+        </w:rPr>
+        <w:t>Papa Parse</w:t>
+      </w:r>
+      <w:r>
+        <w:t xml:space="preserve">, чрез която да се прочитат </w:t>
+      </w:r>
+      <w:r>
+        <w:rPr>
+          <w:lang w:val="en-US"/>
+        </w:rPr>
+        <w:t>CSV</w:t>
+      </w:r>
+      <w:r>
+        <w:t xml:space="preserve"> файловете, за изпълняване на функционалността </w:t>
+      </w:r>
+      <w:r>
+        <w:rPr>
+          <w:lang w:val="en-US"/>
+        </w:rPr>
+        <w:t>import csv</w:t>
+      </w:r>
+      <w:r>
+        <w:t xml:space="preserve"> за добавяне на въпроси от файл в базата от данни с въпроси. Потребителският интерфейс позволява потребителят да оперира със системата чрез достъпни и разбираеми за обикновен потребител менюта, бутони и визуализации. </w:t>
+      </w:r>
+      <w:r>
+        <w:rPr>
+          <w:lang w:val="en-US"/>
+        </w:rPr>
+        <w:t>PHP</w:t>
+      </w:r>
+      <w:r>
+        <w:t xml:space="preserve"> е използван за сървърната част на системата, основната бизнес логика е реализирана чрез него. Използва се за връзка с базата данни, писане и четене от нея, както и промяна. Валидацията на потребителския вход също се случва чрез </w:t>
+      </w:r>
+      <w:r>
+        <w:rPr>
+          <w:lang w:val="en-US"/>
+        </w:rPr>
+        <w:t xml:space="preserve">PHP. </w:t>
+      </w:r>
+      <w:r>
+        <w:t xml:space="preserve">Потребителските заявки се изпращат към сървъра асинхронно чрез </w:t>
+      </w:r>
+      <w:r>
+        <w:rPr>
+          <w:lang w:val="en-US"/>
+        </w:rPr>
+        <w:t>Javascript</w:t>
+      </w:r>
+      <w:r>
+        <w:t xml:space="preserve">. Визуализирането на обратната връзка с потребителя след изпълнение на изпратена от него заявка, се реализира отново чрез </w:t>
+      </w:r>
+      <w:r>
+        <w:rPr>
+          <w:lang w:val="en-US"/>
+        </w:rPr>
+        <w:t>Javascript</w:t>
+      </w:r>
+      <w:r>
+        <w:t xml:space="preserve"> и </w:t>
+      </w:r>
+      <w:r>
+        <w:rPr>
+          <w:lang w:val="en-US"/>
+        </w:rPr>
+        <w:t>HTML.</w:t>
+      </w:r>
+      <w:r>
+        <w:t xml:space="preserve"> За съответните избрани стилове е използван </w:t>
+      </w:r>
+      <w:r>
+        <w:rPr>
+          <w:lang w:val="en-US"/>
+        </w:rPr>
+        <w:t>CSS</w:t>
+      </w:r>
+      <w:r>
+        <w:t xml:space="preserve">. Използва се приложението </w:t>
+      </w:r>
+      <w:r>
+        <w:rPr>
+          <w:lang w:val="en-US"/>
+        </w:rPr>
+        <w:t>XAMPP</w:t>
+      </w:r>
+      <w:r>
+        <w:t xml:space="preserve">, което предоставя и осъщестявва достъп до </w:t>
+      </w:r>
+      <w:r>
+        <w:rPr>
+          <w:lang w:val="en-US"/>
+        </w:rPr>
+        <w:t>Apache</w:t>
+      </w:r>
+      <w:r>
+        <w:t xml:space="preserve"> сървър и позволява правенето на заявки към базата от данни чрез езика </w:t>
+      </w:r>
+      <w:r>
+        <w:rPr>
+          <w:lang w:val="en-US"/>
+        </w:rPr>
+        <w:t>MySQL</w:t>
+      </w:r>
+      <w:r>
+        <w:t xml:space="preserve">. </w:t>
+      </w:r>
+    </w:p>
+    <w:p>
+      <w:pPr>
+        <w:pStyle w:val="ListParagraph"/>
+        <w:numPr>
+          <w:ilvl w:val="0"/>
+          <w:numId w:val="6"/>
+        </w:numPr>
+      </w:pPr>
+      <w:r>
+        <w:t xml:space="preserve">Сървър – </w:t>
+      </w:r>
+      <w:r>
+        <w:rPr>
+          <w:b/>
+          <w:lang w:val="en-US"/>
+        </w:rPr>
+        <w:t>Microsoft Windows 7</w:t>
+      </w:r>
+      <w:r>
+        <w:rPr>
+          <w:b/>
+          <w:lang w:val="en-US"/>
+        </w:rPr>
+        <w:t>, x64</w:t>
+      </w:r>
+    </w:p>
+    <w:p>
+      <w:pPr>
+        <w:pStyle w:val="ListParagraph"/>
+        <w:numPr>
+          <w:ilvl w:val="0"/>
+          <w:numId w:val="6"/>
+        </w:numPr>
+      </w:pPr>
+      <w:r>
+        <w:t xml:space="preserve">Сървърен език – </w:t>
+      </w:r>
+      <w:r>
+        <w:rPr>
+          <w:b/>
+          <w:lang w:val="en-US"/>
+        </w:rPr>
+        <w:t>PHP</w:t>
+      </w:r>
+      <w:r>
+        <w:rPr>
+          <w:b/>
+        </w:rPr>
+        <w:t xml:space="preserve"> 8.0.0</w:t>
+      </w:r>
+    </w:p>
+    <w:p>
+      <w:pPr>
+        <w:pStyle w:val="ListParagraph"/>
+        <w:numPr>
+          <w:ilvl w:val="0"/>
+          <w:numId w:val="6"/>
+        </w:numPr>
+      </w:pPr>
+      <w:r>
+        <w:t xml:space="preserve">Уеб сървър – </w:t>
+      </w:r>
+      <w:r>
+        <w:rPr>
+          <w:b/>
+          <w:lang w:val="en-US"/>
+        </w:rPr>
+        <w:t>Apache 2.4.46</w:t>
+      </w:r>
+    </w:p>
+    <w:p>
+      <w:pPr>
+        <w:pStyle w:val="ListParagraph"/>
+        <w:numPr>
+          <w:ilvl w:val="0"/>
+          <w:numId w:val="6"/>
+        </w:numPr>
+      </w:pPr>
+      <w:r>
+        <w:t xml:space="preserve">Сървър за База данни – </w:t>
+      </w:r>
+      <w:r>
+        <w:rPr>
+          <w:b/>
+          <w:lang w:val="en-US"/>
+        </w:rPr>
+        <w:t>MariaDB 10.4.17</w:t>
+      </w:r>
+    </w:p>
+    <w:p>
+      <w:pPr>
+        <w:pStyle w:val="ListParagraph"/>
+        <w:numPr>
+          <w:ilvl w:val="0"/>
+          <w:numId w:val="6"/>
+        </w:numPr>
+        <w:rPr>
+          <w:b/>
+        </w:rPr>
+      </w:pPr>
+      <w:r>
+        <w:rPr>
+          <w:b/>
+          <w:lang w:val="en-US"/>
+        </w:rPr>
+        <w:t>phpMyAdmin – 5.0.4</w:t>
+      </w:r>
+      <w:r>
+        <w:rPr>
+          <w:b/>
+          <w:lang w:val="en-US"/>
+        </w:rPr>
+        <w:t xml:space="preserve"> </w:t>
+      </w:r>
+    </w:p>
+    <w:p>
+      <w:pPr>
+        <w:ind w:left="360"/>
+      </w:pPr>
+    </w:p>
+    <w:p>
+      <w:pPr>
+        <w:pStyle w:val="Heading2"/>
+        <w:numPr>
+          <w:ilvl w:val="0"/>
+          <w:numId w:val="5"/>
+        </w:numPr>
         <w:rPr>
           <w:sz w:val="22"/>
           <w:szCs w:val="22"/>
         </w:rPr>
-        <w:t>Използвани технологии</w:t>
+      </w:pPr>
+      <w:r>
+        <w:rPr>
+          <w:sz w:val="22"/>
+          <w:szCs w:val="22"/>
+        </w:rPr>
+        <w:t xml:space="preserve">Инсталация и настройки </w:t>
+      </w:r>
+    </w:p>
+    <w:p/>
+    <w:p>
+      <w:pPr>
+        <w:ind w:left="360"/>
+        <w:rPr>
+          <w:rFonts w:ascii="Calibri" w:hAnsi="Calibri" w:cs="Calibri"/>
+          <w:color w:val="000000"/>
+          <w:lang w:val="en-US"/>
+        </w:rPr>
+      </w:pPr>
+      <w:r>
+        <w:lastRenderedPageBreak/>
+        <w:t xml:space="preserve">Предварително е необходимо да бъде инсталиран </w:t>
+      </w:r>
+      <w:r>
+        <w:rPr>
+          <w:lang w:val="en-US"/>
+        </w:rPr>
+        <w:t>XAMPP</w:t>
+      </w:r>
+      <w:r>
+        <w:t>. Когато решим да пуснем даден проект, какъвто проект е предметът на настоящата документация, трябва всички файлове, с които разполагаме</w:t>
+      </w:r>
+      <w:r>
+        <w:rPr>
+          <w:lang w:val="en-US"/>
+        </w:rPr>
+        <w:t>(</w:t>
+      </w:r>
+      <w:r>
+        <w:t>или цялата папка на проект</w:t>
+      </w:r>
+      <w:r>
+        <w:rPr>
+          <w:lang w:val="en-US"/>
+        </w:rPr>
+        <w:t>)</w:t>
+      </w:r>
+      <w:r>
+        <w:t xml:space="preserve">, да бъдат поставени в </w:t>
+      </w:r>
+      <w:r>
+        <w:rPr>
+          <w:rFonts w:ascii="Calibri" w:hAnsi="Calibri" w:cs="Calibri"/>
+          <w:color w:val="000000"/>
+        </w:rPr>
+        <w:t xml:space="preserve"> C:\xampp\htdocs\  и, когато искаме да заредим в браузъра някоя от страниците, вместо  C:\xampp\htdocs\  пишем </w:t>
+      </w:r>
+      <w:r>
+        <w:rPr>
+          <w:rFonts w:ascii="Calibri" w:hAnsi="Calibri" w:cs="Calibri"/>
+          <w:color w:val="000000"/>
+          <w:lang w:val="en-US"/>
+        </w:rPr>
+        <w:t>localhost</w:t>
+      </w:r>
+      <w:r>
+        <w:rPr>
+          <w:rFonts w:ascii="Calibri" w:hAnsi="Calibri" w:cs="Calibri"/>
+          <w:color w:val="000000"/>
+        </w:rPr>
+        <w:t xml:space="preserve">. </w:t>
+      </w:r>
+      <w:r>
+        <w:rPr>
+          <w:rFonts w:ascii="Calibri" w:hAnsi="Calibri" w:cs="Calibri"/>
+          <w:color w:val="000000"/>
+        </w:rPr>
+        <w:t xml:space="preserve">Трябва чрез контролния панел на </w:t>
+      </w:r>
+      <w:r>
+        <w:rPr>
+          <w:rFonts w:ascii="Calibri" w:hAnsi="Calibri" w:cs="Calibri"/>
+          <w:color w:val="000000"/>
+          <w:lang w:val="en-US"/>
+        </w:rPr>
+        <w:t>XAMPP</w:t>
+      </w:r>
+      <w:r>
+        <w:rPr>
+          <w:rFonts w:ascii="Calibri" w:hAnsi="Calibri" w:cs="Calibri"/>
+          <w:color w:val="000000"/>
+        </w:rPr>
+        <w:t xml:space="preserve"> да се стартират модулите </w:t>
+      </w:r>
+      <w:r>
+        <w:rPr>
+          <w:rFonts w:ascii="Calibri" w:hAnsi="Calibri" w:cs="Calibri"/>
+          <w:color w:val="000000"/>
+          <w:lang w:val="en-US"/>
+        </w:rPr>
+        <w:t xml:space="preserve">Apache </w:t>
+      </w:r>
+      <w:r>
+        <w:rPr>
+          <w:rFonts w:ascii="Calibri" w:hAnsi="Calibri" w:cs="Calibri"/>
+          <w:color w:val="000000"/>
+        </w:rPr>
+        <w:t>и</w:t>
+      </w:r>
+      <w:r>
+        <w:rPr>
+          <w:rFonts w:ascii="Calibri" w:hAnsi="Calibri" w:cs="Calibri"/>
+          <w:color w:val="000000"/>
+          <w:lang w:val="en-US"/>
+        </w:rPr>
+        <w:t xml:space="preserve"> MySQL</w:t>
+      </w:r>
+      <w:r>
+        <w:rPr>
+          <w:rFonts w:ascii="Calibri" w:hAnsi="Calibri" w:cs="Calibri"/>
+          <w:color w:val="000000"/>
+        </w:rPr>
+        <w:t xml:space="preserve"> като се натиснат бутоните </w:t>
+      </w:r>
+      <w:r>
+        <w:rPr>
+          <w:rFonts w:ascii="Calibri" w:hAnsi="Calibri" w:cs="Calibri"/>
+          <w:color w:val="000000"/>
+          <w:lang w:val="en-US"/>
+        </w:rPr>
+        <w:t>start</w:t>
+      </w:r>
+      <w:r>
+        <w:rPr>
+          <w:rFonts w:ascii="Calibri" w:hAnsi="Calibri" w:cs="Calibri"/>
+          <w:color w:val="000000"/>
+        </w:rPr>
+        <w:t xml:space="preserve"> срещу тях. </w:t>
+      </w:r>
+      <w:r>
+        <w:rPr>
+          <w:rFonts w:ascii="Calibri" w:hAnsi="Calibri" w:cs="Calibri"/>
+          <w:color w:val="000000"/>
+          <w:lang w:val="en-US"/>
+        </w:rPr>
+        <w:t xml:space="preserve"> </w:t>
+      </w:r>
+    </w:p>
+    <w:p>
+      <w:pPr>
+        <w:ind w:left="360"/>
+        <w:rPr>
+          <w:rFonts w:ascii="Calibri" w:hAnsi="Calibri" w:cs="Calibri"/>
+          <w:color w:val="000000"/>
+        </w:rPr>
+      </w:pPr>
+      <w:r>
+        <w:rPr>
+          <w:rFonts w:ascii="Calibri" w:hAnsi="Calibri" w:cs="Calibri"/>
+          <w:color w:val="000000"/>
+        </w:rPr>
+        <w:t>Пример</w:t>
+      </w:r>
+      <w:r>
+        <w:rPr>
+          <w:rFonts w:ascii="Calibri" w:hAnsi="Calibri" w:cs="Calibri"/>
+          <w:color w:val="000000"/>
+          <w:lang w:val="en-US"/>
+        </w:rPr>
+        <w:t>:</w:t>
+      </w:r>
+      <w:r>
+        <w:rPr>
+          <w:rFonts w:ascii="Calibri" w:hAnsi="Calibri" w:cs="Calibri"/>
+          <w:color w:val="000000"/>
+        </w:rPr>
+        <w:t xml:space="preserve"> Ако искаме да достъпим страницата за започва</w:t>
+      </w:r>
+      <w:r>
+        <w:rPr>
+          <w:rFonts w:ascii="Calibri" w:hAnsi="Calibri" w:cs="Calibri"/>
+          <w:color w:val="000000"/>
+        </w:rPr>
+        <w:t>не на тест, пишем в браузъра</w:t>
+      </w:r>
+    </w:p>
+    <w:p>
+      <w:pPr>
+        <w:ind w:left="360"/>
+      </w:pPr>
+      <w:r>
+        <w:rPr>
+          <w:rFonts w:ascii="Calibri" w:hAnsi="Calibri" w:cs="Calibri"/>
+          <w:color w:val="000000"/>
+        </w:rPr>
+        <w:t>http://localhost/Test-Generator/pages/Test.html</w:t>
+      </w:r>
+      <w:r>
+        <w:t xml:space="preserve">  </w:t>
+      </w:r>
+    </w:p>
+    <w:p>
+      <w:pPr>
+        <w:ind w:left="360"/>
+      </w:pPr>
+      <w:r>
+        <w:t>Другият начин е да отворим началната страница на системата на адрес</w:t>
+      </w:r>
+      <w:r>
+        <w:rPr>
+          <w:lang w:val="en-US"/>
+        </w:rPr>
+        <w:t xml:space="preserve">: </w:t>
+      </w:r>
+      <w:r>
+        <w:t xml:space="preserve"> </w:t>
+      </w:r>
+    </w:p>
+    <w:p>
+      <w:pPr>
+        <w:ind w:left="360"/>
+      </w:pPr>
+      <w:r>
+        <w:t>http://localhost/Test-Generator/index.html</w:t>
+      </w:r>
+    </w:p>
+    <w:p>
+      <w:pPr>
+        <w:ind w:left="360"/>
+      </w:pPr>
+      <w:r>
+        <w:t>и</w:t>
+      </w:r>
+      <w:r>
+        <w:t xml:space="preserve"> оттам чрез потребителския интерфейс да навигираме</w:t>
+      </w:r>
+      <w:r>
+        <w:t xml:space="preserve"> до</w:t>
+      </w:r>
+      <w:r>
+        <w:t xml:space="preserve"> съответните места, които искаме да посетим. </w:t>
+      </w:r>
+      <w:r>
+        <w:t xml:space="preserve">   </w:t>
+      </w:r>
+    </w:p>
+    <w:p>
+      <w:pPr>
+        <w:ind w:left="360"/>
+      </w:pPr>
+    </w:p>
+    <w:p>
+      <w:pPr>
+        <w:ind w:left="360"/>
+        <w:rPr>
+          <w:lang w:val="en-US"/>
+        </w:rPr>
+      </w:pPr>
+      <w:r>
+        <w:rPr>
+          <w:noProof/>
+          <w:lang w:val="en-US"/>
+        </w:rPr>
+        <w:lastRenderedPageBreak/>
+        <w:drawing>
+          <wp:inline distT="0" distB="0" distL="0" distR="0">
+            <wp:extent cx="6153149" cy="5019675"/>
+            <wp:effectExtent l="38100" t="0" r="19051" b="1514475"/>
+            <wp:docPr id="1" name="Picture 0" descr="start.png"/>
+            <wp:cNvGraphicFramePr>
+              <a:graphicFrameLocks xmlns:a="http://schemas.openxmlformats.org/drawingml/2006/main" noChangeAspect="1"/>
+            </wp:cNvGraphicFramePr>
+            <a:graphic xmlns:a="http://schemas.openxmlformats.org/drawingml/2006/main">
+              <a:graphicData uri="http://schemas.openxmlformats.org/drawingml/2006/picture">
+                <pic:pic xmlns:pic="http://schemas.openxmlformats.org/drawingml/2006/picture">
+                  <pic:nvPicPr>
+                    <pic:cNvPr id="0" name="start.png"/>
+                    <pic:cNvPicPr/>
+                  </pic:nvPicPr>
+                  <pic:blipFill>
+                    <a:blip r:embed="rId8"/>
+                    <a:stretch>
+                      <a:fillRect/>
+                    </a:stretch>
+                  </pic:blipFill>
+                  <pic:spPr>
+                    <a:xfrm>
+                      <a:off x="0" y="0"/>
+                      <a:ext cx="6153149" cy="5019675"/>
+                    </a:xfrm>
+                    <a:prstGeom prst="roundRect">
+                      <a:avLst>
+                        <a:gd name="adj" fmla="val 8594"/>
+                      </a:avLst>
+                    </a:prstGeom>
+                    <a:solidFill>
+                      <a:srgbClr val="FFFFFF">
+                        <a:shade val="85000"/>
+                      </a:srgbClr>
+                    </a:solidFill>
+                    <a:ln>
+                      <a:noFill/>
+                    </a:ln>
+                    <a:effectLst>
+                      <a:reflection blurRad="12700" stA="38000" endPos="28000" dist="5000" dir="5400000" sy="-100000" algn="bl" rotWithShape="0"/>
+                    </a:effectLst>
+                  </pic:spPr>
+                </pic:pic>
+              </a:graphicData>
+            </a:graphic>
+          </wp:inline>
+        </w:drawing>
+      </w:r>
+    </w:p>
+    <w:p>
+      <w:pPr>
+        <w:pStyle w:val="Heading2"/>
+        <w:numPr>
+          <w:ilvl w:val="0"/>
+          <w:numId w:val="5"/>
+        </w:numPr>
+        <w:rPr>
+          <w:sz w:val="22"/>
+          <w:szCs w:val="22"/>
+          <w:lang w:val="en-US"/>
+        </w:rPr>
+      </w:pPr>
+      <w:r>
+        <w:rPr>
+          <w:sz w:val="22"/>
+          <w:szCs w:val="22"/>
+        </w:rPr>
+        <w:t xml:space="preserve">Кратко ръководство на потребителя </w:t>
+      </w:r>
+    </w:p>
+    <w:p>
+      <w:pPr>
+        <w:rPr>
+          <w:lang w:val="en-US"/>
+        </w:rPr>
+      </w:pPr>
+    </w:p>
+    <w:p>
+      <w:pPr>
+        <w:ind w:left="360"/>
+      </w:pPr>
+      <w:r>
+        <w:t xml:space="preserve">В началото потребителят стартира </w:t>
+      </w:r>
+      <w:r>
+        <w:rPr>
+          <w:b/>
+          <w:lang w:val="en-US"/>
+        </w:rPr>
+        <w:t>XAMPP</w:t>
+      </w:r>
+      <w:r>
+        <w:rPr>
+          <w:b/>
+          <w:lang w:val="en-US"/>
+        </w:rPr>
+        <w:t xml:space="preserve"> (</w:t>
+      </w:r>
+      <w:r>
+        <w:rPr>
+          <w:rFonts w:ascii="Calibri" w:hAnsi="Calibri" w:cs="Calibri"/>
+          <w:b/>
+          <w:color w:val="000000"/>
+        </w:rPr>
+        <w:t>C:\xampp\</w:t>
+      </w:r>
+      <w:r>
+        <w:rPr>
+          <w:b/>
+        </w:rPr>
+        <w:t xml:space="preserve"> </w:t>
+      </w:r>
+      <w:r>
+        <w:rPr>
+          <w:rFonts w:ascii="Calibri" w:hAnsi="Calibri" w:cs="Calibri"/>
+          <w:b/>
+          <w:color w:val="000000"/>
+        </w:rPr>
+        <w:t>xampp-control.exe</w:t>
+      </w:r>
+      <w:r>
+        <w:rPr>
+          <w:b/>
+          <w:lang w:val="en-US"/>
+        </w:rPr>
+        <w:t>)</w:t>
+      </w:r>
+      <w:r>
+        <w:t xml:space="preserve"> и натиска </w:t>
+      </w:r>
+      <w:r>
+        <w:rPr>
+          <w:b/>
+          <w:lang w:val="en-US"/>
+        </w:rPr>
+        <w:t>start</w:t>
+      </w:r>
+      <w:r>
+        <w:rPr>
+          <w:b/>
+        </w:rPr>
+        <w:t xml:space="preserve"> </w:t>
+      </w:r>
+      <w:r>
+        <w:t xml:space="preserve">бутоните срещу модулите </w:t>
+      </w:r>
+      <w:r>
+        <w:rPr>
+          <w:b/>
+          <w:lang w:val="en-US"/>
+        </w:rPr>
+        <w:t>Apache</w:t>
+      </w:r>
+      <w:r>
+        <w:t xml:space="preserve"> и </w:t>
+      </w:r>
+      <w:r>
+        <w:rPr>
+          <w:b/>
+          <w:lang w:val="en-US"/>
+        </w:rPr>
+        <w:t>MySQL</w:t>
+      </w:r>
+      <w:r>
+        <w:t>. След това достъпва през браузъра следния адрес</w:t>
+      </w:r>
+      <w:r>
+        <w:rPr>
+          <w:lang w:val="en-US"/>
+        </w:rPr>
+        <w:t>:</w:t>
+      </w:r>
+      <w:r>
+        <w:t xml:space="preserve"> </w:t>
+      </w:r>
+    </w:p>
+    <w:p>
+      <w:pPr>
+        <w:ind w:left="360"/>
+        <w:rPr>
+          <w:lang w:val="en-US"/>
+        </w:rPr>
+      </w:pPr>
+      <w:hyperlink r:id="rId9" w:history="1">
+        <w:r>
+          <w:rPr>
+            <w:rStyle w:val="Hyperlink"/>
+          </w:rPr>
+          <w:t>http://localhost/phpmyadmin/</w:t>
+        </w:r>
+      </w:hyperlink>
+      <w:r>
+        <w:t xml:space="preserve"> </w:t>
+      </w:r>
+    </w:p>
+    <w:p>
+      <w:pPr>
+        <w:ind w:left="360"/>
+      </w:pPr>
+      <w:r>
+        <w:t>Тук с помощта на</w:t>
+      </w:r>
+      <w:r>
+        <w:rPr>
+          <w:b/>
+        </w:rPr>
+        <w:t xml:space="preserve"> </w:t>
+      </w:r>
+      <w:r>
+        <w:rPr>
+          <w:b/>
+          <w:lang w:val="en-US"/>
+        </w:rPr>
+        <w:t>phpMyAdmin</w:t>
+      </w:r>
+      <w:r>
+        <w:t xml:space="preserve"> потребителят ще създаде собствената база от данни. </w:t>
+      </w:r>
+      <w:r>
+        <w:t>Какви са стъпките за това</w:t>
+      </w:r>
+      <w:r>
+        <w:rPr>
+          <w:lang w:val="en-US"/>
+        </w:rPr>
+        <w:t>?</w:t>
+      </w:r>
+    </w:p>
+    <w:p>
+      <w:pPr>
+        <w:ind w:left="360"/>
+      </w:pPr>
+      <w:r>
+        <w:lastRenderedPageBreak/>
+        <w:t xml:space="preserve">В горния ляв ъгъл натиска опцията </w:t>
+      </w:r>
+      <w:r>
+        <w:rPr>
+          <w:b/>
+          <w:lang w:val="en-US"/>
+        </w:rPr>
+        <w:t>New</w:t>
+      </w:r>
+      <w:r>
+        <w:t>, с която ще</w:t>
+      </w:r>
+      <w:r>
+        <w:t xml:space="preserve"> създаде празна база данни за начало. След което в двете поленца за въвеждане</w:t>
+      </w:r>
+      <w:r>
+        <w:rPr>
+          <w:lang w:val="en-US"/>
+        </w:rPr>
+        <w:t>(</w:t>
+      </w:r>
+      <w:r>
+        <w:t>едно за въвеждане и едно за избиране</w:t>
+      </w:r>
+      <w:r>
+        <w:rPr>
+          <w:lang w:val="en-US"/>
+        </w:rPr>
+        <w:t>)</w:t>
+      </w:r>
+      <w:r>
+        <w:t xml:space="preserve"> пише съответно името на базата, в този случай пише</w:t>
+      </w:r>
+      <w:r>
+        <w:rPr>
+          <w:lang w:val="en-US"/>
+        </w:rPr>
+        <w:t xml:space="preserve"> </w:t>
+      </w:r>
+      <w:r>
+        <w:rPr>
+          <w:b/>
+          <w:lang w:val="en-US"/>
+        </w:rPr>
+        <w:t>tesgenerator</w:t>
+      </w:r>
+      <w:r>
+        <w:rPr>
+          <w:b/>
+        </w:rPr>
+        <w:t xml:space="preserve"> </w:t>
+      </w:r>
+      <w:r>
+        <w:t xml:space="preserve"> и избира от падащото меню опцията</w:t>
+      </w:r>
+      <w:r>
+        <w:rPr>
+          <w:lang w:val="en-US"/>
+        </w:rPr>
+        <w:t xml:space="preserve"> </w:t>
+      </w:r>
+      <w:r>
+        <w:rPr>
+          <w:b/>
+          <w:lang w:val="en-US"/>
+        </w:rPr>
+        <w:t>utf8mb4_general_ci</w:t>
+      </w:r>
+      <w:r>
+        <w:t xml:space="preserve">. </w:t>
+      </w:r>
+      <w:r>
+        <w:t xml:space="preserve">След това натиска бутона </w:t>
+      </w:r>
+      <w:r>
+        <w:rPr>
+          <w:b/>
+          <w:lang w:val="en-US"/>
+        </w:rPr>
+        <w:t>Create</w:t>
+      </w:r>
+      <w:r>
+        <w:t xml:space="preserve">. Зарежда му се страничката с новосъздадената база данни, която за момента е празна. </w:t>
+      </w:r>
+      <w:r>
+        <w:t xml:space="preserve">От менюто с изредените отгоре опции избира </w:t>
+      </w:r>
+      <w:r>
+        <w:rPr>
+          <w:b/>
+          <w:lang w:val="en-US"/>
+        </w:rPr>
+        <w:t>Import</w:t>
+      </w:r>
+      <w:r>
+        <w:t xml:space="preserve">. След което натиска </w:t>
+      </w:r>
+      <w:r>
+        <w:rPr>
+          <w:b/>
+          <w:lang w:val="en-US"/>
+        </w:rPr>
+        <w:t>Choose file</w:t>
+      </w:r>
+      <w:r>
+        <w:t xml:space="preserve"> и навигира до желания файл</w:t>
+      </w:r>
+      <w:r>
+        <w:rPr>
+          <w:lang w:val="en-US"/>
+        </w:rPr>
+        <w:t xml:space="preserve"> (</w:t>
+      </w:r>
+      <w:r>
+        <w:t xml:space="preserve">в нашия случай това е файлът </w:t>
+      </w:r>
+      <w:r>
+        <w:rPr>
+          <w:b/>
+          <w:lang w:val="en-US"/>
+        </w:rPr>
+        <w:t>seed.sql</w:t>
+      </w:r>
+      <w:r>
+        <w:rPr>
+          <w:lang w:val="en-US"/>
+        </w:rPr>
+        <w:t>)</w:t>
+      </w:r>
+      <w:r>
+        <w:t>, пътят е следният</w:t>
+      </w:r>
+      <w:r>
+        <w:rPr>
+          <w:lang w:val="en-US"/>
+        </w:rPr>
+        <w:t>:</w:t>
+      </w:r>
+      <w:r>
+        <w:t xml:space="preserve"> </w:t>
+      </w:r>
+      <w:r>
+        <w:rPr>
+          <w:b/>
+        </w:rPr>
+        <w:t>C:\xampp\htdocs\Test-Generator\database_seeds</w:t>
+      </w:r>
+      <w:r>
+        <w:rPr>
+          <w:b/>
+          <w:lang w:val="en-US"/>
+        </w:rPr>
+        <w:t>\seed.sql</w:t>
+      </w:r>
+      <w:r>
+        <w:t xml:space="preserve">. </w:t>
+      </w:r>
+      <w:r>
+        <w:t xml:space="preserve">След това натиска бутона </w:t>
+      </w:r>
+      <w:r>
+        <w:rPr>
+          <w:b/>
+          <w:lang w:val="en-US"/>
+        </w:rPr>
+        <w:t>Go</w:t>
+      </w:r>
+      <w:r>
+        <w:t xml:space="preserve"> най-долу вдясно. </w:t>
+      </w:r>
+    </w:p>
+    <w:p>
+      <w:pPr>
+        <w:ind w:left="360"/>
+      </w:pPr>
+      <w:r>
+        <w:rPr>
+          <w:noProof/>
+          <w:lang w:val="en-US"/>
+        </w:rPr>
+        <w:drawing>
+          <wp:inline distT="0" distB="0" distL="0" distR="0">
+            <wp:extent cx="5760720" cy="4608195"/>
+            <wp:effectExtent l="38100" t="0" r="11430" b="1392555"/>
+            <wp:docPr id="2" name="Picture 1" descr="import_seed_phpmyadmin.png"/>
+            <wp:cNvGraphicFramePr>
+              <a:graphicFrameLocks xmlns:a="http://schemas.openxmlformats.org/drawingml/2006/main" noChangeAspect="1"/>
+            </wp:cNvGraphicFramePr>
+            <a:graphic xmlns:a="http://schemas.openxmlformats.org/drawingml/2006/main">
+              <a:graphicData uri="http://schemas.openxmlformats.org/drawingml/2006/picture">
+                <pic:pic xmlns:pic="http://schemas.openxmlformats.org/drawingml/2006/picture">
+                  <pic:nvPicPr>
+                    <pic:cNvPr id="0" name="import_seed_phpmyadmin.png"/>
+                    <pic:cNvPicPr/>
+                  </pic:nvPicPr>
+                  <pic:blipFill>
+                    <a:blip r:embed="rId10"/>
+                    <a:stretch>
+                      <a:fillRect/>
+                    </a:stretch>
+                  </pic:blipFill>
+                  <pic:spPr>
+                    <a:xfrm>
+                      <a:off x="0" y="0"/>
+                      <a:ext cx="5760720" cy="4608195"/>
+                    </a:xfrm>
+                    <a:prstGeom prst="roundRect">
+                      <a:avLst>
+                        <a:gd name="adj" fmla="val 8594"/>
+                      </a:avLst>
+                    </a:prstGeom>
+                    <a:solidFill>
+                      <a:srgbClr val="FFFFFF">
+                        <a:shade val="85000"/>
+                      </a:srgbClr>
+                    </a:solidFill>
+                    <a:ln>
+                      <a:noFill/>
+                    </a:ln>
+                    <a:effectLst>
+                      <a:reflection blurRad="12700" stA="38000" endPos="28000" dist="5000" dir="5400000" sy="-100000" algn="bl" rotWithShape="0"/>
+                    </a:effectLst>
+                  </pic:spPr>
+                </pic:pic>
+              </a:graphicData>
+            </a:graphic>
+          </wp:inline>
+        </w:drawing>
+      </w:r>
+    </w:p>
+    <w:p>
+      <w:pPr>
+        <w:ind w:left="360"/>
+      </w:pPr>
+      <w:r>
+        <w:t xml:space="preserve">След изпълнение на тази заявка отива в менюто отляво и натиска върху името на създадената база – </w:t>
+      </w:r>
+      <w:r>
+        <w:rPr>
+          <w:b/>
+          <w:lang w:val="en-US"/>
+        </w:rPr>
+        <w:t>testgenerator</w:t>
+      </w:r>
+      <w:r>
+        <w:t xml:space="preserve">. </w:t>
+      </w:r>
+      <w:r>
+        <w:t xml:space="preserve"> Като подмодули може да види отделните таблици </w:t>
+      </w:r>
+      <w:r>
+        <w:rPr>
+          <w:lang w:val="en-US"/>
+        </w:rPr>
+        <w:t>(</w:t>
+      </w:r>
+      <w:r>
+        <w:t>релации</w:t>
+      </w:r>
+      <w:r>
+        <w:rPr>
+          <w:lang w:val="en-US"/>
+        </w:rPr>
+        <w:t>)</w:t>
+      </w:r>
+      <w:r>
+        <w:t xml:space="preserve">, които са се създали при зареждането на файла. </w:t>
+      </w:r>
+      <w:r>
+        <w:t xml:space="preserve">Те са </w:t>
+      </w:r>
+      <w:r>
+        <w:rPr>
+          <w:b/>
+          <w:lang w:val="en-US"/>
+        </w:rPr>
+        <w:t>question</w:t>
+      </w:r>
+      <w:r>
+        <w:rPr>
+          <w:lang w:val="en-US"/>
+        </w:rPr>
+        <w:t xml:space="preserve">, </w:t>
+      </w:r>
+      <w:r>
+        <w:rPr>
+          <w:b/>
+          <w:lang w:val="en-US"/>
+        </w:rPr>
+        <w:t>question</w:t>
+      </w:r>
+      <w:r>
+        <w:rPr>
+          <w:lang w:val="en-US"/>
+        </w:rPr>
+        <w:t xml:space="preserve">_history, </w:t>
+      </w:r>
+      <w:r>
+        <w:rPr>
+          <w:b/>
+          <w:lang w:val="en-US"/>
+        </w:rPr>
+        <w:t>sessions</w:t>
+      </w:r>
+      <w:r>
+        <w:rPr>
+          <w:lang w:val="en-US"/>
+        </w:rPr>
+        <w:t xml:space="preserve">, </w:t>
+      </w:r>
+      <w:r>
+        <w:rPr>
+          <w:b/>
+          <w:lang w:val="en-US"/>
+        </w:rPr>
+        <w:t>test_table</w:t>
+      </w:r>
+      <w:r>
+        <w:rPr>
+          <w:lang w:val="en-US"/>
+        </w:rPr>
+        <w:t xml:space="preserve">, </w:t>
+      </w:r>
+      <w:r>
+        <w:rPr>
+          <w:b/>
+          <w:lang w:val="en-US"/>
+        </w:rPr>
+        <w:t>topic</w:t>
+      </w:r>
+      <w:r>
+        <w:rPr>
+          <w:lang w:val="en-US"/>
+        </w:rPr>
+        <w:t xml:space="preserve">, </w:t>
+      </w:r>
+      <w:r>
+        <w:rPr>
+          <w:b/>
+          <w:lang w:val="en-US"/>
+        </w:rPr>
+        <w:t>users</w:t>
+      </w:r>
+      <w:r>
+        <w:t xml:space="preserve">. При натискането върху някоя от тях може да види цялата </w:t>
+      </w:r>
+      <w:r>
+        <w:lastRenderedPageBreak/>
+        <w:t xml:space="preserve">информация за записите вътре, може да добавя нови, да редактира и да трие такива, както и други опции, позволени от </w:t>
+      </w:r>
+      <w:r>
+        <w:rPr>
+          <w:lang w:val="en-US"/>
+        </w:rPr>
+        <w:t>phpMyAdmin</w:t>
+      </w:r>
+      <w:r>
+        <w:t xml:space="preserve">. </w:t>
+      </w:r>
+    </w:p>
+    <w:p>
+      <w:pPr>
+        <w:ind w:left="360"/>
+      </w:pPr>
+      <w:r>
+        <w:rPr>
+          <w:noProof/>
+          <w:lang w:val="en-US"/>
+        </w:rPr>
+        <w:drawing>
+          <wp:inline distT="0" distB="0" distL="0" distR="0">
+            <wp:extent cx="5760720" cy="4608195"/>
+            <wp:effectExtent l="38100" t="0" r="11430" b="1392555"/>
+            <wp:docPr id="3" name="Picture 2" descr="tables_in_database.png"/>
+            <wp:cNvGraphicFramePr>
+              <a:graphicFrameLocks xmlns:a="http://schemas.openxmlformats.org/drawingml/2006/main" noChangeAspect="1"/>
+            </wp:cNvGraphicFramePr>
+            <a:graphic xmlns:a="http://schemas.openxmlformats.org/drawingml/2006/main">
+              <a:graphicData uri="http://schemas.openxmlformats.org/drawingml/2006/picture">
+                <pic:pic xmlns:pic="http://schemas.openxmlformats.org/drawingml/2006/picture">
+                  <pic:nvPicPr>
+                    <pic:cNvPr id="0" name="tables_in_database.png"/>
+                    <pic:cNvPicPr/>
+                  </pic:nvPicPr>
+                  <pic:blipFill>
+                    <a:blip r:embed="rId11"/>
+                    <a:stretch>
+                      <a:fillRect/>
+                    </a:stretch>
+                  </pic:blipFill>
+                  <pic:spPr>
+                    <a:xfrm>
+                      <a:off x="0" y="0"/>
+                      <a:ext cx="5760720" cy="4608195"/>
+                    </a:xfrm>
+                    <a:prstGeom prst="roundRect">
+                      <a:avLst>
+                        <a:gd name="adj" fmla="val 8594"/>
+                      </a:avLst>
+                    </a:prstGeom>
+                    <a:solidFill>
+                      <a:srgbClr val="FFFFFF">
+                        <a:shade val="85000"/>
+                      </a:srgbClr>
+                    </a:solidFill>
+                    <a:ln>
+                      <a:noFill/>
+                    </a:ln>
+                    <a:effectLst>
+                      <a:reflection blurRad="12700" stA="38000" endPos="28000" dist="5000" dir="5400000" sy="-100000" algn="bl" rotWithShape="0"/>
+                    </a:effectLst>
+                  </pic:spPr>
+                </pic:pic>
+              </a:graphicData>
+            </a:graphic>
+          </wp:inline>
+        </w:drawing>
+      </w:r>
+    </w:p>
+    <w:p>
+      <w:pPr>
+        <w:ind w:left="360"/>
+      </w:pPr>
+      <w:r>
+        <w:t>Сега вече е ред потребителят да напише в браузъра адреса</w:t>
+      </w:r>
+      <w:r>
+        <w:rPr>
+          <w:lang w:val="en-US"/>
+        </w:rPr>
+        <w:t>:</w:t>
+      </w:r>
+      <w:r>
+        <w:t xml:space="preserve"> </w:t>
+      </w:r>
+      <w:r>
+        <w:rPr>
+          <w:b/>
+          <w:lang w:val="en-US"/>
+        </w:rPr>
+        <w:t>localhost/Test-Generator/index.html</w:t>
+      </w:r>
+      <w:r>
+        <w:t xml:space="preserve">. Отваря се </w:t>
+      </w:r>
+      <w:r>
+        <w:rPr>
+          <w:b/>
+        </w:rPr>
+        <w:t>началната страница</w:t>
+      </w:r>
+      <w:r>
+        <w:t xml:space="preserve">, откъдето да отиде на </w:t>
+      </w:r>
+      <w:r>
+        <w:rPr>
+          <w:b/>
+        </w:rPr>
+        <w:t>Вход</w:t>
+      </w:r>
+      <w:r>
+        <w:t xml:space="preserve"> и да влезе със своя факултетен номер. </w:t>
+      </w:r>
+      <w:r>
+        <w:t xml:space="preserve">От падащото меню </w:t>
+      </w:r>
+      <w:r>
+        <w:rPr>
+          <w:b/>
+        </w:rPr>
+        <w:t>Добавяне</w:t>
+      </w:r>
+      <w:r>
+        <w:t xml:space="preserve"> м</w:t>
+      </w:r>
+      <w:r>
+        <w:t>оже да избере съответно да добави</w:t>
+      </w:r>
+      <w:r>
+        <w:t xml:space="preserve"> </w:t>
+      </w:r>
+      <w:r>
+        <w:rPr>
+          <w:b/>
+        </w:rPr>
+        <w:t>Тема</w:t>
+      </w:r>
+      <w:r>
+        <w:t xml:space="preserve"> или </w:t>
+      </w:r>
+      <w:r>
+        <w:rPr>
+          <w:b/>
+        </w:rPr>
+        <w:t>Въпрос</w:t>
+      </w:r>
+      <w:r>
+        <w:t xml:space="preserve">, в </w:t>
+      </w:r>
+      <w:r>
+        <w:rPr>
+          <w:b/>
+        </w:rPr>
+        <w:t>Общи условия</w:t>
+      </w:r>
+      <w:r>
+        <w:t xml:space="preserve"> може да прочете и да се запознае с общите условия, касаещи работата му в системата и в </w:t>
+      </w:r>
+      <w:r>
+        <w:rPr>
+          <w:b/>
+        </w:rPr>
+        <w:t>Започване на тест</w:t>
+      </w:r>
+      <w:r>
+        <w:t xml:space="preserve"> може да избере тема и тип на въпросите по темата, които да бъдат генерирани, и да започне теста. </w:t>
+      </w:r>
+    </w:p>
+    <w:p>
+      <w:pPr>
+        <w:ind w:left="360"/>
+      </w:pPr>
+      <w:r>
+        <w:rPr>
+          <w:noProof/>
+          <w:lang w:val="en-US"/>
+        </w:rPr>
+        <w:lastRenderedPageBreak/>
+        <w:drawing>
+          <wp:inline distT="0" distB="0" distL="0" distR="0">
+            <wp:extent cx="5760720" cy="4608195"/>
+            <wp:effectExtent l="38100" t="0" r="11430" b="1392555"/>
+            <wp:docPr id="6" name="Picture 5" descr="login_teststart.png"/>
+            <wp:cNvGraphicFramePr>
+              <a:graphicFrameLocks xmlns:a="http://schemas.openxmlformats.org/drawingml/2006/main" noChangeAspect="1"/>
+            </wp:cNvGraphicFramePr>
+            <a:graphic xmlns:a="http://schemas.openxmlformats.org/drawingml/2006/main">
+              <a:graphicData uri="http://schemas.openxmlformats.org/drawingml/2006/picture">
+                <pic:pic xmlns:pic="http://schemas.openxmlformats.org/drawingml/2006/picture">
+                  <pic:nvPicPr>
+                    <pic:cNvPr id="0" name="login_teststart.png"/>
+                    <pic:cNvPicPr/>
+                  </pic:nvPicPr>
+                  <pic:blipFill>
+                    <a:blip r:embed="rId12"/>
+                    <a:stretch>
+                      <a:fillRect/>
+                    </a:stretch>
+                  </pic:blipFill>
+                  <pic:spPr>
+                    <a:xfrm>
+                      <a:off x="0" y="0"/>
+                      <a:ext cx="5760720" cy="4608195"/>
+                    </a:xfrm>
+                    <a:prstGeom prst="roundRect">
+                      <a:avLst>
+                        <a:gd name="adj" fmla="val 8594"/>
+                      </a:avLst>
+                    </a:prstGeom>
+                    <a:solidFill>
+                      <a:srgbClr val="FFFFFF">
+                        <a:shade val="85000"/>
+                      </a:srgbClr>
+                    </a:solidFill>
+                    <a:ln>
+                      <a:noFill/>
+                    </a:ln>
+                    <a:effectLst>
+                      <a:reflection blurRad="12700" stA="38000" endPos="28000" dist="5000" dir="5400000" sy="-100000" algn="bl" rotWithShape="0"/>
+                    </a:effectLst>
+                  </pic:spPr>
+                </pic:pic>
+              </a:graphicData>
+            </a:graphic>
+          </wp:inline>
+        </w:drawing>
+      </w:r>
+    </w:p>
+    <w:p>
+      <w:pPr>
+        <w:ind w:left="360"/>
+      </w:pPr>
+    </w:p>
+    <w:p>
+      <w:pPr>
+        <w:ind w:left="360"/>
+      </w:pPr>
+    </w:p>
+    <w:p>
+      <w:pPr>
+        <w:ind w:left="360"/>
+      </w:pPr>
+    </w:p>
+    <w:p>
+      <w:pPr>
+        <w:pStyle w:val="Heading2"/>
+        <w:rPr>
+          <w:sz w:val="22"/>
+          <w:szCs w:val="22"/>
+        </w:rPr>
+      </w:pPr>
+      <w:r>
+        <w:rPr>
+          <w:sz w:val="22"/>
+          <w:szCs w:val="22"/>
+        </w:rPr>
+        <w:t xml:space="preserve">7. </w:t>
+      </w:r>
+      <w:r>
+        <w:rPr>
+          <w:sz w:val="22"/>
+          <w:szCs w:val="22"/>
+        </w:rPr>
+        <w:t xml:space="preserve">Примерни данни </w:t>
       </w:r>
     </w:p>
     <w:p>
@@ -1018,14 +2396,14 @@
           <w:sz w:val="22"/>
           <w:szCs w:val="22"/>
         </w:rPr>
-        <w:t xml:space="preserve">5. </w:t>
+        <w:t xml:space="preserve">8. </w:t>
       </w:r>
       <w:r>
         <w:rPr>
           <w:sz w:val="22"/>
           <w:szCs w:val="22"/>
         </w:rPr>
-        <w:t xml:space="preserve">Инсталация и настройки </w:t>
+        <w:t xml:space="preserve">Описание на програмния код </w:t>
       </w:r>
     </w:p>
     <w:p>
@@ -1057,14 +2435,35 @@
           <w:sz w:val="22"/>
           <w:szCs w:val="22"/>
         </w:rPr>
-        <w:t xml:space="preserve">6. </w:t>
+        <w:t xml:space="preserve">9. </w:t>
       </w:r>
       <w:r>
         <w:rPr>
           <w:sz w:val="22"/>
           <w:szCs w:val="22"/>
         </w:rPr>
-        <w:t xml:space="preserve">Кратко ръководство на потребителя </w:t>
+        <w:t>Приноси на студента</w:t>
+      </w:r>
+      <w:r>
+        <w:rPr>
+          <w:sz w:val="22"/>
+          <w:szCs w:val="22"/>
+        </w:rPr>
+        <w:t>,</w:t>
+      </w:r>
+      <w:r>
+        <w:rPr>
+          <w:sz w:val="22"/>
+          <w:szCs w:val="22"/>
+        </w:rPr>
+        <w:t xml:space="preserve"> ограничения</w:t>
+      </w:r>
+      <w:r>
+        <w:rPr>
+          <w:sz w:val="22"/>
+          <w:szCs w:val="22"/>
+        </w:rPr>
+        <w:t xml:space="preserve"> и възможности за бъдещо разширение </w:t>
       </w:r>
     </w:p>
     <w:p>
@@ -1096,176 +2495,39 @@
           <w:sz w:val="22"/>
           <w:szCs w:val="22"/>
         </w:rPr>
-        <w:t xml:space="preserve">7. </w:t>
-      </w:r>
-      <w:r>
+        <w:t>10. Какво научих</w:t>
+      </w:r>
+    </w:p>
+    <w:p>
+      <w:pPr>
+        <w:rPr>
+          <w:sz w:val="18"/>
+          <w:szCs w:val="18"/>
+        </w:rPr>
+      </w:pPr>
+      <w:r>
+        <w:rPr>
+          <w:sz w:val="18"/>
+          <w:szCs w:val="18"/>
+          <w:highlight w:val="yellow"/>
+        </w:rPr>
+        <w:t>...</w:t>
+      </w:r>
+    </w:p>
+    <w:p>
+      <w:pPr>
+        <w:pStyle w:val="Heading2"/>
         <w:rPr>
           <w:sz w:val="22"/>
           <w:szCs w:val="22"/>
         </w:rPr>
-        <w:t xml:space="preserve">Примерни данни </w:t>
-      </w:r>
-    </w:p>
-    <w:p>
-      <w:pPr>
-        <w:rPr>
-          <w:sz w:val="18"/>
-          <w:szCs w:val="18"/>
-        </w:rPr>
-      </w:pPr>
-      <w:r>
-        <w:rPr>
-          <w:sz w:val="18"/>
-          <w:szCs w:val="18"/>
-          <w:highlight w:val="yellow"/>
-        </w:rPr>
-        <w:t>...</w:t>
-      </w:r>
-    </w:p>
-    <w:p>
-      <w:pPr>
-        <w:pStyle w:val="Heading2"/>
+      </w:pPr>
+      <w:r>
         <w:rPr>
           <w:sz w:val="22"/>
           <w:szCs w:val="22"/>
         </w:rPr>
-      </w:pPr>
-      <w:r>
-        <w:rPr>
-          <w:sz w:val="22"/>
-          <w:szCs w:val="22"/>
-        </w:rPr>
-        <w:t xml:space="preserve">8. </w:t>
-      </w:r>
-      <w:r>
-        <w:rPr>
-          <w:sz w:val="22"/>
-          <w:szCs w:val="22"/>
-        </w:rPr>
-        <w:t xml:space="preserve">Описание на програмния код </w:t>
-      </w:r>
-    </w:p>
-    <w:p>
-      <w:pPr>
-        <w:rPr>
-          <w:sz w:val="18"/>
-          <w:szCs w:val="18"/>
-        </w:rPr>
-      </w:pPr>
-      <w:r>
-        <w:rPr>
-          <w:sz w:val="18"/>
-          <w:szCs w:val="18"/>
-          <w:highlight w:val="yellow"/>
-        </w:rPr>
-        <w:t>...</w:t>
-      </w:r>
-    </w:p>
-    <w:p>
-      <w:pPr>
-        <w:pStyle w:val="Heading2"/>
-        <w:rPr>
-          <w:sz w:val="22"/>
-          <w:szCs w:val="22"/>
-        </w:rPr>
-      </w:pPr>
-      <w:r>
-        <w:rPr>
-          <w:sz w:val="22"/>
-          <w:szCs w:val="22"/>
-        </w:rPr>
-        <w:t xml:space="preserve">9. </w:t>
-      </w:r>
-      <w:r>
-        <w:rPr>
-          <w:sz w:val="22"/>
-          <w:szCs w:val="22"/>
-        </w:rPr>
-        <w:t>Приноси на студента</w:t>
-      </w:r>
-      <w:r>
-        <w:rPr>
-          <w:sz w:val="22"/>
-          <w:szCs w:val="22"/>
-        </w:rPr>
-        <w:t>,</w:t>
-      </w:r>
-      <w:r>
-        <w:rPr>
-          <w:sz w:val="22"/>
-          <w:szCs w:val="22"/>
-        </w:rPr>
-        <w:t xml:space="preserve"> ограничения</w:t>
-      </w:r>
-      <w:r>
-        <w:rPr>
-          <w:sz w:val="22"/>
-          <w:szCs w:val="22"/>
-        </w:rPr>
-        <w:t xml:space="preserve"> и възможности за бъдещо разширение </w:t>
-      </w:r>
-    </w:p>
-    <w:p>
-      <w:pPr>
-        <w:rPr>
-          <w:sz w:val="18"/>
-          <w:szCs w:val="18"/>
-        </w:rPr>
-      </w:pPr>
-      <w:r>
-        <w:rPr>
-          <w:sz w:val="18"/>
-          <w:szCs w:val="18"/>
-          <w:highlight w:val="yellow"/>
-        </w:rPr>
-        <w:t>...</w:t>
-      </w:r>
-    </w:p>
-    <w:p>
-      <w:pPr>
-        <w:pStyle w:val="Heading2"/>
-        <w:rPr>
-          <w:sz w:val="22"/>
-          <w:szCs w:val="22"/>
-        </w:rPr>
-      </w:pPr>
-      <w:r>
-        <w:rPr>
-          <w:sz w:val="22"/>
-          <w:szCs w:val="22"/>
-        </w:rPr>
-        <w:t>10. Какво научих</w:t>
-      </w:r>
-    </w:p>
-    <w:p>
-      <w:pPr>
-        <w:rPr>
-          <w:sz w:val="18"/>
-          <w:szCs w:val="18"/>
-        </w:rPr>
-      </w:pPr>
-      <w:r>
-        <w:rPr>
-          <w:sz w:val="18"/>
-          <w:szCs w:val="18"/>
-          <w:highlight w:val="yellow"/>
-        </w:rPr>
-        <w:t>...</w:t>
-      </w:r>
-    </w:p>
-    <w:p>
-      <w:pPr>
-        <w:pStyle w:val="Heading2"/>
-        <w:rPr>
-          <w:sz w:val="22"/>
-          <w:szCs w:val="22"/>
-        </w:rPr>
-      </w:pPr>
-      <w:r>
-        <w:rPr>
-          <w:sz w:val="22"/>
-          <w:szCs w:val="22"/>
-        </w:rPr>
+        <w:lastRenderedPageBreak/>
         <w:t>11. Използвани източници</w:t>
       </w:r>
     </w:p>
@@ -1373,7 +2635,6 @@
         <w:rPr>
           <w:lang w:bidi="he-IL"/>
         </w:rPr>
-        <w:lastRenderedPageBreak/>
         <w:t>Приел</w:t>
       </w:r>
       <w:r>
@@ -1726,6 +2987,7 @@
         <w:rPr>
           <w:lang w:bidi="he-IL"/>
         </w:rPr>
+        <w:lastRenderedPageBreak/>
         <w:t>Финален проект</w:t>
       </w:r>
       <w:r>
@@ -1786,7 +3048,6 @@
           <w:bCs/>
           <w:lang w:bidi="he-IL"/>
         </w:rPr>
-        <w:lastRenderedPageBreak/>
         <w:t>Задължително:</w:t>
       </w:r>
       <w:r>
@@ -2377,6 +3638,7 @@
           <w:szCs w:val="20"/>
           <w:highlight w:val="yellow"/>
         </w:rPr>
+        <w:lastRenderedPageBreak/>
         <w:t>#    ServerAlias    9999.w3c.fmi.uni-sofia.bg</w:t>
       </w:r>
     </w:p>
@@ -2551,7 +3813,6 @@
           <w:szCs w:val="20"/>
           <w:highlight w:val="yellow"/>
         </w:rPr>
-        <w:lastRenderedPageBreak/>
         <w:tab/>
         <w:t>&lt;/Directory&gt;</w:t>
       </w:r>
@@ -4967,6 +6228,7 @@
           <w:color w:val="00B050"/>
           <w:lang w:bidi="he-IL"/>
         </w:rPr>
+        <w:lastRenderedPageBreak/>
         <w:t xml:space="preserve">//Optional:: </w:t>
       </w:r>
       <w:r>
@@ -5069,7 +6331,6 @@
           <w:color w:val="00B050"/>
           <w:lang w:bidi="he-IL"/>
         </w:rPr>
-        <w:lastRenderedPageBreak/>
         <w:t>//or config.ini -&gt; със същите настройки;</w:t>
       </w:r>
     </w:p>
@@ -5268,7 +6529,7 @@
       <w:r>
         <w:t>“</w:t>
       </w:r>
-      <w:hyperlink r:id="rId5" w:history="1">
+      <w:hyperlink r:id="rId13" w:history="1">
         <w:r>
           <w:rPr>
             <w:lang w:bidi="he-IL"/>
@@ -5619,6 +6880,56 @@
     </w:sectPr>
   </w:body>
 </w:document>
+</file>
+
+<file path=word/endnotes.xml><?xml version="1.0" encoding="utf-8"?>
+<w:endnotes xmlns:ve="http://schemas.openxmlformats.org/markup-compatibility/2006" xmlns:o="urn:schemas-microsoft-com:office:office" xmlns:r="http://schemas.openxmlformats.org/officeDocument/2006/relationships" xmlns:m="http://schemas.openxmlformats.org/officeDocument/2006/math" xmlns:v="urn:schemas-microsoft-com:vml" xmlns:wp="http://schemas.openxmlformats.org/drawingml/2006/wordprocessingDrawing" xmlns:w10="urn:schemas-microsoft-com:office:word" xmlns:w="http://schemas.openxmlformats.org/wordprocessingml/2006/main" xmlns:wne="http://schemas.microsoft.com/office/word/2006/wordml">
+  <w:endnote w:type="separator" w:id="-1">
+    <w:p>
+      <w:pPr>
+        <w:spacing w:after="0" w:line="240" w:lineRule="auto"/>
+      </w:pPr>
+      <w:r>
+        <w:separator/>
+      </w:r>
+    </w:p>
+  </w:endnote>
+  <w:endnote w:type="continuationSeparator" w:id="0">
+    <w:p>
+      <w:pPr>
+        <w:spacing w:after="0" w:line="240" w:lineRule="auto"/>
+      </w:pPr>
+      <w:r>
+        <w:continuationSeparator/>
+      </w:r>
+    </w:p>
+  </w:endnote>
+</w:endnotes>
+</file>
+
+<file path=word/footnotes.xml><?xml version="1.0" encoding="utf-8"?>
+<w:footnotes xmlns:ve="http://schemas.openxmlformats.org/markup-compatibility/2006" xmlns:o="urn:schemas-microsoft-com:office:office" xmlns:r="http://schemas.openxmlformats.org/officeDocument/2006/relationships" xmlns:m="http://schemas.openxmlformats.org/officeDocument/2006/math" xmlns:v="urn:schemas-microsoft-com:vml" xmlns:wp="http://schemas.openxmlformats.org/drawingml/2006/wordprocessingDrawing" xmlns:w10="urn:schemas-microsoft-com:office:word" xmlns:w="http://schemas.openxmlformats.org/wordprocessingml/2006/main" xmlns:wne="http://schemas.microsoft.com/office/word/2006/wordml">
+  <w:footnote w:type="separator" w:id="-1">
+    <w:p>
+      <w:pPr>
+        <w:spacing w:after="0" w:line="240" w:lineRule="auto"/>
+      </w:pPr>
+      <w:r>
+        <w:separator/>
+      </w:r>
+    </w:p>
+  </w:footnote>
+  <w:footnote w:type="continuationSeparator" w:id="0">
+    <w:p>
+      <w:pPr>
+        <w:spacing w:after="0" w:line="240" w:lineRule="auto"/>
+      </w:pPr>
+      <w:r>
+        <w:continuationSeparator/>
+      </w:r>
+    </w:p>
+  </w:footnote>
+</w:footnotes>
 </file>
 
 <file path=word/numbering.xml><?xml version="1.0" encoding="utf-8"?>
@@ -5940,6 +7251,119 @@
     </w:lvl>
   </w:abstractNum>
   <w:abstractNum w:abstractNumId="3">
+    <w:nsid w:val="4B356FFA"/>
+    <w:multiLevelType w:val="hybridMultilevel"/>
+    <w:tmpl w:val="1AEEA09C"/>
+    <w:lvl w:ilvl="0" w:tplc="04090001">
+      <w:start w:val="1"/>
+      <w:numFmt w:val="bullet"/>
+      <w:lvlText w:val=""/>
+      <w:lvlJc w:val="left"/>
+      <w:pPr>
+        <w:ind w:left="1080" w:hanging="360"/>
+      </w:pPr>
+      <w:rPr>
+        <w:rFonts w:ascii="Symbol" w:hAnsi="Symbol" w:hint="default"/>
+      </w:rPr>
+    </w:lvl>
+    <w:lvl w:ilvl="1" w:tplc="04090003" w:tentative="1">
+      <w:start w:val="1"/>
+      <w:numFmt w:val="bullet"/>
+      <w:lvlText w:val="o"/>
+      <w:lvlJc w:val="left"/>
+      <w:pPr>
+        <w:ind w:left="1800" w:hanging="360"/>
+      </w:pPr>
+      <w:rPr>
+        <w:rFonts w:ascii="Courier New" w:hAnsi="Courier New" w:cs="Courier New" w:hint="default"/>
+      </w:rPr>
+    </w:lvl>
+    <w:lvl w:ilvl="2" w:tplc="04090005" w:tentative="1">
+      <w:start w:val="1"/>
+      <w:numFmt w:val="bullet"/>
+      <w:lvlText w:val=""/>
+      <w:lvlJc w:val="left"/>
+      <w:pPr>
+        <w:ind w:left="2520" w:hanging="360"/>
+      </w:pPr>
+      <w:rPr>
+        <w:rFonts w:ascii="Wingdings" w:hAnsi="Wingdings" w:hint="default"/>
+      </w:rPr>
+    </w:lvl>
+    <w:lvl w:ilvl="3" w:tplc="04090001" w:tentative="1">
+      <w:start w:val="1"/>
+      <w:numFmt w:val="bullet"/>
+      <w:lvlText w:val=""/>
+      <w:lvlJc w:val="left"/>
+      <w:pPr>
+        <w:ind w:left="3240" w:hanging="360"/>
+      </w:pPr>
+      <w:rPr>
+        <w:rFonts w:ascii="Symbol" w:hAnsi="Symbol" w:hint="default"/>
+      </w:rPr>
+    </w:lvl>
+    <w:lvl w:ilvl="4" w:tplc="04090003" w:tentative="1">
+      <w:start w:val="1"/>
+      <w:numFmt w:val="bullet"/>
+      <w:lvlText w:val="o"/>
+      <w:lvlJc w:val="left"/>
+      <w:pPr>
+        <w:ind w:left="3960" w:hanging="360"/>
+      </w:pPr>
+      <w:rPr>
+        <w:rFonts w:ascii="Courier New" w:hAnsi="Courier New" w:cs="Courier New" w:hint="default"/>
+      </w:rPr>
+    </w:lvl>
+    <w:lvl w:ilvl="5" w:tplc="04090005" w:tentative="1">
+      <w:start w:val="1"/>
+      <w:numFmt w:val="bullet"/>
+      <w:lvlText w:val=""/>
+      <w:lvlJc w:val="left"/>
+      <w:pPr>
+        <w:ind w:left="4680" w:hanging="360"/>
+      </w:pPr>
+      <w:rPr>
+        <w:rFonts w:ascii="Wingdings" w:hAnsi="Wingdings" w:hint="default"/>
+      </w:rPr>
+    </w:lvl>
+    <w:lvl w:ilvl="6" w:tplc="04090001" w:tentative="1">
+      <w:start w:val="1"/>
+      <w:numFmt w:val="bullet"/>
+      <w:lvlText w:val=""/>
+      <w:lvlJc w:val="left"/>
+      <w:pPr>
+        <w:ind w:left="5400" w:hanging="360"/>
+      </w:pPr>
+      <w:rPr>
+        <w:rFonts w:ascii="Symbol" w:hAnsi="Symbol" w:hint="default"/>
+      </w:rPr>
+    </w:lvl>
+    <w:lvl w:ilvl="7" w:tplc="04090003" w:tentative="1">
+      <w:start w:val="1"/>
+      <w:numFmt w:val="bullet"/>
+      <w:lvlText w:val="o"/>
+      <w:lvlJc w:val="left"/>
+      <w:pPr>
+        <w:ind w:left="6120" w:hanging="360"/>
+      </w:pPr>
+      <w:rPr>
+        <w:rFonts w:ascii="Courier New" w:hAnsi="Courier New" w:cs="Courier New" w:hint="default"/>
+      </w:rPr>
+    </w:lvl>
+    <w:lvl w:ilvl="8" w:tplc="04090005" w:tentative="1">
+      <w:start w:val="1"/>
+      <w:numFmt w:val="bullet"/>
+      <w:lvlText w:val=""/>
+      <w:lvlJc w:val="left"/>
+      <w:pPr>
+        <w:ind w:left="6840" w:hanging="360"/>
+      </w:pPr>
+      <w:rPr>
+        <w:rFonts w:ascii="Wingdings" w:hAnsi="Wingdings" w:hint="default"/>
+      </w:rPr>
+    </w:lvl>
+  </w:abstractNum>
+  <w:abstractNum w:abstractNumId="4">
     <w:nsid w:val="4D6F6379"/>
     <w:multiLevelType w:val="hybridMultilevel"/>
     <w:tmpl w:val="C5F00BB4"/>
@@ -6052,7 +7476,7 @@
       </w:rPr>
     </w:lvl>
   </w:abstractNum>
-  <w:abstractNum w:abstractNumId="4">
+  <w:abstractNum w:abstractNumId="5">
     <w:nsid w:val="621D3478"/>
     <w:multiLevelType w:val="hybridMultilevel"/>
     <w:tmpl w:val="287CA07C"/>
@@ -6165,20 +7589,175 @@
       </w:rPr>
     </w:lvl>
   </w:abstractNum>
+  <w:abstractNum w:abstractNumId="6">
+    <w:nsid w:val="7B995CD0"/>
+    <w:multiLevelType w:val="multilevel"/>
+    <w:tmpl w:val="BF269CBE"/>
+    <w:lvl w:ilvl="0">
+      <w:start w:val="1"/>
+      <w:numFmt w:val="bullet"/>
+      <w:lvlText w:val=""/>
+      <w:lvlJc w:val="left"/>
+      <w:pPr>
+        <w:tabs>
+          <w:tab w:val="num" w:pos="720"/>
+        </w:tabs>
+        <w:ind w:left="720" w:hanging="360"/>
+      </w:pPr>
+      <w:rPr>
+        <w:rFonts w:ascii="Symbol" w:hAnsi="Symbol" w:hint="default"/>
+        <w:sz w:val="20"/>
+      </w:rPr>
+    </w:lvl>
+    <w:lvl w:ilvl="1" w:tentative="1">
+      <w:start w:val="1"/>
+      <w:numFmt w:val="bullet"/>
+      <w:lvlText w:val="o"/>
+      <w:lvlJc w:val="left"/>
+      <w:pPr>
+        <w:tabs>
+          <w:tab w:val="num" w:pos="1440"/>
+        </w:tabs>
+        <w:ind w:left="1440" w:hanging="360"/>
+      </w:pPr>
+      <w:rPr>
+        <w:rFonts w:ascii="Courier New" w:hAnsi="Courier New" w:hint="default"/>
+        <w:sz w:val="20"/>
+      </w:rPr>
+    </w:lvl>
+    <w:lvl w:ilvl="2" w:tentative="1">
+      <w:start w:val="1"/>
+      <w:numFmt w:val="bullet"/>
+      <w:lvlText w:val=""/>
+      <w:lvlJc w:val="left"/>
+      <w:pPr>
+        <w:tabs>
+          <w:tab w:val="num" w:pos="2160"/>
+        </w:tabs>
+        <w:ind w:left="2160" w:hanging="360"/>
+      </w:pPr>
+      <w:rPr>
+        <w:rFonts w:ascii="Wingdings" w:hAnsi="Wingdings" w:hint="default"/>
+        <w:sz w:val="20"/>
+      </w:rPr>
+    </w:lvl>
+    <w:lvl w:ilvl="3" w:tentative="1">
+      <w:start w:val="1"/>
+      <w:numFmt w:val="bullet"/>
+      <w:lvlText w:val=""/>
+      <w:lvlJc w:val="left"/>
+      <w:pPr>
+        <w:tabs>
+          <w:tab w:val="num" w:pos="2880"/>
+        </w:tabs>
+        <w:ind w:left="2880" w:hanging="360"/>
+      </w:pPr>
+      <w:rPr>
+        <w:rFonts w:ascii="Wingdings" w:hAnsi="Wingdings" w:hint="default"/>
+        <w:sz w:val="20"/>
+      </w:rPr>
+    </w:lvl>
+    <w:lvl w:ilvl="4" w:tentative="1">
+      <w:start w:val="1"/>
+      <w:numFmt w:val="bullet"/>
+      <w:lvlText w:val=""/>
+      <w:lvlJc w:val="left"/>
+      <w:pPr>
+        <w:tabs>
+          <w:tab w:val="num" w:pos="3600"/>
+        </w:tabs>
+        <w:ind w:left="3600" w:hanging="360"/>
+      </w:pPr>
+      <w:rPr>
+        <w:rFonts w:ascii="Wingdings" w:hAnsi="Wingdings" w:hint="default"/>
+        <w:sz w:val="20"/>
+      </w:rPr>
+    </w:lvl>
+    <w:lvl w:ilvl="5" w:tentative="1">
+      <w:start w:val="1"/>
+      <w:numFmt w:val="bullet"/>
+      <w:lvlText w:val=""/>
+      <w:lvlJc w:val="left"/>
+      <w:pPr>
+        <w:tabs>
+          <w:tab w:val="num" w:pos="4320"/>
+        </w:tabs>
+        <w:ind w:left="4320" w:hanging="360"/>
+      </w:pPr>
+      <w:rPr>
+        <w:rFonts w:ascii="Wingdings" w:hAnsi="Wingdings" w:hint="default"/>
+        <w:sz w:val="20"/>
+      </w:rPr>
+    </w:lvl>
+    <w:lvl w:ilvl="6" w:tentative="1">
+      <w:start w:val="1"/>
+      <w:numFmt w:val="bullet"/>
+      <w:lvlText w:val=""/>
+      <w:lvlJc w:val="left"/>
+      <w:pPr>
+        <w:tabs>
+          <w:tab w:val="num" w:pos="5040"/>
+        </w:tabs>
+        <w:ind w:left="5040" w:hanging="360"/>
+      </w:pPr>
+      <w:rPr>
+        <w:rFonts w:ascii="Wingdings" w:hAnsi="Wingdings" w:hint="default"/>
+        <w:sz w:val="20"/>
+      </w:rPr>
+    </w:lvl>
+    <w:lvl w:ilvl="7" w:tentative="1">
+      <w:start w:val="1"/>
+      <w:numFmt w:val="bullet"/>
+      <w:lvlText w:val=""/>
+      <w:lvlJc w:val="left"/>
+      <w:pPr>
+        <w:tabs>
+          <w:tab w:val="num" w:pos="5760"/>
+        </w:tabs>
+        <w:ind w:left="5760" w:hanging="360"/>
+      </w:pPr>
+      <w:rPr>
+        <w:rFonts w:ascii="Wingdings" w:hAnsi="Wingdings" w:hint="default"/>
+        <w:sz w:val="20"/>
+      </w:rPr>
+    </w:lvl>
+    <w:lvl w:ilvl="8" w:tentative="1">
+      <w:start w:val="1"/>
+      <w:numFmt w:val="bullet"/>
+      <w:lvlText w:val=""/>
+      <w:lvlJc w:val="left"/>
+      <w:pPr>
+        <w:tabs>
+          <w:tab w:val="num" w:pos="6480"/>
+        </w:tabs>
+        <w:ind w:left="6480" w:hanging="360"/>
+      </w:pPr>
+      <w:rPr>
+        <w:rFonts w:ascii="Wingdings" w:hAnsi="Wingdings" w:hint="default"/>
+        <w:sz w:val="20"/>
+      </w:rPr>
+    </w:lvl>
+  </w:abstractNum>
   <w:num w:numId="1">
-    <w:abstractNumId w:val="3"/>
+    <w:abstractNumId w:val="4"/>
   </w:num>
   <w:num w:numId="2">
     <w:abstractNumId w:val="2"/>
   </w:num>
   <w:num w:numId="3">
-    <w:abstractNumId w:val="4"/>
+    <w:abstractNumId w:val="5"/>
   </w:num>
   <w:num w:numId="4">
     <w:abstractNumId w:val="0"/>
   </w:num>
   <w:num w:numId="5">
     <w:abstractNumId w:val="1"/>
+  </w:num>
+  <w:num w:numId="6">
+    <w:abstractNumId w:val="3"/>
+  </w:num>
+  <w:num w:numId="7">
+    <w:abstractNumId w:val="6"/>
   </w:num>
 </w:numbering>
 </file>
@@ -6565,6 +8144,78 @@
       <w:u w:val="single"/>
     </w:rPr>
   </w:style>
+  <w:style w:type="paragraph" w:styleId="EndnoteText">
+    <w:name w:val="endnote text"/>
+    <w:basedOn w:val="Normal"/>
+    <w:link w:val="EndnoteTextChar"/>
+    <w:uiPriority w:val="99"/>
+    <w:rsid w:val="004A2945"/>
+    <w:pPr>
+      <w:spacing w:after="0" w:line="240" w:lineRule="auto"/>
+    </w:pPr>
+    <w:rPr>
+      <w:sz w:val="20"/>
+      <w:szCs w:val="20"/>
+    </w:rPr>
+  </w:style>
+  <w:style w:type="character" w:customStyle="1" w:styleId="EndnoteTextChar">
+    <w:name w:val="Endnote Text Char"/>
+    <w:basedOn w:val="DefaultParagraphFont"/>
+    <w:link w:val="EndnoteText"/>
+    <w:uiPriority w:val="99"/>
+    <w:rsid w:val="004A2945"/>
+    <w:rPr>
+      <w:rFonts w:cs="Times New Roman"/>
+      <w:sz w:val="20"/>
+      <w:szCs w:val="20"/>
+    </w:rPr>
+  </w:style>
+  <w:style w:type="character" w:styleId="EndnoteReference">
+    <w:name w:val="endnote reference"/>
+    <w:basedOn w:val="DefaultParagraphFont"/>
+    <w:uiPriority w:val="99"/>
+    <w:rsid w:val="004A2945"/>
+    <w:rPr>
+      <w:vertAlign w:val="superscript"/>
+    </w:rPr>
+  </w:style>
+  <w:style w:type="character" w:styleId="FollowedHyperlink">
+    <w:name w:val="FollowedHyperlink"/>
+    <w:basedOn w:val="DefaultParagraphFont"/>
+    <w:uiPriority w:val="99"/>
+    <w:rsid w:val="0034541E"/>
+    <w:rPr>
+      <w:color w:val="800080" w:themeColor="followedHyperlink"/>
+      <w:u w:val="single"/>
+    </w:rPr>
+  </w:style>
+  <w:style w:type="paragraph" w:styleId="BalloonText">
+    <w:name w:val="Balloon Text"/>
+    <w:basedOn w:val="Normal"/>
+    <w:link w:val="BalloonTextChar"/>
+    <w:uiPriority w:val="99"/>
+    <w:rsid w:val="002E0E68"/>
+    <w:pPr>
+      <w:spacing w:after="0" w:line="240" w:lineRule="auto"/>
+    </w:pPr>
+    <w:rPr>
+      <w:rFonts w:ascii="Tahoma" w:hAnsi="Tahoma" w:cs="Tahoma"/>
+      <w:sz w:val="16"/>
+      <w:szCs w:val="16"/>
+    </w:rPr>
+  </w:style>
+  <w:style w:type="character" w:customStyle="1" w:styleId="BalloonTextChar">
+    <w:name w:val="Balloon Text Char"/>
+    <w:basedOn w:val="DefaultParagraphFont"/>
+    <w:link w:val="BalloonText"/>
+    <w:uiPriority w:val="99"/>
+    <w:rsid w:val="002E0E68"/>
+    <w:rPr>
+      <w:rFonts w:ascii="Tahoma" w:hAnsi="Tahoma" w:cs="Tahoma"/>
+      <w:sz w:val="16"/>
+      <w:szCs w:val="16"/>
+    </w:rPr>
+  </w:style>
 </w:styles>
 </file>
 
@@ -6849,4 +8500,16 @@
   <a:objectDefaults/>
   <a:extraClrSchemeLst/>
 </a:theme>
+</file>
+
+<file path=customXml/item1.xml><?xml version="1.0" encoding="utf-8"?>
+<b:Sources xmlns:b="http://schemas.openxmlformats.org/officeDocument/2006/bibliography" xmlns="http://schemas.openxmlformats.org/officeDocument/2006/bibliography" SelectedStyle="\APA.XSL" StyleName="APA"/>
+</file>
+
+<file path=customXml/itemProps1.xml><?xml version="1.0" encoding="utf-8"?>
+<ds:datastoreItem xmlns:ds="http://schemas.openxmlformats.org/officeDocument/2006/customXml" ds:itemID="{007D2BDB-8DC2-4AA9-8712-E34FFC818615}">
+  <ds:schemaRefs>
+    <ds:schemaRef ds:uri="http://schemas.openxmlformats.org/officeDocument/2006/bibliography"/>
+  </ds:schemaRefs>
+</ds:datastoreItem>
 </file>
</xml_diff>

<commit_message>
update documentation, not final
</commit_message>
<xml_diff>
--- a/Documentation/w15prj_KN_REQ_final_fn81271.docx
+++ b/Documentation/w15prj_KN_REQ_final_fn81271.docx
@@ -3519,7 +3519,15 @@
           <w:color w:val="000000"/>
           <w:lang w:val="en-US"/>
         </w:rPr>
-        <w:t xml:space="preserve">login.php </w:t>
+        <w:t>index</w:t>
+      </w:r>
+      <w:r>
+        <w:rPr>
+          <w:rFonts w:ascii="Calibri" w:hAnsi="Calibri" w:cs="Calibri"/>
+          <w:color w:val="000000"/>
+          <w:lang w:val="en-US"/>
+        </w:rPr>
+        <w:t xml:space="preserve">.php </w:t>
       </w:r>
       <w:r>
         <w:rPr>
@@ -3563,7 +3571,7 @@
           <w:color w:val="000000"/>
           <w:lang w:val="en-US"/>
         </w:rPr>
-        <w:t>CreateDatabase.txt</w:t>
+        <w:t>seed.sql</w:t>
       </w:r>
     </w:p>
     <w:p>
@@ -3611,7 +3619,23 @@
           <w:iCs/>
           <w:lang w:bidi="he-IL"/>
         </w:rPr>
-        <w:t xml:space="preserve">  $SITE_FN = 61999; //can be used bellow</w:t>
+        <w:t xml:space="preserve">  $SITE_FN = </w:t>
+      </w:r>
+      <w:r>
+        <w:rPr>
+          <w:i/>
+          <w:iCs/>
+          <w:lang w:val="en-US" w:bidi="he-IL"/>
+        </w:rPr>
+        <w:t>81271</w:t>
+      </w:r>
+      <w:r>
+        <w:rPr>
+          <w:i/>
+          <w:iCs/>
+          <w:lang w:bidi="he-IL"/>
+        </w:rPr>
+        <w:t>; //can be used bellow</w:t>
       </w:r>
     </w:p>
     <w:p>
@@ -3635,7 +3659,97 @@
           <w:iCs/>
           <w:lang w:bidi="he-IL"/>
         </w:rPr>
-        <w:t xml:space="preserve">  $SITE_CREATOR = "Your Name(s)";</w:t>
+        <w:t xml:space="preserve">  $SITE_CREATOR = "</w:t>
+      </w:r>
+      <w:proofErr w:type="spellStart"/>
+      <w:r>
+        <w:rPr>
+          <w:i/>
+          <w:iCs/>
+          <w:lang w:val="en-US" w:bidi="he-IL"/>
+        </w:rPr>
+        <w:t>Vladislava</w:t>
+      </w:r>
+      <w:proofErr w:type="spellEnd"/>
+      <w:r>
+        <w:rPr>
+          <w:i/>
+          <w:iCs/>
+          <w:lang w:val="en-US" w:bidi="he-IL"/>
+        </w:rPr>
+        <w:t xml:space="preserve"> Markova, </w:t>
+      </w:r>
+      <w:proofErr w:type="spellStart"/>
+      <w:r>
+        <w:rPr>
+          <w:i/>
+          <w:iCs/>
+          <w:lang w:val="en-US" w:bidi="he-IL"/>
+        </w:rPr>
+        <w:t>Georgi</w:t>
+      </w:r>
+      <w:proofErr w:type="spellEnd"/>
+      <w:r>
+        <w:rPr>
+          <w:i/>
+          <w:iCs/>
+          <w:lang w:val="en-US" w:bidi="he-IL"/>
+        </w:rPr>
+        <w:t xml:space="preserve"> </w:t>
+      </w:r>
+      <w:proofErr w:type="spellStart"/>
+      <w:r>
+        <w:rPr>
+          <w:i/>
+          <w:iCs/>
+          <w:lang w:val="en-US" w:bidi="he-IL"/>
+        </w:rPr>
+        <w:t>Stefanov</w:t>
+      </w:r>
+      <w:proofErr w:type="spellEnd"/>
+      <w:r>
+        <w:rPr>
+          <w:i/>
+          <w:iCs/>
+          <w:lang w:val="en-US" w:bidi="he-IL"/>
+        </w:rPr>
+        <w:t xml:space="preserve">, </w:t>
+      </w:r>
+      <w:proofErr w:type="spellStart"/>
+      <w:r>
+        <w:rPr>
+          <w:i/>
+          <w:iCs/>
+          <w:lang w:val="en-US" w:bidi="he-IL"/>
+        </w:rPr>
+        <w:t>Dimitar</w:t>
+      </w:r>
+      <w:proofErr w:type="spellEnd"/>
+      <w:r>
+        <w:rPr>
+          <w:i/>
+          <w:iCs/>
+          <w:lang w:val="en-US" w:bidi="he-IL"/>
+        </w:rPr>
+        <w:t xml:space="preserve"> </w:t>
+      </w:r>
+      <w:proofErr w:type="spellStart"/>
+      <w:r>
+        <w:rPr>
+          <w:i/>
+          <w:iCs/>
+          <w:lang w:val="en-US" w:bidi="he-IL"/>
+        </w:rPr>
+        <w:t>Penkov</w:t>
+      </w:r>
+      <w:proofErr w:type="spellEnd"/>
+      <w:r>
+        <w:rPr>
+          <w:i/>
+          <w:iCs/>
+          <w:lang w:bidi="he-IL"/>
+        </w:rPr>
+        <w:t>";</w:t>
       </w:r>
     </w:p>
     <w:p>
@@ -3659,7 +3773,23 @@
           <w:iCs/>
           <w:lang w:bidi="he-IL"/>
         </w:rPr>
-        <w:t xml:space="preserve">  $SITE_ADMIN_EMAIL = "your@email.com";</w:t>
+        <w:t xml:space="preserve">  $SITE_ADMIN_EMAIL = "</w:t>
+      </w:r>
+      <w:r>
+        <w:rPr>
+          <w:i/>
+          <w:iCs/>
+          <w:lang w:val="en-US" w:bidi="he-IL"/>
+        </w:rPr>
+        <w:t>vladislavam1996@gmail.com</w:t>
+      </w:r>
+      <w:r>
+        <w:rPr>
+          <w:i/>
+          <w:iCs/>
+          <w:lang w:bidi="he-IL"/>
+        </w:rPr>
+        <w:t>";</w:t>
       </w:r>
     </w:p>
     <w:p>
@@ -3683,7 +3813,31 @@
           <w:iCs/>
           <w:lang w:bidi="he-IL"/>
         </w:rPr>
-        <w:t xml:space="preserve">  $SITE_INFO = "This project was created during ...year, on Web Technologies, Sofia University, FMI, lead by: </w:t>
+        <w:t xml:space="preserve">  $SITE_INFO = "Thi</w:t>
+      </w:r>
+      <w:r>
+        <w:rPr>
+          <w:i/>
+          <w:iCs/>
+          <w:lang w:bidi="he-IL"/>
+        </w:rPr>
+        <w:t>s project was created during</w:t>
+      </w:r>
+      <w:r>
+        <w:rPr>
+          <w:i/>
+          <w:iCs/>
+          <w:lang w:val="en-US" w:bidi="he-IL"/>
+        </w:rPr>
+        <w:t xml:space="preserve"> 2020/2021 </w:t>
+      </w:r>
+      <w:r>
+        <w:rPr>
+          <w:i/>
+          <w:iCs/>
+          <w:lang w:bidi="he-IL"/>
+        </w:rPr>
+        <w:t xml:space="preserve">year, on Web Technologies, Sofia University, FMI, lead by: </w:t>
       </w:r>
     </w:p>
     <w:p>
@@ -3701,14 +3855,78 @@
           <w:lang w:bidi="he-IL"/>
         </w:rPr>
       </w:pPr>
+      <w:proofErr w:type="spellStart"/>
+      <w:r>
+        <w:rPr>
+          <w:i/>
+          <w:iCs/>
+          <w:lang w:val="en-US" w:bidi="he-IL"/>
+        </w:rPr>
+        <w:lastRenderedPageBreak/>
+        <w:t>Milen</w:t>
+      </w:r>
+      <w:proofErr w:type="spellEnd"/>
+      <w:r>
+        <w:rPr>
+          <w:i/>
+          <w:iCs/>
+          <w:lang w:val="en-US" w:bidi="he-IL"/>
+        </w:rPr>
+        <w:t xml:space="preserve"> </w:t>
+      </w:r>
+      <w:proofErr w:type="spellStart"/>
+      <w:r>
+        <w:rPr>
+          <w:i/>
+          <w:iCs/>
+          <w:lang w:val="en-US" w:bidi="he-IL"/>
+        </w:rPr>
+        <w:t>Petrov</w:t>
+      </w:r>
+      <w:proofErr w:type="spellEnd"/>
       <w:r>
         <w:rPr>
           <w:i/>
           <w:iCs/>
           <w:lang w:bidi="he-IL"/>
         </w:rPr>
-        <w:lastRenderedPageBreak/>
-        <w:t>Name of Instructor, assistant: Name-Of-Assistant";</w:t>
+        <w:t xml:space="preserve">, assistant: </w:t>
+      </w:r>
+      <w:proofErr w:type="spellStart"/>
+      <w:r>
+        <w:rPr>
+          <w:i/>
+          <w:iCs/>
+          <w:lang w:val="en-US" w:bidi="he-IL"/>
+        </w:rPr>
+        <w:t>Nevena</w:t>
+      </w:r>
+      <w:proofErr w:type="spellEnd"/>
+      <w:r>
+        <w:rPr>
+          <w:i/>
+          <w:iCs/>
+          <w:lang w:val="en-US" w:bidi="he-IL"/>
+        </w:rPr>
+        <w:t xml:space="preserve"> </w:t>
+      </w:r>
+      <w:proofErr w:type="spellStart"/>
+      <w:r>
+        <w:rPr>
+          <w:i/>
+          <w:iCs/>
+          <w:lang w:val="en-US" w:bidi="he-IL"/>
+        </w:rPr>
+        <w:t>Gadzheva</w:t>
+      </w:r>
+      <w:proofErr w:type="spellEnd"/>
+      <w:r>
+        <w:rPr>
+          <w:i/>
+          <w:iCs/>
+          <w:lang w:bidi="he-IL"/>
+        </w:rPr>
+        <w:t>";</w:t>
       </w:r>
     </w:p>
     <w:p>
@@ -3746,14 +3964,9 @@
       <w:r>
         <w:t>“</w:t>
       </w:r>
-      <w:hyperlink r:id="rId13" w:history="1">
-        <w:r>
-          <w:rPr>
-            <w:lang w:bidi="he-IL"/>
-          </w:rPr>
-          <w:t>http://loremipsum.fmi.uni-sofia.bg/WEBTECH/www_6ed_prj/61999_alg_animation</w:t>
-        </w:r>
-      </w:hyperlink>
+      <w:r>
+        <w:t>http://localhost/Test-Generator/index.html</w:t>
+      </w:r>
       <w:r>
         <w:rPr>
           <w:lang w:val="en-US"/>
@@ -3785,7 +3998,23 @@
           <w:iCs/>
           <w:lang w:bidi="he-IL"/>
         </w:rPr>
-        <w:t xml:space="preserve">  $ROOT_FOLDER="c:\xampp\htdocs\www_6ed_prj/61999_alg_animation"</w:t>
+        <w:t xml:space="preserve">  $ROOT_FOLDER="</w:t>
+      </w:r>
+      <w:r>
+        <w:rPr>
+          <w:i/>
+          <w:iCs/>
+          <w:lang w:bidi="he-IL"/>
+        </w:rPr>
+        <w:t>C:\xampp\htdocs\Test-Generator</w:t>
+      </w:r>
+      <w:r>
+        <w:rPr>
+          <w:i/>
+          <w:iCs/>
+          <w:lang w:bidi="he-IL"/>
+        </w:rPr>
+        <w:t>"</w:t>
       </w:r>
     </w:p>
     <w:p>
@@ -3809,7 +4038,23 @@
           <w:iCs/>
           <w:lang w:bidi="he-IL"/>
         </w:rPr>
-        <w:t xml:space="preserve">  $DB_USER="61999_user";</w:t>
+        <w:t xml:space="preserve">  $DB_USER="</w:t>
+      </w:r>
+      <w:r>
+        <w:rPr>
+          <w:i/>
+          <w:iCs/>
+          <w:lang w:bidi="he-IL"/>
+        </w:rPr>
+        <w:t xml:space="preserve"> </w:t>
+      </w:r>
+      <w:r>
+        <w:rPr>
+          <w:i/>
+          <w:iCs/>
+          <w:lang w:bidi="he-IL"/>
+        </w:rPr>
+        <w:t>";</w:t>
       </w:r>
     </w:p>
     <w:p>
@@ -3833,7 +4078,23 @@
           <w:iCs/>
           <w:lang w:bidi="he-IL"/>
         </w:rPr>
-        <w:t xml:space="preserve">  $DB_PASS="61999_pass";</w:t>
+        <w:t xml:space="preserve">  $DB_PASS="</w:t>
+      </w:r>
+      <w:r>
+        <w:rPr>
+          <w:i/>
+          <w:iCs/>
+          <w:lang w:bidi="he-IL"/>
+        </w:rPr>
+        <w:t xml:space="preserve"> </w:t>
+      </w:r>
+      <w:r>
+        <w:rPr>
+          <w:i/>
+          <w:iCs/>
+          <w:lang w:bidi="he-IL"/>
+        </w:rPr>
+        <w:t>";</w:t>
       </w:r>
     </w:p>
     <w:p>
@@ -3857,7 +4118,25 @@
           <w:iCs/>
           <w:lang w:bidi="he-IL"/>
         </w:rPr>
-        <w:t xml:space="preserve">  $DB_NAME="www_6ed_61999_alg_animation";</w:t>
+        <w:t xml:space="preserve">  $DB_NAME="</w:t>
+      </w:r>
+      <w:proofErr w:type="spellStart"/>
+      <w:r>
+        <w:rPr>
+          <w:i/>
+          <w:iCs/>
+          <w:lang w:val="en-US" w:bidi="he-IL"/>
+        </w:rPr>
+        <w:t>testgenerator</w:t>
+      </w:r>
+      <w:proofErr w:type="spellEnd"/>
+      <w:r>
+        <w:rPr>
+          <w:i/>
+          <w:iCs/>
+          <w:lang w:bidi="he-IL"/>
+        </w:rPr>
+        <w:t>";</w:t>
       </w:r>
     </w:p>
     <w:p>
@@ -3881,7 +4160,41 @@
           <w:iCs/>
           <w:lang w:bidi="he-IL"/>
         </w:rPr>
-        <w:t xml:space="preserve">  $SITE_DESCRIPTION="What is ready, and what can be improved for future";</w:t>
+        <w:t xml:space="preserve">  $SITE_DESCRIPTION="</w:t>
+      </w:r>
+      <w:r>
+        <w:rPr>
+          <w:i/>
+          <w:iCs/>
+          <w:lang w:val="en-US" w:bidi="he-IL"/>
+        </w:rPr>
+        <w:t xml:space="preserve">Login with fn, make test, statistics, add topic, add question, import questions from </w:t>
+      </w:r>
+      <w:proofErr w:type="spellStart"/>
+      <w:r>
+        <w:rPr>
+          <w:i/>
+          <w:iCs/>
+          <w:lang w:val="en-US" w:bidi="he-IL"/>
+        </w:rPr>
+        <w:t>csv</w:t>
+      </w:r>
+      <w:proofErr w:type="spellEnd"/>
+      <w:r>
+        <w:rPr>
+          <w:i/>
+          <w:iCs/>
+          <w:lang w:val="en-US" w:bidi="he-IL"/>
+        </w:rPr>
+        <w:t>, for future development-register user</w:t>
+      </w:r>
+      <w:r>
+        <w:rPr>
+          <w:i/>
+          <w:iCs/>
+          <w:lang w:bidi="he-IL"/>
+        </w:rPr>
+        <w:t>";</w:t>
       </w:r>
     </w:p>
     <w:p>
@@ -6430,7 +6743,7 @@
 </file>
 
 <file path=customXml/itemProps1.xml><?xml version="1.0" encoding="utf-8"?>
-<ds:datastoreItem xmlns:ds="http://schemas.openxmlformats.org/officeDocument/2006/customXml" ds:itemID="{42365C4A-A2A9-4051-AAC5-79044D262FBF}">
+<ds:datastoreItem xmlns:ds="http://schemas.openxmlformats.org/officeDocument/2006/customXml" ds:itemID="{588DCA40-5559-4BCE-B2CE-63D75B3BBF00}">
   <ds:schemaRefs>
     <ds:schemaRef ds:uri="http://schemas.openxmlformats.org/officeDocument/2006/bibliography"/>
   </ds:schemaRefs>

</xml_diff>

<commit_message>
update seed.sql, several tests made, worked properly
</commit_message>
<xml_diff>
--- a/Documentation/w15prj_KN_REQ_final_fn81271.docx
+++ b/Documentation/w15prj_KN_REQ_final_fn81271.docx
@@ -972,7 +972,7 @@
           <w:b/>
           <w:lang w:val="en-US"/>
         </w:rPr>
-        <w:t xml:space="preserve"> 7.4.14</w:t>
+        <w:t xml:space="preserve"> 7.4.11</w:t>
       </w:r>
     </w:p>
     <w:p>
@@ -7493,7 +7493,7 @@
 </file>
 
 <file path=customXml/itemProps1.xml><?xml version="1.0" encoding="utf-8"?>
-<ds:datastoreItem xmlns:ds="http://schemas.openxmlformats.org/officeDocument/2006/customXml" ds:itemID="{363DAAF2-3223-4B3B-BCFA-4C6DFD794BD9}">
+<ds:datastoreItem xmlns:ds="http://schemas.openxmlformats.org/officeDocument/2006/customXml" ds:itemID="{2D2AEE89-301C-4F78-A28B-CAAE0513CD3B}">
   <ds:schemaRefs>
     <ds:schemaRef ds:uri="http://schemas.openxmlformats.org/officeDocument/2006/bibliography"/>
   </ds:schemaRefs>

</xml_diff>

<commit_message>
update seed.sql, test_history.sql and finalise documentation(81271)?
</commit_message>
<xml_diff>
--- a/Documentation/w15prj_KN_REQ_final_fn81271.docx
+++ b/Documentation/w15prj_KN_REQ_final_fn81271.docx
@@ -519,6 +519,47 @@
     </w:p>
     <w:p>
       <w:pPr>
+        <w:ind w:left="360"/>
+        <w:jc w:val="both"/>
+        <w:rPr>
+          <w:b/>
+        </w:rPr>
+      </w:pPr>
+      <w:r>
+        <w:rPr>
+          <w:b/>
+        </w:rPr>
+        <w:t>!!! В системата има функционалността Регистрация на потребител, като преди да започне работа със системата, всеки потребител трябва да си направи регистрация, съответно се поддържа такава за студент или преподавател, две роли. Регистрацията за студент изисква факултетен номер, номер на тема на реферат и четирицифрен потребителски ключ. За преподавател изисква фак. номер</w:t>
+      </w:r>
+      <w:r>
+        <w:rPr>
+          <w:b/>
+          <w:lang w:val="en-US"/>
+        </w:rPr>
+        <w:t xml:space="preserve"> (</w:t>
+      </w:r>
+      <w:r>
+        <w:rPr>
+          <w:b/>
+        </w:rPr>
+        <w:t>задължително едноцифрено или двуцифрено число, според свободните</w:t>
+      </w:r>
+      <w:r>
+        <w:rPr>
+          <w:b/>
+          <w:lang w:val="en-US"/>
+        </w:rPr>
+        <w:t>)</w:t>
+      </w:r>
+      <w:r>
+        <w:rPr>
+          <w:b/>
+        </w:rPr>
+        <w:t xml:space="preserve"> и четирицифрен потребителски ключ. </w:t>
+      </w:r>
+    </w:p>
+    <w:p>
+      <w:pPr>
         <w:pStyle w:val="Heading2"/>
         <w:numPr>
           <w:ilvl w:val="0"/>
@@ -554,22 +595,44 @@
       </w:r>
       <w:r>
         <w:rPr>
+          <w:b/>
           <w:lang w:val="en-US"/>
         </w:rPr>
         <w:t>Web</w:t>
       </w:r>
       <w:r>
-        <w:t xml:space="preserve"> технологии, воден от доц д-р Милен Петров във ФМИ на СУ „Св. Климент Охридски”.  В основата е предоставянето на възможност  на даден потребител да проследява как другите потребители отговарят на въпросите, които той е задал към реферата си. Именно за кой въпрос колко верни отговори има, колко са грешните, колко общо пъти е отговорен, имайки предвид и типа на въпроса, който е задал. Това се прави с цел подобряване на самите въпроси, които студентите в курса </w:t>
-      </w:r>
-      <w:r>
-        <w:t xml:space="preserve">пишат по темата си, това е една обратна връзка за тях, която би им помогнала да променят, обновят или добавят различни въпроси. Другият момент опира до самопроверката на потребителите, които използват функционалността да правят тип тест по дадена тема. В някакъв обхват това би ровишило знанията, които студентите придобиват от запознаването с рефератите на останалите, защото, правейки теста, биха имали по-голяма мотивация да запомнят и проучат определени въпроси.   </w:t>
-      </w:r>
-      <w:r>
-        <w:t xml:space="preserve">Систимата позволява ролята на администратор, за когото има предоставен администраторски панел, </w:t>
+        <w:rPr>
+          <w:b/>
+        </w:rPr>
+        <w:t xml:space="preserve"> технологии, воден от доц д-р Милен</w:t>
+      </w:r>
+      <w:r>
+        <w:t xml:space="preserve"> </w:t>
+      </w:r>
+      <w:r>
+        <w:rPr>
+          <w:b/>
+        </w:rPr>
+        <w:t>Петров във ФМИ на СУ „Св. Климент Охридски</w:t>
+      </w:r>
+      <w:r>
+        <w:t xml:space="preserve">”.  В основата е предоставянето на възможност  на даден потребител да проследява как другите потребители отговарят на въпросите, които той е задал към реферата си. Именно за кой въпрос колко верни отговори има, колко са грешните, колко общо пъти е отговорен, имайки предвид и типа на въпроса, който е задал. Това се прави с цел подобряване на самите въпроси, които студентите в </w:t>
       </w:r>
       <w:r>
         <w:lastRenderedPageBreak/>
-        <w:t>чрез който той получава информация и под формата на статистика за това какви тестове са правени и с какви резултати. Има дост</w:t>
+        <w:t xml:space="preserve">курса </w:t>
+      </w:r>
+      <w:r>
+        <w:t xml:space="preserve">пишат по темата си, това е една обратна връзка за тях, която би им помогнала да променят, обновят или добавят различни въпроси. Другият момент опира до самопроверката на потребителите, които използват функционалността да правят тип тест по дадена </w:t>
+      </w:r>
+      <w:r>
+        <w:t>тема. В някакъв обхват това би по</w:t>
+      </w:r>
+      <w:r>
+        <w:t xml:space="preserve">вишило знанията, които студентите придобиват от запознаването с рефератите на останалите, защото, правейки теста, биха имали по-голяма мотивация да запомнят и проучат определени въпроси.   </w:t>
+      </w:r>
+      <w:r>
+        <w:t>Систимата позволява ролята на администратор, за когото има предоставен администраторски панел, чрез който той получава информация и под формата на статистика за това какви тестове са правени и с какви резултати. Има дост</w:t>
       </w:r>
       <w:r>
         <w:t>ъп до всички останали функционал</w:t>
@@ -664,14 +727,12 @@
       <w:r>
         <w:t xml:space="preserve"> частта, работата с клиентските заявки и организирането на потребителския интерфейс. В директория </w:t>
       </w:r>
-      <w:proofErr w:type="spellStart"/>
       <w:r>
         <w:rPr>
           <w:lang w:val="en-US"/>
         </w:rPr>
         <w:t>api</w:t>
       </w:r>
-      <w:proofErr w:type="spellEnd"/>
       <w:r>
         <w:t xml:space="preserve"> са обособени логиките по отделните елем</w:t>
       </w:r>
@@ -692,6 +753,12 @@
           <w:lang w:val="en-US"/>
         </w:rPr>
         <w:t xml:space="preserve"> question, test, history</w:t>
+      </w:r>
+      <w:r>
+        <w:rPr>
+          <w:lang w:val="en-US"/>
+        </w:rPr>
+        <w:t>, admin</w:t>
       </w:r>
       <w:r>
         <w:t xml:space="preserve"> и </w:t>
@@ -785,7 +852,6 @@
         </w:rPr>
         <w:t xml:space="preserve">, </w:t>
       </w:r>
-      <w:proofErr w:type="spellStart"/>
       <w:r>
         <w:rPr>
           <w:b/>
@@ -793,7 +859,6 @@
         </w:rPr>
         <w:t>Javascript</w:t>
       </w:r>
-      <w:proofErr w:type="spellEnd"/>
       <w:r>
         <w:t xml:space="preserve"> и </w:t>
       </w:r>
@@ -807,14 +872,12 @@
       <w:r>
         <w:t xml:space="preserve">. Също така е използвана и библиотека, написана на </w:t>
       </w:r>
-      <w:proofErr w:type="spellStart"/>
       <w:r>
         <w:rPr>
           <w:lang w:val="en-US"/>
         </w:rPr>
         <w:t>Javascript</w:t>
       </w:r>
-      <w:proofErr w:type="spellEnd"/>
       <w:r>
         <w:t xml:space="preserve">, </w:t>
       </w:r>
@@ -840,20 +903,11 @@
         <w:rPr>
           <w:lang w:val="en-US"/>
         </w:rPr>
-        <w:t xml:space="preserve">import </w:t>
-      </w:r>
-      <w:proofErr w:type="spellStart"/>
-      <w:r>
-        <w:rPr>
-          <w:lang w:val="en-US"/>
-        </w:rPr>
-        <w:t>csv</w:t>
-      </w:r>
-      <w:proofErr w:type="spellEnd"/>
+        <w:t>import csv</w:t>
+      </w:r>
       <w:r>
         <w:t xml:space="preserve"> за добавяне на въпроси от файл в базата от данни с въпроси. Потребителският интерфейс позволява потребителят да оперира със системата чрез достъпни и разбираеми за обикновен потребител менюта, бутони и визуализации. </w:t>
       </w:r>
-      <w:proofErr w:type="gramStart"/>
       <w:r>
         <w:rPr>
           <w:lang w:val="en-US"/>
@@ -861,11 +915,7 @@
         <w:t>PHP</w:t>
       </w:r>
       <w:r>
-        <w:t xml:space="preserve"> е използван за сървърната част на системата, основната бизнес логика е реализирана чрез него.</w:t>
-      </w:r>
-      <w:proofErr w:type="gramEnd"/>
-      <w:r>
-        <w:t xml:space="preserve"> Използва се за връзка с базата данни, писане и четене от нея, както и промяна. Валидацията на потребителския вход също се случва чрез </w:t>
+        <w:t xml:space="preserve"> е използван за сървърната част на системата, основната бизнес логика е реализирана чрез него. Използва се за връзка с базата данни, писане и четене от нея, както и промяна. Валидацията на потребителския вход също се случва чрез </w:t>
       </w:r>
       <w:r>
         <w:rPr>
@@ -876,25 +926,21 @@
       <w:r>
         <w:t xml:space="preserve">Потребителските заявки се изпращат към сървъра асинхронно чрез </w:t>
       </w:r>
-      <w:proofErr w:type="spellStart"/>
       <w:r>
         <w:rPr>
           <w:lang w:val="en-US"/>
         </w:rPr>
         <w:t>Javascript</w:t>
       </w:r>
-      <w:proofErr w:type="spellEnd"/>
       <w:r>
         <w:t xml:space="preserve">. Визуализирането на обратната връзка с потребителя след изпълнение на изпратена от него заявка, се реализира отново чрез </w:t>
       </w:r>
-      <w:proofErr w:type="spellStart"/>
       <w:r>
         <w:rPr>
           <w:lang w:val="en-US"/>
         </w:rPr>
         <w:t>Javascript</w:t>
       </w:r>
-      <w:proofErr w:type="spellEnd"/>
       <w:r>
         <w:t xml:space="preserve"> и </w:t>
       </w:r>
@@ -934,14 +980,12 @@
       <w:r>
         <w:t xml:space="preserve"> сървър и позволява правенето на заявки към базата от данни чрез езика </w:t>
       </w:r>
-      <w:proofErr w:type="spellStart"/>
       <w:r>
         <w:rPr>
           <w:lang w:val="en-US"/>
         </w:rPr>
         <w:t>MySQL</w:t>
       </w:r>
-      <w:proofErr w:type="spellEnd"/>
       <w:r>
         <w:t xml:space="preserve">. </w:t>
       </w:r>
@@ -1032,21 +1076,12 @@
       <w:r>
         <w:t xml:space="preserve">Сървър за База данни – </w:t>
       </w:r>
-      <w:proofErr w:type="spellStart"/>
-      <w:r>
-        <w:rPr>
-          <w:b/>
-          <w:lang w:val="en-US"/>
-        </w:rPr>
-        <w:t>MariaDB</w:t>
-      </w:r>
-      <w:proofErr w:type="spellEnd"/>
-      <w:r>
-        <w:rPr>
-          <w:b/>
-          <w:lang w:val="en-US"/>
-        </w:rPr>
-        <w:t xml:space="preserve"> 10.4.17</w:t>
+      <w:r>
+        <w:rPr>
+          <w:b/>
+          <w:lang w:val="en-US"/>
+        </w:rPr>
+        <w:t>MariaDB 10.4.17</w:t>
       </w:r>
     </w:p>
     <w:p>
@@ -1061,21 +1096,12 @@
           <w:b/>
         </w:rPr>
       </w:pPr>
-      <w:proofErr w:type="spellStart"/>
-      <w:r>
-        <w:rPr>
-          <w:b/>
-          <w:lang w:val="en-US"/>
-        </w:rPr>
-        <w:t>phpMyAdmin</w:t>
-      </w:r>
-      <w:proofErr w:type="spellEnd"/>
-      <w:r>
-        <w:rPr>
-          <w:b/>
-          <w:lang w:val="en-US"/>
-        </w:rPr>
-        <w:t xml:space="preserve"> – 5.0.4</w:t>
+      <w:r>
+        <w:rPr>
+          <w:b/>
+          <w:lang w:val="en-US"/>
+        </w:rPr>
+        <w:t>phpMyAdmin – 5.0.4</w:t>
       </w:r>
       <w:r>
         <w:rPr>
@@ -1109,6 +1135,7 @@
           <w:sz w:val="22"/>
           <w:szCs w:val="22"/>
         </w:rPr>
+        <w:lastRenderedPageBreak/>
         <w:t xml:space="preserve">Инсталация и настройки </w:t>
       </w:r>
     </w:p>
@@ -1128,10 +1155,14 @@
         </w:rPr>
       </w:pPr>
       <w:r>
+        <w:rPr>
+          <w:b/>
+        </w:rPr>
         <w:t xml:space="preserve">Предварително е необходимо да бъде инсталиран </w:t>
       </w:r>
       <w:r>
         <w:rPr>
+          <w:b/>
           <w:lang w:val="en-US"/>
         </w:rPr>
         <w:t>XAMPP</w:t>
@@ -1162,69 +1193,133 @@
           <w:rFonts w:ascii="Calibri" w:hAnsi="Calibri" w:cs="Calibri"/>
           <w:color w:val="000000"/>
         </w:rPr>
-        <w:t xml:space="preserve"> C:\xampp\htdocs\  и, когато искаме да заредим в браузъра някоя от страниците, вместо  C:\xampp\htdocs\  </w:t>
+        <w:t> </w:t>
+      </w:r>
+      <w:r>
+        <w:rPr>
+          <w:rFonts w:ascii="Calibri" w:hAnsi="Calibri" w:cs="Calibri"/>
+          <w:b/>
+          <w:color w:val="000000"/>
+        </w:rPr>
+        <w:t>C:\xampp\htdocs\</w:t>
       </w:r>
       <w:r>
         <w:rPr>
           <w:rFonts w:ascii="Calibri" w:hAnsi="Calibri" w:cs="Calibri"/>
           <w:color w:val="000000"/>
         </w:rPr>
-        <w:lastRenderedPageBreak/>
-        <w:t xml:space="preserve">пишем </w:t>
-      </w:r>
-      <w:proofErr w:type="spellStart"/>
+        <w:t xml:space="preserve">  и, когато искаме да заредим в браузъра някоя от страниците, вместо  C:\xampp\htdocs\  пишем</w:t>
+      </w:r>
+      <w:r>
+        <w:rPr>
+          <w:rFonts w:ascii="Calibri" w:hAnsi="Calibri" w:cs="Calibri"/>
+          <w:b/>
+          <w:color w:val="000000"/>
+        </w:rPr>
+        <w:t xml:space="preserve"> </w:t>
+      </w:r>
+      <w:r>
+        <w:rPr>
+          <w:rFonts w:ascii="Calibri" w:hAnsi="Calibri" w:cs="Calibri"/>
+          <w:b/>
+          <w:color w:val="000000"/>
+          <w:lang w:val="en-US"/>
+        </w:rPr>
+        <w:t>localhost</w:t>
+      </w:r>
       <w:r>
         <w:rPr>
           <w:rFonts w:ascii="Calibri" w:hAnsi="Calibri" w:cs="Calibri"/>
           <w:color w:val="000000"/>
-          <w:lang w:val="en-US"/>
-        </w:rPr>
-        <w:t>localhost</w:t>
-      </w:r>
-      <w:proofErr w:type="spellEnd"/>
+        </w:rPr>
+        <w:t xml:space="preserve">. </w:t>
+      </w:r>
       <w:r>
         <w:rPr>
           <w:rFonts w:ascii="Calibri" w:hAnsi="Calibri" w:cs="Calibri"/>
           <w:color w:val="000000"/>
         </w:rPr>
-        <w:t xml:space="preserve">. </w:t>
+        <w:t xml:space="preserve">Трябва чрез контролния панел на </w:t>
       </w:r>
       <w:r>
         <w:rPr>
           <w:rFonts w:ascii="Calibri" w:hAnsi="Calibri" w:cs="Calibri"/>
           <w:color w:val="000000"/>
-        </w:rPr>
-        <w:t xml:space="preserve">Трябва чрез контролния панел на </w:t>
+          <w:lang w:val="en-US"/>
+        </w:rPr>
+        <w:t>XAMPP</w:t>
       </w:r>
       <w:r>
         <w:rPr>
           <w:rFonts w:ascii="Calibri" w:hAnsi="Calibri" w:cs="Calibri"/>
           <w:color w:val="000000"/>
-          <w:lang w:val="en-US"/>
-        </w:rPr>
-        <w:t>XAMPP</w:t>
+        </w:rPr>
+        <w:t xml:space="preserve"> да </w:t>
+      </w:r>
+      <w:r>
+        <w:rPr>
+          <w:rFonts w:ascii="Calibri" w:hAnsi="Calibri" w:cs="Calibri"/>
+          <w:b/>
+          <w:color w:val="000000"/>
+        </w:rPr>
+        <w:t xml:space="preserve">се стартират модулите </w:t>
+      </w:r>
+      <w:r>
+        <w:rPr>
+          <w:rFonts w:ascii="Calibri" w:hAnsi="Calibri" w:cs="Calibri"/>
+          <w:b/>
+          <w:color w:val="000000"/>
+          <w:lang w:val="en-US"/>
+        </w:rPr>
+        <w:t xml:space="preserve">Apache </w:t>
+      </w:r>
+      <w:r>
+        <w:rPr>
+          <w:rFonts w:ascii="Calibri" w:hAnsi="Calibri" w:cs="Calibri"/>
+          <w:b/>
+          <w:color w:val="000000"/>
+        </w:rPr>
+        <w:t>и</w:t>
       </w:r>
       <w:r>
         <w:rPr>
           <w:rFonts w:ascii="Calibri" w:hAnsi="Calibri" w:cs="Calibri"/>
           <w:color w:val="000000"/>
-        </w:rPr>
-        <w:t xml:space="preserve"> да се стартират модулите </w:t>
+          <w:lang w:val="en-US"/>
+        </w:rPr>
+        <w:t xml:space="preserve"> </w:t>
+      </w:r>
+      <w:r>
+        <w:rPr>
+          <w:rFonts w:ascii="Calibri" w:hAnsi="Calibri" w:cs="Calibri"/>
+          <w:b/>
+          <w:color w:val="000000"/>
+          <w:lang w:val="en-US"/>
+        </w:rPr>
+        <w:t>MySQL</w:t>
       </w:r>
       <w:r>
         <w:rPr>
           <w:rFonts w:ascii="Calibri" w:hAnsi="Calibri" w:cs="Calibri"/>
           <w:color w:val="000000"/>
-          <w:lang w:val="en-US"/>
-        </w:rPr>
-        <w:t xml:space="preserve">Apache </w:t>
+        </w:rPr>
+        <w:t xml:space="preserve"> като се натиснат бутоните </w:t>
+      </w:r>
+      <w:r>
+        <w:rPr>
+          <w:rFonts w:ascii="Calibri" w:hAnsi="Calibri" w:cs="Calibri"/>
+          <w:b/>
+          <w:color w:val="000000"/>
+          <w:lang w:val="en-US"/>
+        </w:rPr>
+        <w:t>start</w:t>
       </w:r>
       <w:r>
         <w:rPr>
           <w:rFonts w:ascii="Calibri" w:hAnsi="Calibri" w:cs="Calibri"/>
           <w:color w:val="000000"/>
         </w:rPr>
-        <w:t>и</w:t>
+        <w:t xml:space="preserve"> срещу тях. </w:t>
       </w:r>
       <w:r>
         <w:rPr>
@@ -1234,22 +1329,22 @@
         </w:rPr>
         <w:t xml:space="preserve"> </w:t>
       </w:r>
-      <w:proofErr w:type="spellStart"/>
-      <w:r>
+    </w:p>
+    <w:p>
+      <w:pPr>
+        <w:ind w:left="360"/>
+        <w:jc w:val="both"/>
         <w:rPr>
           <w:rFonts w:ascii="Calibri" w:hAnsi="Calibri" w:cs="Calibri"/>
           <w:color w:val="000000"/>
-          <w:lang w:val="en-US"/>
-        </w:rPr>
-        <w:t>MySQL</w:t>
-      </w:r>
-      <w:proofErr w:type="spellEnd"/>
+        </w:rPr>
+      </w:pPr>
       <w:r>
         <w:rPr>
           <w:rFonts w:ascii="Calibri" w:hAnsi="Calibri" w:cs="Calibri"/>
           <w:color w:val="000000"/>
         </w:rPr>
-        <w:t xml:space="preserve"> като се натиснат бутоните </w:t>
+        <w:t>Пример</w:t>
       </w:r>
       <w:r>
         <w:rPr>
@@ -1257,73 +1352,33 @@
           <w:color w:val="000000"/>
           <w:lang w:val="en-US"/>
         </w:rPr>
-        <w:t>start</w:t>
+        <w:t>:</w:t>
       </w:r>
       <w:r>
         <w:rPr>
           <w:rFonts w:ascii="Calibri" w:hAnsi="Calibri" w:cs="Calibri"/>
           <w:color w:val="000000"/>
         </w:rPr>
-        <w:t xml:space="preserve"> срещу тях. </w:t>
+        <w:t xml:space="preserve"> Ако искаме да достъпим страницата за започва</w:t>
       </w:r>
       <w:r>
         <w:rPr>
           <w:rFonts w:ascii="Calibri" w:hAnsi="Calibri" w:cs="Calibri"/>
           <w:color w:val="000000"/>
-          <w:lang w:val="en-US"/>
-        </w:rPr>
-        <w:t xml:space="preserve"> </w:t>
+        </w:rPr>
+        <w:t>не на тест, пишем в браузъра</w:t>
       </w:r>
     </w:p>
     <w:p>
       <w:pPr>
         <w:ind w:left="360"/>
         <w:jc w:val="both"/>
+      </w:pPr>
+      <w:r>
         <w:rPr>
           <w:rFonts w:ascii="Calibri" w:hAnsi="Calibri" w:cs="Calibri"/>
           <w:color w:val="000000"/>
         </w:rPr>
-      </w:pPr>
-      <w:r>
-        <w:rPr>
-          <w:rFonts w:ascii="Calibri" w:hAnsi="Calibri" w:cs="Calibri"/>
-          <w:color w:val="000000"/>
-        </w:rPr>
-        <w:t>Пример</w:t>
-      </w:r>
-      <w:r>
-        <w:rPr>
-          <w:rFonts w:ascii="Calibri" w:hAnsi="Calibri" w:cs="Calibri"/>
-          <w:color w:val="000000"/>
-          <w:lang w:val="en-US"/>
-        </w:rPr>
-        <w:t>:</w:t>
-      </w:r>
-      <w:r>
-        <w:rPr>
-          <w:rFonts w:ascii="Calibri" w:hAnsi="Calibri" w:cs="Calibri"/>
-          <w:color w:val="000000"/>
-        </w:rPr>
-        <w:t xml:space="preserve"> Ако искаме да достъпим страницата за започва</w:t>
-      </w:r>
-      <w:r>
-        <w:rPr>
-          <w:rFonts w:ascii="Calibri" w:hAnsi="Calibri" w:cs="Calibri"/>
-          <w:color w:val="000000"/>
-        </w:rPr>
-        <w:t>не на тест, пишем в браузъра</w:t>
-      </w:r>
-    </w:p>
-    <w:p>
-      <w:pPr>
-        <w:ind w:left="360"/>
-        <w:jc w:val="both"/>
-      </w:pPr>
-      <w:r>
-        <w:rPr>
-          <w:rFonts w:ascii="Calibri" w:hAnsi="Calibri" w:cs="Calibri"/>
-          <w:color w:val="000000"/>
-        </w:rPr>
         <w:t>http://localhost/Test-Generator/pages/Test.html</w:t>
       </w:r>
       <w:r>
@@ -1425,6 +1480,7 @@
       </w:r>
       <w:r>
         <w:rPr>
+          <w:b/>
           <w:lang w:val="en-US"/>
         </w:rPr>
         <w:t>XAMPP</w:t>
@@ -1434,12 +1490,16 @@
       </w:r>
       <w:r>
         <w:rPr>
+          <w:b/>
           <w:lang w:val="en-US"/>
         </w:rPr>
         <w:t>Windows</w:t>
       </w:r>
       <w:r>
-        <w:t>, трябва потреблителят да изпълни следните няколко действия</w:t>
+        <w:t>, трябва потреби</w:t>
+      </w:r>
+      <w:r>
+        <w:t>телят да изпълни следните няколко действия</w:t>
       </w:r>
       <w:r>
         <w:rPr>
@@ -1540,7 +1600,19 @@
         <w:t>php.ini</w:t>
       </w:r>
       <w:r>
-        <w:t xml:space="preserve"> и проверява в коя директория се намира. Обикновено изглежда така</w:t>
+        <w:t xml:space="preserve"> и проверява в коя директория се намира</w:t>
+      </w:r>
+      <w:r>
+        <w:t xml:space="preserve"> този файл</w:t>
+      </w:r>
+      <w:r>
+        <w:rPr>
+          <w:lang w:val="en-US"/>
+        </w:rPr>
+        <w:t xml:space="preserve"> php.ini</w:t>
+      </w:r>
+      <w:r>
+        <w:t>. Обикновено изглежда така</w:t>
       </w:r>
       <w:r>
         <w:rPr>
@@ -1581,28 +1653,12 @@
           <w:lang w:val="en-US"/>
         </w:rPr>
       </w:pPr>
-      <w:proofErr w:type="spellStart"/>
-      <w:r>
-        <w:rPr>
-          <w:lang w:val="en-US"/>
-        </w:rPr>
-        <w:t>Отива</w:t>
-      </w:r>
-      <w:proofErr w:type="spellEnd"/>
-      <w:r>
-        <w:rPr>
-          <w:lang w:val="en-US"/>
-        </w:rPr>
-        <w:t xml:space="preserve"> в </w:t>
-      </w:r>
-      <w:proofErr w:type="spellStart"/>
-      <w:r>
-        <w:rPr>
-          <w:lang w:val="en-US"/>
-        </w:rPr>
-        <w:t>споменат</w:t>
-      </w:r>
-      <w:proofErr w:type="spellEnd"/>
+      <w:r>
+        <w:rPr>
+          <w:lang w:val="en-US"/>
+        </w:rPr>
+        <w:t>Отива в споменат</w:t>
+      </w:r>
       <w:r>
         <w:t>а</w:t>
       </w:r>
@@ -1649,14 +1705,12 @@
       <w:r>
         <w:t xml:space="preserve"> </w:t>
       </w:r>
-      <w:proofErr w:type="spellStart"/>
       <w:r>
         <w:rPr>
           <w:lang w:val="en-US"/>
         </w:rPr>
         <w:t>display_errors</w:t>
       </w:r>
-      <w:proofErr w:type="spellEnd"/>
       <w:r>
         <w:rPr>
           <w:lang w:val="en-US"/>
@@ -1685,7 +1739,7 @@
         <w:t>‘CTRL+F’</w:t>
       </w:r>
       <w:r>
-        <w:t xml:space="preserve"> и въвежда този стринг. В случай, че до </w:t>
+        <w:t xml:space="preserve"> въвежда този стринг. В случай, че до </w:t>
       </w:r>
       <w:r>
         <w:rPr>
@@ -1693,14 +1747,12 @@
         </w:rPr>
         <w:t>‘</w:t>
       </w:r>
-      <w:proofErr w:type="spellStart"/>
       <w:r>
         <w:rPr>
           <w:lang w:val="en-US"/>
         </w:rPr>
         <w:t>display_errors</w:t>
       </w:r>
-      <w:proofErr w:type="spellEnd"/>
       <w:r>
         <w:rPr>
           <w:lang w:val="en-US"/>
@@ -1772,14 +1824,12 @@
         </w:rPr>
         <w:t>‘</w:t>
       </w:r>
-      <w:proofErr w:type="spellStart"/>
       <w:r>
         <w:rPr>
           <w:lang w:val="en-US"/>
         </w:rPr>
         <w:t>error_log</w:t>
       </w:r>
-      <w:proofErr w:type="spellEnd"/>
       <w:r>
         <w:t xml:space="preserve"> </w:t>
       </w:r>
@@ -1819,14 +1869,12 @@
         </w:rPr>
         <w:t>‘</w:t>
       </w:r>
-      <w:proofErr w:type="spellStart"/>
       <w:r>
         <w:rPr>
           <w:lang w:val="en-US"/>
         </w:rPr>
         <w:t>error_log</w:t>
       </w:r>
-      <w:proofErr w:type="spellEnd"/>
       <w:r>
         <w:t xml:space="preserve"> </w:t>
       </w:r>
@@ -1839,14 +1887,12 @@
       <w:r>
         <w:t xml:space="preserve"> </w:t>
       </w:r>
-      <w:proofErr w:type="spellStart"/>
       <w:r>
         <w:rPr>
           <w:lang w:val="en-US"/>
         </w:rPr>
         <w:t>syslog</w:t>
       </w:r>
-      <w:proofErr w:type="spellEnd"/>
       <w:r>
         <w:rPr>
           <w:lang w:val="en-US"/>
@@ -1878,7 +1924,6 @@
         </w:rPr>
         <w:t>‘</w:t>
       </w:r>
-      <w:proofErr w:type="spellStart"/>
       <w:r>
         <w:rPr>
           <w:lang w:val="en-US"/>
@@ -1889,9 +1934,38 @@
         <w:rPr>
           <w:lang w:val="en-US"/>
         </w:rPr>
-        <w:t>rs</w:t>
-      </w:r>
-      <w:proofErr w:type="spellEnd"/>
+        <w:t>rs=</w:t>
+      </w:r>
+      <w:r>
+        <w:rPr>
+          <w:lang w:val="en-US"/>
+        </w:rPr>
+        <w:t>Off</w:t>
+      </w:r>
+      <w:r>
+        <w:rPr>
+          <w:lang w:val="en-US"/>
+        </w:rPr>
+        <w:t>’</w:t>
+      </w:r>
+      <w:r>
+        <w:t xml:space="preserve"> и </w:t>
+      </w:r>
+      <w:r>
+        <w:rPr>
+          <w:lang w:val="en-US"/>
+        </w:rPr>
+        <w:t>‘</w:t>
+      </w:r>
+      <w:r>
+        <w:rPr>
+          <w:lang w:val="en-US"/>
+        </w:rPr>
+        <w:t>error_log</w:t>
+      </w:r>
+      <w:r>
+        <w:t xml:space="preserve"> </w:t>
+      </w:r>
       <w:r>
         <w:rPr>
           <w:lang w:val="en-US"/>
@@ -1899,54 +1973,14 @@
         <w:t>=</w:t>
       </w:r>
       <w:r>
-        <w:rPr>
-          <w:lang w:val="en-US"/>
-        </w:rPr>
-        <w:t>Off</w:t>
-      </w:r>
-      <w:r>
-        <w:rPr>
-          <w:lang w:val="en-US"/>
-        </w:rPr>
-        <w:t>’</w:t>
-      </w:r>
-      <w:r>
-        <w:t xml:space="preserve"> и </w:t>
-      </w:r>
-      <w:r>
-        <w:rPr>
-          <w:lang w:val="en-US"/>
-        </w:rPr>
-        <w:t>‘</w:t>
-      </w:r>
-      <w:proofErr w:type="spellStart"/>
-      <w:r>
-        <w:rPr>
-          <w:lang w:val="en-US"/>
-        </w:rPr>
-        <w:t>error_log</w:t>
-      </w:r>
-      <w:proofErr w:type="spellEnd"/>
-      <w:r>
         <w:t xml:space="preserve"> </w:t>
       </w:r>
       <w:r>
         <w:rPr>
           <w:lang w:val="en-US"/>
         </w:rPr>
-        <w:t>=</w:t>
-      </w:r>
-      <w:r>
-        <w:t xml:space="preserve"> </w:t>
-      </w:r>
-      <w:proofErr w:type="spellStart"/>
-      <w:r>
-        <w:rPr>
-          <w:lang w:val="en-US"/>
-        </w:rPr>
         <w:t>syslog</w:t>
       </w:r>
-      <w:proofErr w:type="spellEnd"/>
       <w:r>
         <w:rPr>
           <w:lang w:val="en-US"/>
@@ -2020,6 +2054,7 @@
         </w:rPr>
       </w:pPr>
       <w:r>
+        <w:lastRenderedPageBreak/>
         <w:t xml:space="preserve">Друго нещо, което е добре да направи, е да провери дали тук </w:t>
       </w:r>
       <w:r>
@@ -2073,7 +2108,6 @@
           <w:noProof/>
           <w:lang w:val="en-US"/>
         </w:rPr>
-        <w:lastRenderedPageBreak/>
         <w:drawing>
           <wp:inline distT="0" distB="0" distL="0" distR="0">
             <wp:extent cx="4985569" cy="4067175"/>
@@ -2142,7 +2176,6 @@
         </w:rPr>
         <w:t xml:space="preserve">Фиг.1 Екранна снимка - </w:t>
       </w:r>
-      <w:proofErr w:type="spellStart"/>
       <w:r>
         <w:rPr>
           <w:b/>
@@ -2152,7 +2185,6 @@
         </w:rPr>
         <w:t>url</w:t>
       </w:r>
-      <w:proofErr w:type="spellEnd"/>
       <w:r>
         <w:rPr>
           <w:b/>
@@ -2272,7 +2304,6 @@
       <w:r>
         <w:t xml:space="preserve"> и </w:t>
       </w:r>
-      <w:proofErr w:type="spellStart"/>
       <w:r>
         <w:rPr>
           <w:b/>
@@ -2280,7 +2311,6 @@
         </w:rPr>
         <w:t>MySQL</w:t>
       </w:r>
-      <w:proofErr w:type="spellEnd"/>
       <w:r>
         <w:t>. След това достъпва през браузъра следния адрес</w:t>
       </w:r>
@@ -2328,7 +2358,6 @@
         </w:rPr>
         <w:t xml:space="preserve"> </w:t>
       </w:r>
-      <w:proofErr w:type="spellStart"/>
       <w:r>
         <w:rPr>
           <w:b/>
@@ -2336,7 +2365,6 @@
         </w:rPr>
         <w:t>phpMyAdmin</w:t>
       </w:r>
-      <w:proofErr w:type="spellEnd"/>
       <w:r>
         <w:t xml:space="preserve"> потребителят ще създаде собствената база от данни. </w:t>
       </w:r>
@@ -2387,7 +2415,11 @@
         <w:t>)</w:t>
       </w:r>
       <w:r>
-        <w:t xml:space="preserve"> пише съответно името на базата, в този случай пише</w:t>
+        <w:t xml:space="preserve"> пише </w:t>
+      </w:r>
+      <w:r>
+        <w:lastRenderedPageBreak/>
+        <w:t>съответно името на базата, в този случай пише</w:t>
       </w:r>
       <w:r>
         <w:rPr>
@@ -2395,15 +2427,27 @@
         </w:rPr>
         <w:t xml:space="preserve"> </w:t>
       </w:r>
-      <w:proofErr w:type="spellStart"/>
-      <w:r>
-        <w:rPr>
-          <w:b/>
-          <w:lang w:val="en-US"/>
-        </w:rPr>
-        <w:t>tesgenerator</w:t>
-      </w:r>
-      <w:proofErr w:type="spellEnd"/>
+      <w:r>
+        <w:rPr>
+          <w:b/>
+          <w:lang w:val="en-US"/>
+        </w:rPr>
+        <w:t>tes</w:t>
+      </w:r>
+      <w:r>
+        <w:rPr>
+          <w:b/>
+          <w:lang w:val="en-US"/>
+        </w:rPr>
+        <w:t>t</w:t>
+      </w:r>
+      <w:r>
+        <w:rPr>
+          <w:b/>
+          <w:lang w:val="en-US"/>
+        </w:rPr>
+        <w:t>generator</w:t>
+      </w:r>
       <w:r>
         <w:rPr>
           <w:b/>
@@ -2443,11 +2487,7 @@
         <w:t xml:space="preserve">. Зарежда му се страничката с новосъздадената база данни, която за момента е празна. </w:t>
       </w:r>
       <w:r>
-        <w:t xml:space="preserve">От менюто с изредените отгоре </w:t>
-      </w:r>
-      <w:r>
-        <w:lastRenderedPageBreak/>
-        <w:t xml:space="preserve">опции избира </w:t>
+        <w:t xml:space="preserve">От менюто с изредените отгоре опции избира </w:t>
       </w:r>
       <w:r>
         <w:rPr>
@@ -2611,7 +2651,6 @@
         </w:rPr>
         <w:t xml:space="preserve">Фиг.2 Екранна снимка – работа с </w:t>
       </w:r>
-      <w:proofErr w:type="spellStart"/>
       <w:r>
         <w:rPr>
           <w:b/>
@@ -2621,7 +2660,6 @@
         </w:rPr>
         <w:t>phpMyAdmin</w:t>
       </w:r>
-      <w:proofErr w:type="spellEnd"/>
       <w:r>
         <w:rPr>
           <w:b/>
@@ -2647,7 +2685,6 @@
         </w:rPr>
         <w:t xml:space="preserve"> на </w:t>
       </w:r>
-      <w:proofErr w:type="spellStart"/>
       <w:r>
         <w:rPr>
           <w:b/>
@@ -2657,7 +2694,6 @@
         </w:rPr>
         <w:t>sql</w:t>
       </w:r>
-      <w:proofErr w:type="spellEnd"/>
       <w:r>
         <w:rPr>
           <w:b/>
@@ -2675,7 +2711,6 @@
       <w:r>
         <w:t xml:space="preserve">След изпълнение на тази заявка отива в менюто отляво и натиска върху името на създадената база – </w:t>
       </w:r>
-      <w:proofErr w:type="spellStart"/>
       <w:r>
         <w:rPr>
           <w:b/>
@@ -2683,7 +2718,6 @@
         </w:rPr>
         <w:t>testgenerator</w:t>
       </w:r>
-      <w:proofErr w:type="spellEnd"/>
       <w:r>
         <w:t xml:space="preserve">. </w:t>
       </w:r>
@@ -2724,7 +2758,6 @@
         </w:rPr>
         <w:t xml:space="preserve">, </w:t>
       </w:r>
-      <w:proofErr w:type="spellStart"/>
       <w:r>
         <w:rPr>
           <w:b/>
@@ -2734,11 +2767,11 @@
       </w:r>
       <w:r>
         <w:rPr>
+          <w:b/>
           <w:lang w:val="en-US"/>
         </w:rPr>
         <w:t>_history</w:t>
       </w:r>
-      <w:proofErr w:type="spellEnd"/>
       <w:r>
         <w:rPr>
           <w:lang w:val="en-US"/>
@@ -2758,7 +2791,6 @@
         </w:rPr>
         <w:t xml:space="preserve">, </w:t>
       </w:r>
-      <w:proofErr w:type="spellStart"/>
       <w:r>
         <w:rPr>
           <w:b/>
@@ -2766,7 +2798,45 @@
         </w:rPr>
         <w:t>test_table</w:t>
       </w:r>
-      <w:proofErr w:type="spellEnd"/>
+      <w:r>
+        <w:rPr>
+          <w:lang w:val="en-US"/>
+        </w:rPr>
+        <w:t>,</w:t>
+      </w:r>
+      <w:r>
+        <w:rPr>
+          <w:lang w:val="en-US"/>
+        </w:rPr>
+        <w:t xml:space="preserve"> </w:t>
+      </w:r>
+      <w:r>
+        <w:rPr>
+          <w:b/>
+          <w:lang w:val="en-US"/>
+        </w:rPr>
+        <w:t>test_history</w:t>
+      </w:r>
+      <w:r>
+        <w:rPr>
+          <w:b/>
+          <w:lang w:val="en-US"/>
+        </w:rPr>
+        <w:t>,</w:t>
+      </w:r>
+      <w:r>
+        <w:rPr>
+          <w:lang w:val="en-US"/>
+        </w:rPr>
+        <w:t xml:space="preserve"> </w:t>
+      </w:r>
+      <w:r>
+        <w:rPr>
+          <w:b/>
+          <w:lang w:val="en-US"/>
+        </w:rPr>
+        <w:t>topic</w:t>
+      </w:r>
       <w:r>
         <w:rPr>
           <w:lang w:val="en-US"/>
@@ -2778,32 +2848,21 @@
           <w:b/>
           <w:lang w:val="en-US"/>
         </w:rPr>
-        <w:t>topic</w:t>
-      </w:r>
-      <w:r>
-        <w:rPr>
-          <w:lang w:val="en-US"/>
-        </w:rPr>
-        <w:t xml:space="preserve">, </w:t>
-      </w:r>
-      <w:r>
-        <w:rPr>
-          <w:b/>
-          <w:lang w:val="en-US"/>
-        </w:rPr>
         <w:t>users</w:t>
       </w:r>
       <w:r>
-        <w:t xml:space="preserve">. При натискането върху някоя от тях може да види цялата информация за записите вътре, може да добавя нови, да редактира и да трие такива, както и други опции, позволени от </w:t>
-      </w:r>
-      <w:proofErr w:type="spellStart"/>
+        <w:t xml:space="preserve">. При натискането върху някоя от тях може да </w:t>
+      </w:r>
+      <w:r>
+        <w:lastRenderedPageBreak/>
+        <w:t xml:space="preserve">види цялата информация за записите вътре, може да добавя нови, да редактира и да трие такива, както и други опции, позволени от </w:t>
+      </w:r>
       <w:r>
         <w:rPr>
           <w:lang w:val="en-US"/>
         </w:rPr>
         <w:t>phpMyAdmin</w:t>
       </w:r>
-      <w:proofErr w:type="spellEnd"/>
       <w:r>
         <w:t xml:space="preserve">. </w:t>
       </w:r>
@@ -2818,7 +2877,6 @@
           <w:noProof/>
           <w:lang w:val="en-US"/>
         </w:rPr>
-        <w:lastRenderedPageBreak/>
         <w:drawing>
           <wp:inline distT="0" distB="0" distL="0" distR="0">
             <wp:extent cx="5760720" cy="4608195"/>
@@ -2887,7 +2945,6 @@
         </w:rPr>
         <w:t xml:space="preserve">Фиг.3 Работа с </w:t>
       </w:r>
-      <w:proofErr w:type="spellStart"/>
       <w:r>
         <w:rPr>
           <w:b/>
@@ -2897,7 +2954,6 @@
         </w:rPr>
         <w:t>phpMyAdmin</w:t>
       </w:r>
-      <w:proofErr w:type="spellEnd"/>
       <w:r>
         <w:rPr>
           <w:b/>
@@ -2924,21 +2980,12 @@
       <w:r>
         <w:t xml:space="preserve"> </w:t>
       </w:r>
-      <w:proofErr w:type="spellStart"/>
-      <w:r>
-        <w:rPr>
-          <w:b/>
-          <w:lang w:val="en-US"/>
-        </w:rPr>
-        <w:t>localhost</w:t>
-      </w:r>
-      <w:proofErr w:type="spellEnd"/>
-      <w:r>
-        <w:rPr>
-          <w:b/>
-          <w:lang w:val="en-US"/>
-        </w:rPr>
-        <w:t>/Test-Generator/index.html</w:t>
+      <w:r>
+        <w:rPr>
+          <w:b/>
+          <w:lang w:val="en-US"/>
+        </w:rPr>
+        <w:t>localhost/Test-Generator/index.html</w:t>
       </w:r>
       <w:r>
         <w:t xml:space="preserve">. Отваря се </w:t>
@@ -2950,7 +2997,13 @@
         <w:t>началната страница</w:t>
       </w:r>
       <w:r>
-        <w:t xml:space="preserve">, откъдето да отиде на </w:t>
+        <w:t xml:space="preserve">, откъдето </w:t>
+      </w:r>
+      <w:r>
+        <w:t>бива моментално преносачен към</w:t>
+      </w:r>
+      <w:r>
+        <w:t xml:space="preserve"> </w:t>
       </w:r>
       <w:r>
         <w:rPr>
@@ -2959,8 +3012,268 @@
         <w:t>Вход</w:t>
       </w:r>
       <w:r>
-        <w:t xml:space="preserve"> и да влезе със своя факултетен номер. </w:t>
-      </w:r>
+        <w:t xml:space="preserve"> и </w:t>
+      </w:r>
+      <w:r>
+        <w:t xml:space="preserve">трябва </w:t>
+      </w:r>
+      <w:r>
+        <w:t>да влезе със своя факултетен номер.</w:t>
+      </w:r>
+    </w:p>
+    <w:p>
+      <w:pPr>
+        <w:ind w:left="360"/>
+        <w:jc w:val="both"/>
+        <w:rPr>
+          <w:b/>
+        </w:rPr>
+      </w:pPr>
+      <w:r>
+        <w:rPr>
+          <w:b/>
+        </w:rPr>
+        <w:t xml:space="preserve">!!! Преди това обаче трябва да отиде на Регистрация </w:t>
+      </w:r>
+      <w:r>
+        <w:rPr>
+          <w:b/>
+          <w:lang w:val="en-US"/>
+        </w:rPr>
+        <w:t xml:space="preserve">-&gt; </w:t>
+      </w:r>
+      <w:r>
+        <w:rPr>
+          <w:b/>
+        </w:rPr>
+        <w:t>Студенти</w:t>
+      </w:r>
+      <w:r>
+        <w:rPr>
+          <w:b/>
+          <w:lang w:val="en-US"/>
+        </w:rPr>
+        <w:t>/</w:t>
+      </w:r>
+      <w:r>
+        <w:rPr>
+          <w:b/>
+        </w:rPr>
+        <w:t>Преподаватели и</w:t>
+      </w:r>
+      <w:r>
+        <w:rPr>
+          <w:b/>
+        </w:rPr>
+        <w:t xml:space="preserve"> </w:t>
+      </w:r>
+      <w:r>
+        <w:rPr>
+          <w:b/>
+        </w:rPr>
+        <w:t xml:space="preserve">да попълни необходимите данни, за да се регистрира в системата. </w:t>
+      </w:r>
+      <w:r>
+        <w:rPr>
+          <w:b/>
+        </w:rPr>
+        <w:t xml:space="preserve"> </w:t>
+      </w:r>
+    </w:p>
+    <w:p>
+      <w:pPr>
+        <w:ind w:left="360"/>
+        <w:jc w:val="both"/>
+        <w:rPr>
+          <w:b/>
+          <w:lang w:val="en-US"/>
+        </w:rPr>
+      </w:pPr>
+      <w:r>
+        <w:rPr>
+          <w:b/>
+        </w:rPr>
+        <w:t>ЗА СТУДЕНТИ</w:t>
+      </w:r>
+      <w:r>
+        <w:rPr>
+          <w:b/>
+          <w:lang w:val="en-US"/>
+        </w:rPr>
+        <w:t xml:space="preserve">: </w:t>
+      </w:r>
+    </w:p>
+    <w:p>
+      <w:pPr>
+        <w:ind w:left="360"/>
+        <w:jc w:val="both"/>
+        <w:rPr>
+          <w:b/>
+        </w:rPr>
+      </w:pPr>
+      <w:r>
+        <w:rPr>
+          <w:b/>
+        </w:rPr>
+        <w:t>Въвеждат ВАЛИДЕН факултетен номер</w:t>
+      </w:r>
+    </w:p>
+    <w:p>
+      <w:pPr>
+        <w:ind w:left="360"/>
+        <w:jc w:val="both"/>
+        <w:rPr>
+          <w:b/>
+        </w:rPr>
+      </w:pPr>
+      <w:r>
+        <w:rPr>
+          <w:b/>
+        </w:rPr>
+        <w:lastRenderedPageBreak/>
+        <w:t>Избират СВОЯТА тема от падащото меню</w:t>
+      </w:r>
+    </w:p>
+    <w:p>
+      <w:pPr>
+        <w:ind w:left="360"/>
+        <w:jc w:val="both"/>
+        <w:rPr>
+          <w:b/>
+        </w:rPr>
+      </w:pPr>
+      <w:r>
+        <w:rPr>
+          <w:b/>
+        </w:rPr>
+        <w:t>Въвеждат ЧЕТИРИЦИФРЕН потребителски ключ, който ще ползват при вход в системата, заедно с факултетния си номер</w:t>
+      </w:r>
+    </w:p>
+    <w:p>
+      <w:pPr>
+        <w:ind w:left="360"/>
+        <w:jc w:val="both"/>
+        <w:rPr>
+          <w:b/>
+        </w:rPr>
+      </w:pPr>
+      <w:r>
+        <w:rPr>
+          <w:b/>
+        </w:rPr>
+        <w:t>За ПРЕПОДАВАТЕЛИ</w:t>
+      </w:r>
+      <w:r>
+        <w:rPr>
+          <w:b/>
+          <w:lang w:val="en-US"/>
+        </w:rPr>
+        <w:t>:</w:t>
+      </w:r>
+    </w:p>
+    <w:p>
+      <w:pPr>
+        <w:ind w:left="360"/>
+        <w:jc w:val="both"/>
+        <w:rPr>
+          <w:b/>
+        </w:rPr>
+      </w:pPr>
+      <w:r>
+        <w:rPr>
+          <w:b/>
+        </w:rPr>
+        <w:t>Въвеждат в полето за факултетен номер едноцифрено или двуцифрено число, според свободните,</w:t>
+      </w:r>
+      <w:r>
+        <w:rPr>
+          <w:b/>
+          <w:lang w:val="en-US"/>
+        </w:rPr>
+        <w:t xml:space="preserve"> (</w:t>
+      </w:r>
+      <w:r>
+        <w:rPr>
+          <w:b/>
+        </w:rPr>
+        <w:t>предполагаме, че няма да има ноебходимост от повече съответно за ролята на преподавател</w:t>
+      </w:r>
+      <w:r>
+        <w:rPr>
+          <w:b/>
+          <w:lang w:val="en-US"/>
+        </w:rPr>
+        <w:t>)</w:t>
+      </w:r>
+    </w:p>
+    <w:p>
+      <w:pPr>
+        <w:ind w:left="360"/>
+        <w:jc w:val="both"/>
+        <w:rPr>
+          <w:b/>
+        </w:rPr>
+      </w:pPr>
+      <w:r>
+        <w:rPr>
+          <w:b/>
+        </w:rPr>
+        <w:t>Въвеждат четирицифрен потребителски ключ, с който ще влизат в системата, заедно с числото за факултетен номер</w:t>
+      </w:r>
+    </w:p>
+    <w:p>
+      <w:pPr>
+        <w:ind w:left="360"/>
+        <w:jc w:val="both"/>
+        <w:rPr>
+          <w:b/>
+          <w:color w:val="FF0000"/>
+        </w:rPr>
+      </w:pPr>
+      <w:r>
+        <w:rPr>
+          <w:b/>
+          <w:color w:val="FF0000"/>
+        </w:rPr>
+        <w:t>ЗА АДМИНИСТРАТОРА</w:t>
+      </w:r>
+      <w:r>
+        <w:rPr>
+          <w:b/>
+          <w:color w:val="FF0000"/>
+          <w:lang w:val="en-US"/>
+        </w:rPr>
+        <w:t>:</w:t>
+      </w:r>
+      <w:r>
+        <w:rPr>
+          <w:b/>
+          <w:color w:val="FF0000"/>
+        </w:rPr>
+        <w:t xml:space="preserve"> ф.н. 0, парола 1111</w:t>
+      </w:r>
+      <w:r>
+        <w:rPr>
+          <w:b/>
+          <w:color w:val="FF0000"/>
+        </w:rPr>
+        <w:t xml:space="preserve"> </w:t>
+      </w:r>
+    </w:p>
+    <w:p>
+      <w:pPr>
+        <w:ind w:firstLine="360"/>
+        <w:jc w:val="both"/>
+      </w:pPr>
+      <w:r>
+        <w:t>Вече потребителят може да отиде на Вход и да влезе в системата.</w:t>
+      </w:r>
+    </w:p>
+    <w:p>
+      <w:pPr>
+        <w:ind w:left="360"/>
+        <w:jc w:val="both"/>
+      </w:pPr>
       <w:r>
         <w:t xml:space="preserve">От падащото меню </w:t>
       </w:r>
@@ -3014,6 +3327,243 @@
       </w:r>
       <w:r>
         <w:t xml:space="preserve"> може да избере тема и тип на въпросите по темата, които да бъдат генерирани, и да започне теста. </w:t>
+      </w:r>
+    </w:p>
+    <w:p>
+      <w:pPr>
+        <w:ind w:left="360"/>
+        <w:jc w:val="both"/>
+      </w:pPr>
+      <w:r>
+        <w:t>В Добавяне на въпрос има две възможности</w:t>
+      </w:r>
+      <w:r>
+        <w:rPr>
+          <w:lang w:val="en-US"/>
+        </w:rPr>
+        <w:t>:</w:t>
+      </w:r>
+    </w:p>
+    <w:p>
+      <w:pPr>
+        <w:ind w:left="360"/>
+        <w:jc w:val="both"/>
+      </w:pPr>
+      <w:r>
+        <w:rPr>
+          <w:b/>
+        </w:rPr>
+        <w:t>Да добави ръчно въпрос</w:t>
+      </w:r>
+      <w:r>
+        <w:t xml:space="preserve"> чрез осигурената за това </w:t>
+      </w:r>
+      <w:r>
+        <w:rPr>
+          <w:b/>
+        </w:rPr>
+        <w:t>форма</w:t>
+      </w:r>
+      <w:r>
+        <w:t>, където да попълни внимателно необходимите данни</w:t>
+      </w:r>
+    </w:p>
+    <w:p>
+      <w:pPr>
+        <w:ind w:left="360"/>
+        <w:jc w:val="both"/>
+      </w:pPr>
+      <w:r>
+        <w:rPr>
+          <w:b/>
+        </w:rPr>
+        <w:t>Да импортира въпрос</w:t>
+      </w:r>
+      <w:r>
+        <w:rPr>
+          <w:b/>
+          <w:lang w:val="en-US"/>
+        </w:rPr>
+        <w:t>/</w:t>
+      </w:r>
+      <w:r>
+        <w:rPr>
+          <w:b/>
+        </w:rPr>
+        <w:t>въпроси</w:t>
+      </w:r>
+      <w:r>
+        <w:t xml:space="preserve"> от </w:t>
+      </w:r>
+      <w:r>
+        <w:rPr>
+          <w:b/>
+          <w:lang w:val="en-US"/>
+        </w:rPr>
+        <w:t>csv</w:t>
+      </w:r>
+      <w:r>
+        <w:t xml:space="preserve"> файл, който зареди и натисне </w:t>
+      </w:r>
+      <w:r>
+        <w:rPr>
+          <w:b/>
+          <w:lang w:val="en-US"/>
+        </w:rPr>
+        <w:t>import csv</w:t>
+      </w:r>
+      <w:r>
+        <w:t xml:space="preserve">. </w:t>
+      </w:r>
+    </w:p>
+    <w:p>
+      <w:pPr>
+        <w:ind w:left="360"/>
+        <w:jc w:val="both"/>
+        <w:rPr>
+          <w:b/>
+        </w:rPr>
+      </w:pPr>
+      <w:r>
+        <w:rPr>
+          <w:b/>
+        </w:rPr>
+        <w:t xml:space="preserve">Обратната връзка след </w:t>
+      </w:r>
+      <w:r>
+        <w:rPr>
+          <w:b/>
+          <w:lang w:val="en-US"/>
+        </w:rPr>
+        <w:t>import</w:t>
+      </w:r>
+      <w:r>
+        <w:rPr>
+          <w:b/>
+        </w:rPr>
+        <w:t xml:space="preserve"> от </w:t>
+      </w:r>
+      <w:r>
+        <w:rPr>
+          <w:b/>
+          <w:lang w:val="en-US"/>
+        </w:rPr>
+        <w:t>csv</w:t>
+      </w:r>
+      <w:r>
+        <w:rPr>
+          <w:b/>
+        </w:rPr>
+        <w:t xml:space="preserve"> файл е следната</w:t>
+      </w:r>
+      <w:r>
+        <w:rPr>
+          <w:b/>
+          <w:lang w:val="en-US"/>
+        </w:rPr>
+        <w:t>:</w:t>
+      </w:r>
+    </w:p>
+    <w:p>
+      <w:pPr>
+        <w:ind w:left="360"/>
+        <w:jc w:val="both"/>
+      </w:pPr>
+      <w:r>
+        <w:t xml:space="preserve">В случай, че </w:t>
+      </w:r>
+      <w:r>
+        <w:rPr>
+          <w:b/>
+        </w:rPr>
+        <w:t>всички въпроси</w:t>
+      </w:r>
+      <w:r>
+        <w:t xml:space="preserve"> са вкарани </w:t>
+      </w:r>
+      <w:r>
+        <w:rPr>
+          <w:b/>
+        </w:rPr>
+        <w:t>успешно</w:t>
+      </w:r>
+      <w:r>
+        <w:t xml:space="preserve"> в базата, потребителят бива </w:t>
+      </w:r>
+      <w:r>
+        <w:rPr>
+          <w:b/>
+        </w:rPr>
+        <w:t>известен</w:t>
+      </w:r>
+      <w:r>
+        <w:t xml:space="preserve"> за това</w:t>
+      </w:r>
+    </w:p>
+    <w:p>
+      <w:pPr>
+        <w:ind w:left="360"/>
+        <w:jc w:val="both"/>
+      </w:pPr>
+      <w:r>
+        <w:t xml:space="preserve">В случай, че </w:t>
+      </w:r>
+      <w:r>
+        <w:rPr>
+          <w:b/>
+        </w:rPr>
+        <w:t>при някои</w:t>
+      </w:r>
+      <w:r>
+        <w:t xml:space="preserve"> от тях е </w:t>
+      </w:r>
+      <w:r>
+        <w:rPr>
+          <w:b/>
+        </w:rPr>
+        <w:t>възникнала грешка</w:t>
+      </w:r>
+      <w:r>
+        <w:t xml:space="preserve"> при вкарването в базата, потребителят също </w:t>
+      </w:r>
+      <w:r>
+        <w:rPr>
+          <w:b/>
+        </w:rPr>
+        <w:t>бива известен</w:t>
+      </w:r>
+      <w:r>
+        <w:t xml:space="preserve"> за това </w:t>
+      </w:r>
+      <w:r>
+        <w:rPr>
+          <w:b/>
+        </w:rPr>
+        <w:t>при кои въпроси е възникнала грешка</w:t>
+      </w:r>
+      <w:r>
+        <w:t xml:space="preserve">. Това означава, че </w:t>
+      </w:r>
+      <w:r>
+        <w:rPr>
+          <w:b/>
+        </w:rPr>
+        <w:t>ОСТАНАЛИТЕ</w:t>
+      </w:r>
+      <w:r>
+        <w:t xml:space="preserve"> са се вкарали </w:t>
+      </w:r>
+      <w:r>
+        <w:rPr>
+          <w:b/>
+        </w:rPr>
+        <w:t>УСПЕШНО</w:t>
+      </w:r>
+      <w:r>
+        <w:t>.</w:t>
+      </w:r>
+      <w:r>
+        <w:t xml:space="preserve"> </w:t>
       </w:r>
     </w:p>
     <w:p>
@@ -3107,7 +3657,6 @@
         <w:rPr>
           <w:sz w:val="22"/>
           <w:szCs w:val="22"/>
-          <w:lang w:val="en-US"/>
         </w:rPr>
       </w:pPr>
       <w:r>
@@ -3118,10 +3667,518 @@
         <w:t xml:space="preserve">Примерни данни </w:t>
       </w:r>
     </w:p>
-    <w:p>
-      <w:pPr>
-        <w:jc w:val="both"/>
-        <w:rPr>
+    <w:p/>
+    <w:p>
+      <w:pPr>
+        <w:ind w:left="360"/>
+      </w:pPr>
+      <w:r>
+        <w:t xml:space="preserve">В папката на проекта има папка </w:t>
+      </w:r>
+      <w:r>
+        <w:rPr>
+          <w:b/>
+          <w:lang w:val="en-US"/>
+        </w:rPr>
+        <w:t>database_seeds</w:t>
+      </w:r>
+      <w:r>
+        <w:t xml:space="preserve">. В нея има файл </w:t>
+      </w:r>
+      <w:r>
+        <w:rPr>
+          <w:lang w:val="en-US"/>
+        </w:rPr>
+        <w:t>seed.sql</w:t>
+      </w:r>
+      <w:r>
+        <w:t xml:space="preserve">, който споменахме и по-горе. При зареждането по указания в т.5 начин, е подсигурено и зареждането на примерни данни, с които потребителят може нормално да тества функционалностите на системата. </w:t>
+      </w:r>
+    </w:p>
+    <w:p>
+      <w:pPr>
+        <w:ind w:left="360"/>
+        <w:rPr>
+          <w:lang w:val="en-US"/>
+        </w:rPr>
+      </w:pPr>
+      <w:r>
+        <w:t xml:space="preserve">В тази пъпка </w:t>
+      </w:r>
+      <w:r>
+        <w:rPr>
+          <w:b/>
+          <w:lang w:val="en-US"/>
+        </w:rPr>
+        <w:t>database_seeds</w:t>
+      </w:r>
+      <w:r>
+        <w:t xml:space="preserve"> има и няколко </w:t>
+      </w:r>
+      <w:r>
+        <w:rPr>
+          <w:b/>
+          <w:lang w:val="en-US"/>
+        </w:rPr>
+        <w:t>csv</w:t>
+      </w:r>
+      <w:r>
+        <w:rPr>
+          <w:lang w:val="en-US"/>
+        </w:rPr>
+        <w:t xml:space="preserve"> </w:t>
+      </w:r>
+      <w:r>
+        <w:rPr>
+          <w:b/>
+        </w:rPr>
+        <w:t>файла</w:t>
+      </w:r>
+      <w:r>
+        <w:t xml:space="preserve">, те съдържат въпроси, които може да се ползват за работа с </w:t>
+      </w:r>
+      <w:r>
+        <w:rPr>
+          <w:b/>
+        </w:rPr>
+        <w:t>функционалността</w:t>
+      </w:r>
+      <w:r>
+        <w:t xml:space="preserve"> </w:t>
+      </w:r>
+      <w:r>
+        <w:rPr>
+          <w:b/>
+          <w:lang w:val="en-US"/>
+        </w:rPr>
+        <w:t xml:space="preserve">import </w:t>
+      </w:r>
+      <w:r>
+        <w:rPr>
+          <w:b/>
+          <w:lang w:val="en-US"/>
+        </w:rPr>
+        <w:t>csv</w:t>
+      </w:r>
+      <w:r>
+        <w:t xml:space="preserve"> на </w:t>
+      </w:r>
+      <w:r>
+        <w:rPr>
+          <w:b/>
+        </w:rPr>
+        <w:t>Добавяне на въпроси</w:t>
+      </w:r>
+      <w:r>
+        <w:t xml:space="preserve">. </w:t>
+      </w:r>
+    </w:p>
+    <w:p>
+      <w:pPr>
+        <w:ind w:left="360"/>
+      </w:pPr>
+      <w:r>
+        <w:t xml:space="preserve">Потребителят би могъл да види в базата данни и </w:t>
+      </w:r>
+      <w:r>
+        <w:rPr>
+          <w:b/>
+        </w:rPr>
+        <w:t>история на вече направени тестове</w:t>
+      </w:r>
+      <w:r>
+        <w:t xml:space="preserve"> в таблицата </w:t>
+      </w:r>
+      <w:r>
+        <w:rPr>
+          <w:b/>
+          <w:lang w:val="en-US"/>
+        </w:rPr>
+        <w:t>test_history</w:t>
+      </w:r>
+      <w:r>
+        <w:t xml:space="preserve">. </w:t>
+      </w:r>
+    </w:p>
+    <w:p>
+      <w:pPr>
+        <w:ind w:left="360"/>
+        <w:rPr>
+          <w:b/>
+        </w:rPr>
+      </w:pPr>
+      <w:r>
+        <w:rPr>
+          <w:b/>
+        </w:rPr>
+        <w:lastRenderedPageBreak/>
+        <w:t>За преподаватели</w:t>
+      </w:r>
+      <w:r>
+        <w:rPr>
+          <w:b/>
+          <w:lang w:val="en-US"/>
+        </w:rPr>
+        <w:t>:</w:t>
+      </w:r>
+    </w:p>
+    <w:p>
+      <w:pPr>
+        <w:ind w:left="360"/>
+      </w:pPr>
+      <w:r>
+        <w:t>ВСИЧКИ ОПИСАНИ ПО-ДОЛУ ФУНКЦИОН</w:t>
+      </w:r>
+      <w:r>
+        <w:t>АЛНОСТИ СА ТЕСТВАНИ И РАБОТЕЩИ</w:t>
+      </w:r>
+      <w:r>
+        <w:t xml:space="preserve"> </w:t>
+      </w:r>
+    </w:p>
+    <w:p>
+      <w:pPr>
+        <w:ind w:left="360"/>
+      </w:pPr>
+      <w:r>
+        <w:t xml:space="preserve">Там има информация </w:t>
+      </w:r>
+      <w:r>
+        <w:rPr>
+          <w:b/>
+        </w:rPr>
+        <w:t>кой потребител</w:t>
+      </w:r>
+      <w:r>
+        <w:t xml:space="preserve"> за </w:t>
+      </w:r>
+      <w:r>
+        <w:rPr>
+          <w:b/>
+        </w:rPr>
+        <w:t>коя тема</w:t>
+      </w:r>
+      <w:r>
+        <w:t xml:space="preserve"> е правил </w:t>
+      </w:r>
+      <w:r>
+        <w:t xml:space="preserve">тест, </w:t>
+      </w:r>
+      <w:r>
+        <w:rPr>
+          <w:b/>
+        </w:rPr>
+        <w:t>по кое време</w:t>
+      </w:r>
+      <w:r>
+        <w:t xml:space="preserve"> и</w:t>
+      </w:r>
+      <w:r>
+        <w:rPr>
+          <w:b/>
+        </w:rPr>
+        <w:t xml:space="preserve"> какъв резултат</w:t>
+      </w:r>
+      <w:r>
+        <w:t xml:space="preserve"> е изкарал. </w:t>
+      </w:r>
+    </w:p>
+    <w:p>
+      <w:pPr>
+        <w:ind w:left="360"/>
+        <w:rPr>
+          <w:b/>
+        </w:rPr>
+      </w:pPr>
+      <w:r>
+        <w:rPr>
+          <w:b/>
+        </w:rPr>
+        <w:t xml:space="preserve">В папката </w:t>
+      </w:r>
+      <w:r>
+        <w:rPr>
+          <w:b/>
+          <w:lang w:val="en-US"/>
+        </w:rPr>
+        <w:t>screenshots</w:t>
+      </w:r>
+      <w:r>
+        <w:rPr>
+          <w:b/>
+        </w:rPr>
+        <w:t xml:space="preserve">, която е подпапка на </w:t>
+      </w:r>
+      <w:r>
+        <w:rPr>
+          <w:b/>
+          <w:lang w:val="en-US"/>
+        </w:rPr>
+        <w:t>Documentation</w:t>
+      </w:r>
+      <w:r>
+        <w:rPr>
+          <w:b/>
+        </w:rPr>
+        <w:t xml:space="preserve"> папката в директорията на проекта, има примерни снимки на тези обяснения. </w:t>
+      </w:r>
+      <w:r>
+        <w:rPr>
+          <w:b/>
+        </w:rPr>
+        <w:t xml:space="preserve"> </w:t>
+      </w:r>
+    </w:p>
+    <w:p>
+      <w:pPr>
+        <w:ind w:left="360"/>
+        <w:rPr>
+          <w:lang w:val="en-US"/>
+        </w:rPr>
+      </w:pPr>
+      <w:r>
+        <w:t xml:space="preserve">На страницата </w:t>
+      </w:r>
+      <w:r>
+        <w:rPr>
+          <w:b/>
+        </w:rPr>
+        <w:t>Администраторски панел</w:t>
+      </w:r>
+      <w:r>
+        <w:t xml:space="preserve"> </w:t>
+      </w:r>
+      <w:r>
+        <w:rPr>
+          <w:b/>
+        </w:rPr>
+        <w:t>преподавател</w:t>
+      </w:r>
+      <w:r>
+        <w:t xml:space="preserve"> може да се възползва </w:t>
+      </w:r>
+      <w:r>
+        <w:rPr>
+          <w:b/>
+        </w:rPr>
+        <w:t>от следните функционалности</w:t>
+      </w:r>
+      <w:r>
+        <w:t xml:space="preserve"> на системата. </w:t>
+      </w:r>
+      <w:r>
+        <w:rPr>
+          <w:b/>
+          <w:lang w:val="en-US"/>
+        </w:rPr>
+        <w:t>Export</w:t>
+      </w:r>
+      <w:r>
+        <w:t xml:space="preserve"> във </w:t>
+      </w:r>
+      <w:r>
+        <w:rPr>
+          <w:b/>
+          <w:lang w:val="en-US"/>
+        </w:rPr>
+        <w:t>csv</w:t>
+      </w:r>
+      <w:r>
+        <w:rPr>
+          <w:b/>
+        </w:rPr>
+        <w:t xml:space="preserve"> файл</w:t>
+      </w:r>
+      <w:r>
+        <w:t xml:space="preserve"> на</w:t>
+      </w:r>
+      <w:r>
+        <w:rPr>
+          <w:lang w:val="en-US"/>
+        </w:rPr>
+        <w:t>:</w:t>
+      </w:r>
+    </w:p>
+    <w:p>
+      <w:pPr>
+        <w:pStyle w:val="ListParagraph"/>
+        <w:numPr>
+          <w:ilvl w:val="0"/>
+          <w:numId w:val="14"/>
+        </w:numPr>
+        <w:rPr>
+          <w:lang w:val="en-US"/>
+        </w:rPr>
+      </w:pPr>
+      <w:r>
+        <w:rPr>
+          <w:rFonts w:ascii="Arial" w:hAnsi="Arial" w:cs="Arial"/>
+          <w:b/>
+          <w:bCs/>
+          <w:color w:val="000000"/>
+          <w:sz w:val="20"/>
+          <w:szCs w:val="20"/>
+          <w:shd w:val="clear" w:color="auto" w:fill="ECECEC"/>
+        </w:rPr>
+        <w:t>История с въпроси на потребител. За целта въвежда факултетен номер на потребителя</w:t>
+      </w:r>
+    </w:p>
+    <w:p>
+      <w:pPr>
+        <w:pStyle w:val="ListParagraph"/>
+        <w:numPr>
+          <w:ilvl w:val="0"/>
+          <w:numId w:val="14"/>
+        </w:numPr>
+        <w:rPr>
+          <w:lang w:val="en-US"/>
+        </w:rPr>
+      </w:pPr>
+      <w:r>
+        <w:rPr>
+          <w:rFonts w:ascii="Arial" w:hAnsi="Arial" w:cs="Arial"/>
+          <w:b/>
+          <w:bCs/>
+          <w:color w:val="000000"/>
+          <w:sz w:val="20"/>
+          <w:szCs w:val="20"/>
+          <w:shd w:val="clear" w:color="auto" w:fill="ECECEC"/>
+        </w:rPr>
+        <w:t>История с тестове на потребител. За целта въвежда факултетен номер на потребителя</w:t>
+      </w:r>
+    </w:p>
+    <w:p>
+      <w:pPr>
+        <w:pStyle w:val="ListParagraph"/>
+        <w:numPr>
+          <w:ilvl w:val="0"/>
+          <w:numId w:val="14"/>
+        </w:numPr>
+        <w:rPr>
+          <w:b/>
+          <w:lang w:val="en-US"/>
+        </w:rPr>
+      </w:pPr>
+      <w:r>
+        <w:rPr>
+          <w:rFonts w:ascii="Arial" w:hAnsi="Arial" w:cs="Arial"/>
+          <w:b/>
+          <w:color w:val="000000"/>
+          <w:sz w:val="20"/>
+          <w:szCs w:val="20"/>
+          <w:shd w:val="clear" w:color="auto" w:fill="ECECEC"/>
+        </w:rPr>
+        <w:t>История с въпроси за всички потребители</w:t>
+      </w:r>
+    </w:p>
+    <w:p>
+      <w:pPr>
+        <w:pStyle w:val="ListParagraph"/>
+        <w:numPr>
+          <w:ilvl w:val="0"/>
+          <w:numId w:val="14"/>
+        </w:numPr>
+        <w:rPr>
+          <w:b/>
+          <w:lang w:val="en-US"/>
+        </w:rPr>
+      </w:pPr>
+      <w:r>
+        <w:rPr>
+          <w:b/>
+        </w:rPr>
+        <w:t>История с тестовете на всички потребители</w:t>
+      </w:r>
+    </w:p>
+    <w:p>
+      <w:pPr>
+        <w:pStyle w:val="ListParagraph"/>
+        <w:numPr>
+          <w:ilvl w:val="0"/>
+          <w:numId w:val="14"/>
+        </w:numPr>
+        <w:rPr>
+          <w:b/>
+          <w:lang w:val="en-US"/>
+        </w:rPr>
+      </w:pPr>
+      <w:r>
+        <w:rPr>
+          <w:rFonts w:ascii="Arial" w:hAnsi="Arial" w:cs="Arial"/>
+          <w:b/>
+          <w:bCs/>
+          <w:color w:val="000000"/>
+          <w:sz w:val="20"/>
+          <w:szCs w:val="20"/>
+          <w:shd w:val="clear" w:color="auto" w:fill="ECECEC"/>
+        </w:rPr>
+        <w:t>Всички теми</w:t>
+      </w:r>
+    </w:p>
+    <w:p>
+      <w:pPr>
+        <w:pStyle w:val="ListParagraph"/>
+        <w:numPr>
+          <w:ilvl w:val="0"/>
+          <w:numId w:val="14"/>
+        </w:numPr>
+        <w:rPr>
+          <w:b/>
+          <w:lang w:val="en-US"/>
+        </w:rPr>
+      </w:pPr>
+      <w:r>
+        <w:rPr>
+          <w:rFonts w:ascii="Arial" w:hAnsi="Arial" w:cs="Arial"/>
+          <w:b/>
+          <w:bCs/>
+          <w:color w:val="000000"/>
+          <w:sz w:val="20"/>
+          <w:szCs w:val="20"/>
+          <w:shd w:val="clear" w:color="auto" w:fill="ECECEC"/>
+        </w:rPr>
+        <w:t>Всички въпроси за дадена тема</w:t>
+      </w:r>
+      <w:r>
+        <w:t>.</w:t>
+      </w:r>
+      <w:r>
+        <w:rPr>
+          <w:b/>
+        </w:rPr>
+        <w:t xml:space="preserve"> За целта избира тема от падащото меню</w:t>
+      </w:r>
+    </w:p>
+    <w:p>
+      <w:pPr>
+        <w:pStyle w:val="ListParagraph"/>
+        <w:numPr>
+          <w:ilvl w:val="0"/>
+          <w:numId w:val="14"/>
+        </w:numPr>
+        <w:rPr>
+          <w:b/>
+          <w:lang w:val="en-US"/>
+        </w:rPr>
+      </w:pPr>
+      <w:r>
+        <w:rPr>
+          <w:rFonts w:ascii="Arial" w:hAnsi="Arial" w:cs="Arial"/>
+          <w:b/>
+          <w:bCs/>
+          <w:color w:val="000000"/>
+          <w:sz w:val="20"/>
+          <w:szCs w:val="20"/>
+          <w:shd w:val="clear" w:color="auto" w:fill="ECECEC"/>
+        </w:rPr>
+        <w:t>Всички потребители</w:t>
+      </w:r>
+    </w:p>
+    <w:p>
+      <w:pPr>
+        <w:ind w:left="360"/>
+        <w:rPr>
+          <w:b/>
           <w:lang w:val="en-US"/>
         </w:rPr>
       </w:pPr>
@@ -3324,7 +4381,6 @@
           <w:shd w:val="clear" w:color="auto" w:fill="ECECEC"/>
           <w:lang w:val="en-US"/>
         </w:rPr>
-        <w:lastRenderedPageBreak/>
         <w:t>4</w:t>
       </w:r>
     </w:p>
@@ -3546,17 +4602,8 @@
           <w:b/>
           <w:lang w:val="en-US"/>
         </w:rPr>
-        <w:t xml:space="preserve">import </w:t>
-      </w:r>
-      <w:proofErr w:type="spellStart"/>
-      <w:r>
-        <w:rPr>
-          <w:b/>
-          <w:lang w:val="en-US"/>
-        </w:rPr>
-        <w:t>csv</w:t>
-      </w:r>
-      <w:proofErr w:type="spellEnd"/>
+        <w:t>import csv</w:t>
+      </w:r>
       <w:r>
         <w:rPr>
           <w:lang w:val="en-US"/>
@@ -3570,6 +4617,7 @@
         <w:jc w:val="both"/>
       </w:pPr>
       <w:r>
+        <w:lastRenderedPageBreak/>
         <w:t xml:space="preserve">Натиска се </w:t>
       </w:r>
       <w:r>
@@ -3619,17 +4667,8 @@
           <w:b/>
           <w:lang w:val="en-US"/>
         </w:rPr>
-        <w:t xml:space="preserve">import </w:t>
-      </w:r>
-      <w:proofErr w:type="spellStart"/>
-      <w:r>
-        <w:rPr>
-          <w:b/>
-          <w:lang w:val="en-US"/>
-        </w:rPr>
-        <w:t>csv</w:t>
-      </w:r>
-      <w:proofErr w:type="spellEnd"/>
+        <w:t>import csv</w:t>
+      </w:r>
       <w:r>
         <w:t xml:space="preserve"> бутона, така съответните записи се вкарват в базата данни. Това са примерни данни за таблицата на въпросите – </w:t>
       </w:r>
@@ -3683,38 +4722,33 @@
     </w:p>
     <w:p>
       <w:pPr>
+        <w:pStyle w:val="ListParagraph"/>
+        <w:numPr>
+          <w:ilvl w:val="0"/>
+          <w:numId w:val="12"/>
+        </w:numPr>
+        <w:jc w:val="both"/>
+      </w:pPr>
+      <w:r>
+        <w:rPr>
+          <w:lang w:val="en-US"/>
+        </w:rPr>
+        <w:t>****</w:t>
+      </w:r>
+    </w:p>
+    <w:p>
+      <w:pPr>
         <w:ind w:left="708"/>
         <w:jc w:val="both"/>
       </w:pPr>
       <w:r>
-        <w:t xml:space="preserve">Към момента няма добавена функционланост Регистрация на потребител. Има </w:t>
-      </w:r>
-      <w:r>
-        <w:rPr>
-          <w:lang w:val="en-US"/>
-        </w:rPr>
-        <w:t>HTML</w:t>
-      </w:r>
-      <w:r>
-        <w:t xml:space="preserve"> формички, които потребителят може да попълни. По-нататъшно развиване на тази функционалност изисква промяна на логиката и на сървъра и към момента не е </w:t>
-      </w:r>
-      <w:r>
-        <w:t>реализирано</w:t>
-      </w:r>
-      <w:r>
-        <w:t>.</w:t>
-      </w:r>
-      <w:r>
-        <w:t xml:space="preserve"> </w:t>
-      </w:r>
-    </w:p>
-    <w:p>
-      <w:pPr>
-        <w:ind w:left="708"/>
-        <w:jc w:val="both"/>
-      </w:pPr>
-      <w:r>
-        <w:t xml:space="preserve">Общи условия е страница, на която се представят забележки и правила за използване на функционалността. Могат да бъдат променяни като се добавят, променят или изтрият съответните елементи в </w:t>
+        <w:rPr>
+          <w:b/>
+        </w:rPr>
+        <w:t>Общи условия</w:t>
+      </w:r>
+      <w:r>
+        <w:t xml:space="preserve"> е страница, на която се представят забележки и правила за използване на функционалността. Могат да бъдат променяни като се добавят, променят или изтрият съответните елементи в </w:t>
       </w:r>
       <w:r>
         <w:t xml:space="preserve"> </w:t>
@@ -3746,6 +4780,7 @@
         <w:rPr>
           <w:sz w:val="22"/>
           <w:szCs w:val="22"/>
+          <w:lang w:val="en-US"/>
         </w:rPr>
       </w:pPr>
       <w:r>
@@ -3775,7 +4810,6 @@
       <w:r>
         <w:t xml:space="preserve">В папката </w:t>
       </w:r>
-      <w:proofErr w:type="spellStart"/>
       <w:r>
         <w:rPr>
           <w:b/>
@@ -3783,7 +4817,6 @@
         </w:rPr>
         <w:t>database_seeds</w:t>
       </w:r>
-      <w:proofErr w:type="spellEnd"/>
       <w:r>
         <w:t xml:space="preserve"> се намира файлът </w:t>
       </w:r>
@@ -3795,7 +4828,13 @@
         <w:t>seed.sql</w:t>
       </w:r>
       <w:r>
-        <w:t>, който се използва за създаване на таблицитие в базата данни</w:t>
+        <w:t xml:space="preserve">, който се използва за създаване на </w:t>
+      </w:r>
+      <w:r>
+        <w:t>таблиците</w:t>
+      </w:r>
+      <w:r>
+        <w:t xml:space="preserve"> в базата данни</w:t>
       </w:r>
       <w:r>
         <w:rPr>
@@ -3803,25 +4842,22 @@
         </w:rPr>
         <w:t xml:space="preserve"> </w:t>
       </w:r>
-      <w:proofErr w:type="spellStart"/>
-      <w:r>
-        <w:rPr>
+      <w:r>
+        <w:rPr>
+          <w:b/>
           <w:lang w:val="en-US"/>
         </w:rPr>
         <w:t>testgenerator</w:t>
       </w:r>
-      <w:proofErr w:type="spellEnd"/>
       <w:r>
         <w:t xml:space="preserve">. Трите </w:t>
       </w:r>
-      <w:proofErr w:type="spellStart"/>
       <w:r>
         <w:rPr>
           <w:lang w:val="en-US"/>
         </w:rPr>
         <w:t>csv</w:t>
       </w:r>
-      <w:proofErr w:type="spellEnd"/>
       <w:r>
         <w:t xml:space="preserve"> файла в същата папка съдържат примерни данни за добавяне в таблицата на въпросите – </w:t>
       </w:r>
@@ -3842,7 +4878,6 @@
       <w:r>
         <w:t xml:space="preserve">В папката </w:t>
       </w:r>
-      <w:proofErr w:type="spellStart"/>
       <w:r>
         <w:rPr>
           <w:b/>
@@ -3850,7 +4885,6 @@
         </w:rPr>
         <w:t>config</w:t>
       </w:r>
-      <w:proofErr w:type="spellEnd"/>
       <w:r>
         <w:t xml:space="preserve"> се намира файлът </w:t>
       </w:r>
@@ -3890,7 +4924,6 @@
       <w:r>
         <w:t xml:space="preserve">В папката </w:t>
       </w:r>
-      <w:proofErr w:type="spellStart"/>
       <w:r>
         <w:rPr>
           <w:b/>
@@ -3898,7 +4931,6 @@
         </w:rPr>
         <w:t>src</w:t>
       </w:r>
-      <w:proofErr w:type="spellEnd"/>
       <w:r>
         <w:t xml:space="preserve"> се намира файлът</w:t>
       </w:r>
@@ -3938,7 +4970,6 @@
       <w:r>
         <w:t xml:space="preserve">В папката </w:t>
       </w:r>
-      <w:proofErr w:type="spellStart"/>
       <w:r>
         <w:rPr>
           <w:b/>
@@ -3946,7 +4977,6 @@
         </w:rPr>
         <w:t>api</w:t>
       </w:r>
-      <w:proofErr w:type="spellEnd"/>
       <w:r>
         <w:t xml:space="preserve"> имаме подпаките </w:t>
       </w:r>
@@ -4025,14 +5055,12 @@
       <w:r>
         <w:t xml:space="preserve">Всяко от тях съдържа един или няколко </w:t>
       </w:r>
-      <w:proofErr w:type="spellStart"/>
       <w:r>
         <w:rPr>
           <w:lang w:val="en-US"/>
         </w:rPr>
         <w:t>php</w:t>
       </w:r>
-      <w:proofErr w:type="spellEnd"/>
       <w:r>
         <w:t xml:space="preserve"> файла за работа със съответните елементи, имената описват функционалността. </w:t>
       </w:r>
@@ -4042,295 +5070,285 @@
         <w:jc w:val="both"/>
       </w:pPr>
       <w:r>
+        <w:t xml:space="preserve">В папката </w:t>
+      </w:r>
+      <w:r>
+        <w:rPr>
+          <w:b/>
+          <w:lang w:val="en-US"/>
+        </w:rPr>
+        <w:t>scripts</w:t>
+      </w:r>
+      <w:r>
+        <w:t xml:space="preserve"> се намират </w:t>
+      </w:r>
+      <w:r>
+        <w:rPr>
+          <w:b/>
+          <w:lang w:val="en-US"/>
+        </w:rPr>
+        <w:t>javascript</w:t>
+      </w:r>
+      <w:r>
+        <w:rPr>
+          <w:b/>
+        </w:rPr>
+        <w:t xml:space="preserve"> файловете</w:t>
+      </w:r>
+      <w:r>
+        <w:t xml:space="preserve">, чрез които се взимат </w:t>
+      </w:r>
+      <w:r>
+        <w:rPr>
+          <w:b/>
+        </w:rPr>
+        <w:t xml:space="preserve">данните, които потребителят е въвел </w:t>
+      </w:r>
+      <w:r>
+        <w:t xml:space="preserve">в съответната форма или страница и чрез определените функции се изпращат асинхорнно заявки към сървъра, където съответните </w:t>
+      </w:r>
+      <w:r>
+        <w:rPr>
+          <w:lang w:val="en-US"/>
+        </w:rPr>
+        <w:t>php</w:t>
+      </w:r>
+      <w:r>
+        <w:t xml:space="preserve"> файлове се грижат за обработката на изпратените данни. Отново чрез тези </w:t>
+      </w:r>
+      <w:r>
+        <w:rPr>
+          <w:lang w:val="en-US"/>
+        </w:rPr>
+        <w:t xml:space="preserve">javascript </w:t>
+      </w:r>
+      <w:r>
+        <w:t xml:space="preserve">файлове се връща и </w:t>
+      </w:r>
+      <w:r>
+        <w:rPr>
+          <w:b/>
+        </w:rPr>
+        <w:t xml:space="preserve">отговор на потребителя </w:t>
+      </w:r>
+      <w:r>
+        <w:t>за резултата от заявката</w:t>
+      </w:r>
+      <w:r>
+        <w:t xml:space="preserve"> </w:t>
+      </w:r>
+      <w:r>
+        <w:t>и при необходимо</w:t>
+      </w:r>
+      <w:r>
+        <w:t>ст се предоставя нещо изискано</w:t>
+      </w:r>
+      <w:r>
+        <w:t xml:space="preserve"> от него</w:t>
+      </w:r>
+      <w:r>
+        <w:t>.</w:t>
+      </w:r>
+    </w:p>
+    <w:p>
+      <w:pPr>
+        <w:jc w:val="both"/>
+      </w:pPr>
+      <w:r>
+        <w:t xml:space="preserve">Файлът </w:t>
+      </w:r>
+      <w:r>
+        <w:rPr>
+          <w:b/>
+          <w:lang w:val="en-US"/>
+        </w:rPr>
+        <w:t>navigation_bar.js</w:t>
+      </w:r>
+      <w:r>
+        <w:t xml:space="preserve"> съдържа </w:t>
+      </w:r>
+      <w:r>
+        <w:rPr>
+          <w:lang w:val="en-US"/>
+        </w:rPr>
+        <w:t>javasacript</w:t>
+      </w:r>
+      <w:r>
+        <w:t xml:space="preserve"> функция, чрез която се генерира</w:t>
+      </w:r>
+      <w:r>
+        <w:rPr>
+          <w:lang w:val="en-US"/>
+        </w:rPr>
+        <w:t xml:space="preserve"> HTML</w:t>
+      </w:r>
+      <w:r>
+        <w:t xml:space="preserve"> кодът на </w:t>
+      </w:r>
+      <w:r>
+        <w:rPr>
+          <w:b/>
+        </w:rPr>
+        <w:t>навигационния бар</w:t>
+      </w:r>
+      <w:r>
+        <w:t xml:space="preserve">, който на свой ред се визуализира на всяка страница в системата и позволява връзките от една страница към останалите. </w:t>
+      </w:r>
+      <w:r>
+        <w:t xml:space="preserve"> </w:t>
+      </w:r>
+    </w:p>
+    <w:p>
+      <w:pPr>
+        <w:jc w:val="both"/>
+      </w:pPr>
+      <w:r>
+        <w:t xml:space="preserve"> </w:t>
+      </w:r>
+      <w:r>
+        <w:t xml:space="preserve">Файлът </w:t>
+      </w:r>
+      <w:r>
+        <w:rPr>
+          <w:b/>
+          <w:lang w:val="en-US"/>
+        </w:rPr>
+        <w:t>papaparse.js</w:t>
+      </w:r>
+      <w:r>
+        <w:t xml:space="preserve"> </w:t>
+      </w:r>
+      <w:r>
+        <w:rPr>
+          <w:b/>
+        </w:rPr>
+        <w:t xml:space="preserve">е библиотеката </w:t>
+      </w:r>
+      <w:r>
+        <w:rPr>
+          <w:b/>
+          <w:lang w:val="en-US"/>
+        </w:rPr>
+        <w:t>Papa Parse</w:t>
+      </w:r>
+      <w:r>
+        <w:t xml:space="preserve">, с чиято помощ четем </w:t>
+      </w:r>
+      <w:r>
+        <w:t xml:space="preserve">от </w:t>
+      </w:r>
+      <w:r>
+        <w:rPr>
+          <w:b/>
+          <w:lang w:val="en-US"/>
+        </w:rPr>
+        <w:t>csv</w:t>
+      </w:r>
+      <w:r>
+        <w:rPr>
+          <w:b/>
+        </w:rPr>
+        <w:t xml:space="preserve"> файловете</w:t>
+      </w:r>
+      <w:r>
+        <w:t xml:space="preserve">. </w:t>
+      </w:r>
+    </w:p>
+    <w:p>
+      <w:pPr>
+        <w:jc w:val="both"/>
+      </w:pPr>
+      <w:r>
+        <w:t xml:space="preserve">В папката </w:t>
+      </w:r>
+      <w:r>
+        <w:rPr>
+          <w:b/>
+          <w:lang w:val="en-US"/>
+        </w:rPr>
+        <w:t>pages</w:t>
+      </w:r>
+      <w:r>
+        <w:t xml:space="preserve"> се съдържат </w:t>
+      </w:r>
+      <w:r>
+        <w:rPr>
+          <w:b/>
+          <w:lang w:val="en-US"/>
+        </w:rPr>
+        <w:t>HTML</w:t>
+      </w:r>
+      <w:r>
+        <w:rPr>
+          <w:b/>
+        </w:rPr>
+        <w:t xml:space="preserve"> файловете на страниците в системата</w:t>
+      </w:r>
+      <w:r>
+        <w:t xml:space="preserve">, които потребителят достъпва. </w:t>
+      </w:r>
+    </w:p>
+    <w:p>
+      <w:pPr>
+        <w:jc w:val="both"/>
+      </w:pPr>
+      <w:r>
         <w:lastRenderedPageBreak/>
-        <w:t xml:space="preserve">В папката </w:t>
-      </w:r>
-      <w:r>
-        <w:rPr>
-          <w:b/>
-          <w:lang w:val="en-US"/>
-        </w:rPr>
-        <w:t>scripts</w:t>
-      </w:r>
-      <w:r>
-        <w:t xml:space="preserve"> се намират </w:t>
-      </w:r>
-      <w:proofErr w:type="spellStart"/>
-      <w:r>
-        <w:rPr>
-          <w:b/>
-          <w:lang w:val="en-US"/>
-        </w:rPr>
-        <w:t>javascript</w:t>
-      </w:r>
-      <w:proofErr w:type="spellEnd"/>
-      <w:r>
-        <w:rPr>
-          <w:b/>
-        </w:rPr>
-        <w:t xml:space="preserve"> файловете</w:t>
-      </w:r>
-      <w:r>
-        <w:t xml:space="preserve">, чрез които се взимат </w:t>
-      </w:r>
-      <w:r>
-        <w:rPr>
-          <w:b/>
-        </w:rPr>
-        <w:t xml:space="preserve">данните, които потребителят е въвел </w:t>
-      </w:r>
-      <w:r>
-        <w:t xml:space="preserve">в съответната форма или страница и чрез определените функции се изпращат асинхорнно заявки към сървъра, където съответните </w:t>
-      </w:r>
-      <w:proofErr w:type="spellStart"/>
-      <w:r>
-        <w:rPr>
-          <w:lang w:val="en-US"/>
-        </w:rPr>
-        <w:t>php</w:t>
-      </w:r>
-      <w:proofErr w:type="spellEnd"/>
-      <w:r>
-        <w:t xml:space="preserve"> файлове се грижат за обработката на изпратените данни. Отново чрез тези </w:t>
-      </w:r>
-      <w:proofErr w:type="spellStart"/>
-      <w:r>
-        <w:rPr>
-          <w:lang w:val="en-US"/>
-        </w:rPr>
-        <w:t>javascript</w:t>
-      </w:r>
-      <w:proofErr w:type="spellEnd"/>
-      <w:r>
-        <w:rPr>
-          <w:lang w:val="en-US"/>
-        </w:rPr>
+        <w:t xml:space="preserve">Стиловото им оформление се задава чрез </w:t>
+      </w:r>
+      <w:r>
+        <w:rPr>
+          <w:b/>
+          <w:lang w:val="en-US"/>
+        </w:rPr>
+        <w:t>CSS</w:t>
+      </w:r>
+      <w:r>
+        <w:rPr>
+          <w:b/>
+        </w:rPr>
+        <w:t xml:space="preserve"> код</w:t>
+      </w:r>
+      <w:r>
+        <w:t xml:space="preserve">, който изпълва файловете, намиращи се в папката </w:t>
+      </w:r>
+      <w:r>
+        <w:rPr>
+          <w:b/>
+          <w:lang w:val="en-US"/>
+        </w:rPr>
+        <w:t>styles</w:t>
+      </w:r>
+      <w:r>
+        <w:t xml:space="preserve">, съответно за стила на самите страници и за стила на оформление на формите, които се попълват. </w:t>
+      </w:r>
+    </w:p>
+    <w:p>
+      <w:pPr>
+        <w:jc w:val="both"/>
+      </w:pPr>
+      <w:r>
+        <w:rPr>
+          <w:b/>
+        </w:rPr>
+        <w:t>В папката на проекта</w:t>
+      </w:r>
+      <w:r>
+        <w:t xml:space="preserve"> се намира и файлът </w:t>
+      </w:r>
+      <w:r>
+        <w:rPr>
+          <w:b/>
+          <w:lang w:val="en-US"/>
+        </w:rPr>
+        <w:t>index.html</w:t>
+      </w:r>
+      <w:r>
+        <w:t>, който е главната страница в системата.</w:t>
+      </w:r>
+      <w:r>
         <w:t xml:space="preserve"> </w:t>
       </w:r>
-      <w:r>
-        <w:t xml:space="preserve">файлове се връща и </w:t>
-      </w:r>
-      <w:r>
-        <w:rPr>
-          <w:b/>
-        </w:rPr>
-        <w:t xml:space="preserve">отговор на потребителя </w:t>
-      </w:r>
-      <w:r>
-        <w:t>за резултата от заявкатаи при необходимо</w:t>
-      </w:r>
-      <w:r>
-        <w:t>ст се предоставя нещо изискано</w:t>
-      </w:r>
-      <w:r>
-        <w:t xml:space="preserve"> от него</w:t>
-      </w:r>
-      <w:r>
-        <w:t>.</w:t>
-      </w:r>
-    </w:p>
-    <w:p>
-      <w:pPr>
-        <w:jc w:val="both"/>
-      </w:pPr>
-      <w:r>
-        <w:t xml:space="preserve">Файлът </w:t>
-      </w:r>
-      <w:r>
-        <w:rPr>
-          <w:b/>
-          <w:lang w:val="en-US"/>
-        </w:rPr>
-        <w:t>navigation_bar.js</w:t>
-      </w:r>
-      <w:r>
-        <w:t xml:space="preserve"> съдържа </w:t>
-      </w:r>
-      <w:proofErr w:type="spellStart"/>
-      <w:r>
-        <w:rPr>
-          <w:lang w:val="en-US"/>
-        </w:rPr>
-        <w:t>javasacript</w:t>
-      </w:r>
-      <w:proofErr w:type="spellEnd"/>
-      <w:r>
-        <w:t xml:space="preserve"> функция, чрез която се генерира</w:t>
-      </w:r>
-      <w:r>
-        <w:rPr>
-          <w:lang w:val="en-US"/>
-        </w:rPr>
-        <w:t xml:space="preserve"> HTML</w:t>
-      </w:r>
-      <w:r>
-        <w:t xml:space="preserve"> кодът на </w:t>
-      </w:r>
-      <w:r>
-        <w:rPr>
-          <w:b/>
-        </w:rPr>
-        <w:t>навигационния бар</w:t>
-      </w:r>
-      <w:r>
-        <w:t xml:space="preserve">, който на свой ред се визуализира на всяка страница в системата и позволява връзките от една страница към останалите. </w:t>
-      </w:r>
-      <w:r>
-        <w:t xml:space="preserve"> </w:t>
-      </w:r>
-    </w:p>
-    <w:p>
-      <w:pPr>
-        <w:jc w:val="both"/>
-      </w:pPr>
-      <w:r>
-        <w:t xml:space="preserve"> </w:t>
-      </w:r>
-      <w:r>
-        <w:t xml:space="preserve">Файлът </w:t>
-      </w:r>
-      <w:r>
-        <w:rPr>
-          <w:b/>
-          <w:lang w:val="en-US"/>
-        </w:rPr>
-        <w:t>papaparse.js</w:t>
-      </w:r>
-      <w:r>
-        <w:t xml:space="preserve"> </w:t>
-      </w:r>
-      <w:r>
-        <w:rPr>
-          <w:b/>
-        </w:rPr>
-        <w:t xml:space="preserve">е библиотеката </w:t>
-      </w:r>
-      <w:r>
-        <w:rPr>
-          <w:b/>
-          <w:lang w:val="en-US"/>
-        </w:rPr>
-        <w:t>Papa Parse</w:t>
-      </w:r>
-      <w:r>
-        <w:t xml:space="preserve">, с чиято помощ четем </w:t>
-      </w:r>
-      <w:r>
-        <w:t xml:space="preserve">от </w:t>
-      </w:r>
-      <w:proofErr w:type="spellStart"/>
-      <w:r>
-        <w:rPr>
-          <w:b/>
-          <w:lang w:val="en-US"/>
-        </w:rPr>
-        <w:t>csv</w:t>
-      </w:r>
-      <w:proofErr w:type="spellEnd"/>
-      <w:r>
-        <w:rPr>
-          <w:b/>
-        </w:rPr>
-        <w:t xml:space="preserve"> файловете</w:t>
-      </w:r>
-      <w:r>
-        <w:t xml:space="preserve">. </w:t>
-      </w:r>
-    </w:p>
-    <w:p>
-      <w:pPr>
-        <w:jc w:val="both"/>
-      </w:pPr>
-      <w:r>
-        <w:t xml:space="preserve">В папката </w:t>
-      </w:r>
-      <w:r>
-        <w:rPr>
-          <w:b/>
-          <w:lang w:val="en-US"/>
-        </w:rPr>
-        <w:t>pages</w:t>
-      </w:r>
-      <w:r>
-        <w:t xml:space="preserve"> се съдържат </w:t>
-      </w:r>
-      <w:r>
-        <w:rPr>
-          <w:b/>
-          <w:lang w:val="en-US"/>
-        </w:rPr>
-        <w:t>HTML</w:t>
-      </w:r>
-      <w:r>
-        <w:rPr>
-          <w:b/>
-        </w:rPr>
-        <w:t xml:space="preserve"> файловете на страниците в системата</w:t>
-      </w:r>
-      <w:r>
-        <w:t xml:space="preserve">, които потребителят достъпва. </w:t>
-      </w:r>
-    </w:p>
-    <w:p>
-      <w:pPr>
-        <w:jc w:val="both"/>
-      </w:pPr>
-      <w:r>
-        <w:t xml:space="preserve">Стиловото им оформление се задава чрез </w:t>
-      </w:r>
-      <w:r>
-        <w:rPr>
-          <w:b/>
-          <w:lang w:val="en-US"/>
-        </w:rPr>
-        <w:t>CSS</w:t>
-      </w:r>
-      <w:r>
-        <w:rPr>
-          <w:b/>
-        </w:rPr>
-        <w:t xml:space="preserve"> код</w:t>
-      </w:r>
-      <w:r>
-        <w:t xml:space="preserve">, който изпълва файловете, намиращи се в папката </w:t>
-      </w:r>
-      <w:r>
-        <w:rPr>
-          <w:b/>
-          <w:lang w:val="en-US"/>
-        </w:rPr>
-        <w:t>styles</w:t>
-      </w:r>
-      <w:r>
-        <w:t xml:space="preserve">, съответно за стила на самите страници и за стила на оформление на формите, които се попълват. </w:t>
-      </w:r>
-    </w:p>
-    <w:p>
-      <w:pPr>
-        <w:jc w:val="both"/>
-      </w:pPr>
-      <w:r>
-        <w:rPr>
-          <w:b/>
-        </w:rPr>
-        <w:t>В папката на проекта</w:t>
-      </w:r>
-      <w:r>
-        <w:t xml:space="preserve"> се намира и файлът </w:t>
-      </w:r>
-      <w:r>
-        <w:rPr>
-          <w:b/>
-          <w:lang w:val="en-US"/>
-        </w:rPr>
-        <w:t>index.html</w:t>
-      </w:r>
-      <w:r>
-        <w:t>, който е главната страница в системата.</w:t>
-      </w:r>
-      <w:r>
-        <w:t xml:space="preserve"> </w:t>
-      </w:r>
     </w:p>
     <w:p>
       <w:pPr>
@@ -4359,21 +5377,12 @@
       <w:r>
         <w:t xml:space="preserve"> се намира в следното </w:t>
       </w:r>
-      <w:proofErr w:type="spellStart"/>
-      <w:r>
-        <w:rPr>
-          <w:b/>
-          <w:lang w:val="en-US"/>
-        </w:rPr>
-        <w:t>github</w:t>
-      </w:r>
-      <w:proofErr w:type="spellEnd"/>
-      <w:r>
-        <w:rPr>
-          <w:b/>
-          <w:lang w:val="en-US"/>
-        </w:rPr>
-        <w:t xml:space="preserve"> repository</w:t>
+      <w:r>
+        <w:rPr>
+          <w:b/>
+          <w:lang w:val="en-US"/>
+        </w:rPr>
+        <w:t>github repository</w:t>
       </w:r>
       <w:r>
         <w:t xml:space="preserve"> и е достъпен </w:t>
@@ -4507,19 +5516,23 @@
         <w:t>front-end</w:t>
       </w:r>
       <w:r>
-        <w:t xml:space="preserve"> частта създаването на отделните страници, навигационния бар и стилизацията на страниците и формите за въвеждане на данни. </w:t>
+        <w:t xml:space="preserve"> частта създаването на отделните страници, навигационния бар</w:t>
+      </w:r>
+      <w:r>
+        <w:t>, промяната му</w:t>
+      </w:r>
+      <w:r>
+        <w:t xml:space="preserve"> и стилизацията на страниците и формите за въвеждане на данни. </w:t>
       </w:r>
       <w:r>
         <w:t xml:space="preserve">Изпращане на заявки чрез </w:t>
       </w:r>
-      <w:proofErr w:type="spellStart"/>
       <w:r>
         <w:rPr>
           <w:lang w:val="en-US"/>
         </w:rPr>
         <w:t>javascript</w:t>
       </w:r>
-      <w:proofErr w:type="spellEnd"/>
       <w:r>
         <w:t xml:space="preserve"> – </w:t>
       </w:r>
@@ -4554,48 +5567,67 @@
         <w:rPr>
           <w:lang w:val="en-US"/>
         </w:rPr>
+        <w:t xml:space="preserve"> csv</w:t>
+      </w:r>
+      <w:r>
+        <w:t xml:space="preserve"> файл с въпроси за добавяне в базата</w:t>
+      </w:r>
+      <w:r>
+        <w:t xml:space="preserve"> в </w:t>
+      </w:r>
+      <w:r>
+        <w:rPr>
+          <w:lang w:val="en-US"/>
+        </w:rPr>
+        <w:t>question.js</w:t>
+      </w:r>
+      <w:r>
+        <w:t xml:space="preserve">. </w:t>
+      </w:r>
+      <w:r>
+        <w:t xml:space="preserve">Реализиране на функционлаността Регистрация на потребител </w:t>
+      </w:r>
+      <w:r>
+        <w:rPr>
+          <w:lang w:val="en-US"/>
+        </w:rPr>
+        <w:t>(</w:t>
+      </w:r>
+      <w:r>
+        <w:t>студент и преподавател</w:t>
+      </w:r>
+      <w:r>
+        <w:rPr>
+          <w:lang w:val="en-US"/>
+        </w:rPr>
+        <w:t>)</w:t>
+      </w:r>
+      <w:r>
+        <w:t xml:space="preserve"> и Вход в системата и с четирицифрен потребителски ключ. </w:t>
+      </w:r>
+      <w:r>
+        <w:t>Писане на док</w:t>
+      </w:r>
+      <w:r>
+        <w:t>ументация и следене на срокове</w:t>
+      </w:r>
+      <w:r>
+        <w:t>те</w:t>
+      </w:r>
+      <w:r>
+        <w:t xml:space="preserve"> и</w:t>
+      </w:r>
+      <w:r>
+        <w:t xml:space="preserve"> цялостната организация</w:t>
+      </w:r>
+      <w:r>
+        <w:t xml:space="preserve"> по проекта.</w:t>
+      </w:r>
+      <w:r>
         <w:t xml:space="preserve"> </w:t>
       </w:r>
-      <w:proofErr w:type="spellStart"/>
-      <w:r>
-        <w:rPr>
-          <w:lang w:val="en-US"/>
-        </w:rPr>
-        <w:t>csv</w:t>
-      </w:r>
-      <w:proofErr w:type="spellEnd"/>
-      <w:r>
-        <w:t xml:space="preserve"> файл с въпроси за добавяне в базата</w:t>
-      </w:r>
-      <w:r>
-        <w:t xml:space="preserve"> в </w:t>
-      </w:r>
-      <w:r>
-        <w:rPr>
-          <w:lang w:val="en-US"/>
-        </w:rPr>
-        <w:t>question.js</w:t>
-      </w:r>
-      <w:r>
-        <w:t xml:space="preserve">. </w:t>
-      </w:r>
-      <w:r>
-        <w:t>Писане на док</w:t>
-      </w:r>
-      <w:r>
-        <w:t>ументация и следене на срокове</w:t>
-      </w:r>
-      <w:r>
-        <w:t>те</w:t>
-      </w:r>
-      <w:r>
-        <w:t xml:space="preserve"> и</w:t>
-      </w:r>
-      <w:r>
-        <w:t xml:space="preserve"> цялостната организация</w:t>
-      </w:r>
-      <w:r>
-        <w:t xml:space="preserve"> по проекта. </w:t>
+      <w:r>
+        <w:t xml:space="preserve"> </w:t>
       </w:r>
       <w:r>
         <w:t xml:space="preserve">   </w:t>
@@ -4641,25 +5673,21 @@
       <w:r>
         <w:t xml:space="preserve"> и връзка с база данни, както и обработка на потребителски заявки и връщане на подходящ отговор. Работа с </w:t>
       </w:r>
-      <w:proofErr w:type="spellStart"/>
       <w:r>
         <w:rPr>
           <w:lang w:val="en-US"/>
         </w:rPr>
         <w:t>Javascript</w:t>
       </w:r>
-      <w:proofErr w:type="spellEnd"/>
       <w:r>
         <w:t xml:space="preserve"> и изпращане на асинхорнни заявки до сървър или услуга, както и визуализиране на части от потребителския интерфейс с </w:t>
       </w:r>
-      <w:proofErr w:type="spellStart"/>
       <w:r>
         <w:rPr>
           <w:lang w:val="en-US"/>
         </w:rPr>
         <w:t>Javascript</w:t>
       </w:r>
-      <w:proofErr w:type="spellEnd"/>
       <w:r>
         <w:t xml:space="preserve">. Подобрих си и обогатих знанията по </w:t>
       </w:r>
@@ -4693,14 +5721,12 @@
       <w:r>
         <w:t xml:space="preserve"> и как може да го използваме, както и за удобствата и работата с </w:t>
       </w:r>
-      <w:proofErr w:type="spellStart"/>
       <w:r>
         <w:rPr>
           <w:lang w:val="en-US"/>
         </w:rPr>
         <w:t>phpMyAdmin</w:t>
       </w:r>
-      <w:proofErr w:type="spellEnd"/>
       <w:r>
         <w:t xml:space="preserve">. </w:t>
       </w:r>
@@ -4722,7 +5748,6 @@
           <w:sz w:val="22"/>
           <w:szCs w:val="22"/>
         </w:rPr>
-        <w:lastRenderedPageBreak/>
         <w:t>11. Използвани източници</w:t>
       </w:r>
     </w:p>
@@ -4743,29 +5768,7 @@
         <w:rPr>
           <w:lang w:val="en-US"/>
         </w:rPr>
-        <w:t>[1</w:t>
-      </w:r>
-      <w:proofErr w:type="gramStart"/>
-      <w:r>
-        <w:rPr>
-          <w:lang w:val="en-US"/>
-        </w:rPr>
-        <w:t>]</w:t>
-      </w:r>
-      <w:proofErr w:type="spellStart"/>
-      <w:r>
-        <w:rPr>
-          <w:lang w:val="en-US"/>
-        </w:rPr>
-        <w:t>ngadzeva</w:t>
-      </w:r>
-      <w:proofErr w:type="spellEnd"/>
-      <w:proofErr w:type="gramEnd"/>
-      <w:r>
-        <w:rPr>
-          <w:lang w:val="en-US"/>
-        </w:rPr>
-        <w:t>/</w:t>
+        <w:t>[1]ngadzeva/</w:t>
       </w:r>
       <w:r>
         <w:rPr>
@@ -4800,30 +5803,8 @@
         <w:rPr>
           <w:lang w:val="en-US"/>
         </w:rPr>
-        <w:t>[2]</w:t>
-      </w:r>
-      <w:proofErr w:type="spellStart"/>
-      <w:r>
-        <w:rPr>
-          <w:lang w:val="en-US"/>
-        </w:rPr>
-        <w:t>Javascript</w:t>
-      </w:r>
-      <w:proofErr w:type="spellEnd"/>
-      <w:r>
-        <w:rPr>
-          <w:lang w:val="en-US"/>
-        </w:rPr>
-        <w:t>-Upload-File-</w:t>
-      </w:r>
-      <w:proofErr w:type="spellStart"/>
-      <w:r>
-        <w:rPr>
-          <w:lang w:val="en-US"/>
-        </w:rPr>
-        <w:t>Stackoverflow</w:t>
-      </w:r>
-      <w:proofErr w:type="spellEnd"/>
+        <w:t>[2]Javascript-Upload-File-Stackoverflow</w:t>
+      </w:r>
     </w:p>
     <w:p>
       <w:pPr>
@@ -4841,21 +5822,7 @@
         <w:rPr>
           <w:lang w:val="en-US"/>
         </w:rPr>
-        <w:t>[3</w:t>
-      </w:r>
-      <w:proofErr w:type="gramStart"/>
-      <w:r>
-        <w:rPr>
-          <w:lang w:val="en-US"/>
-        </w:rPr>
-        <w:t>]PHP</w:t>
-      </w:r>
-      <w:proofErr w:type="gramEnd"/>
-      <w:r>
-        <w:rPr>
-          <w:lang w:val="en-US"/>
-        </w:rPr>
-        <w:t xml:space="preserve"> Manual</w:t>
+        <w:t>[3]PHP Manual</w:t>
       </w:r>
     </w:p>
     <w:p>
@@ -4898,27 +5865,14 @@
         <w:rPr>
           <w:lang w:val="en-US"/>
         </w:rPr>
+        <w:lastRenderedPageBreak/>
         <w:t>[4]</w:t>
       </w:r>
       <w:r>
         <w:rPr>
           <w:lang w:val="en-US"/>
         </w:rPr>
-        <w:t xml:space="preserve">PHP </w:t>
-      </w:r>
-      <w:proofErr w:type="spellStart"/>
-      <w:r>
-        <w:rPr>
-          <w:lang w:val="en-US"/>
-        </w:rPr>
-        <w:t>Date&amp;Time</w:t>
-      </w:r>
-      <w:proofErr w:type="spellEnd"/>
-      <w:r>
-        <w:rPr>
-          <w:lang w:val="en-US"/>
-        </w:rPr>
-        <w:t xml:space="preserve"> Function With Example</w:t>
+        <w:t>PHP Date&amp;Time Function With Example</w:t>
       </w:r>
     </w:p>
     <w:p>
@@ -5050,8 +6004,6 @@
         </w:rPr>
         <w:t xml:space="preserve"> Фиг.1 Екранна снимка - </w:t>
       </w:r>
-      <w:proofErr w:type="spellStart"/>
-      <w:proofErr w:type="gramStart"/>
       <w:r>
         <w:rPr>
           <w:b/>
@@ -5061,8 +6013,6 @@
         </w:rPr>
         <w:t>url</w:t>
       </w:r>
-      <w:proofErr w:type="spellEnd"/>
-      <w:proofErr w:type="gramEnd"/>
       <w:r>
         <w:rPr>
           <w:b/>
@@ -5098,7 +6048,6 @@
         </w:rPr>
         <w:t xml:space="preserve">Фиг.2 Екранна снимка – работа с </w:t>
       </w:r>
-      <w:proofErr w:type="spellStart"/>
       <w:r>
         <w:rPr>
           <w:b/>
@@ -5108,7 +6057,6 @@
         </w:rPr>
         <w:t>phpMyAdmin</w:t>
       </w:r>
-      <w:proofErr w:type="spellEnd"/>
       <w:r>
         <w:rPr>
           <w:b/>
@@ -5134,7 +6082,6 @@
         </w:rPr>
         <w:t xml:space="preserve"> на </w:t>
       </w:r>
-      <w:proofErr w:type="spellStart"/>
       <w:r>
         <w:rPr>
           <w:b/>
@@ -5144,7 +6091,6 @@
         </w:rPr>
         <w:t>sql</w:t>
       </w:r>
-      <w:proofErr w:type="spellEnd"/>
       <w:r>
         <w:rPr>
           <w:b/>
@@ -5179,7 +6125,6 @@
         </w:rPr>
         <w:t xml:space="preserve">Фиг.3 Работа с </w:t>
       </w:r>
-      <w:proofErr w:type="spellStart"/>
       <w:r>
         <w:rPr>
           <w:b/>
@@ -5189,7 +6134,6 @@
         </w:rPr>
         <w:t>phpMyAdmin</w:t>
       </w:r>
-      <w:proofErr w:type="spellEnd"/>
       <w:r>
         <w:rPr>
           <w:b/>
@@ -5283,18 +6227,8 @@
     <w:p>
       <w:pPr>
         <w:spacing w:line="240" w:lineRule="auto"/>
-        <w:ind w:left="4956" w:firstLine="708"/>
-        <w:rPr>
-          <w:lang w:val="en-US" w:bidi="he-IL"/>
-        </w:rPr>
-      </w:pPr>
-    </w:p>
-    <w:p>
-      <w:pPr>
-        <w:spacing w:line="240" w:lineRule="auto"/>
-        <w:ind w:left="4956" w:firstLine="708"/>
-        <w:rPr>
-          <w:lang w:val="en-US" w:bidi="he-IL"/>
+        <w:rPr>
+          <w:lang w:bidi="he-IL"/>
         </w:rPr>
       </w:pPr>
     </w:p>
@@ -6152,6 +7086,119 @@
     </w:lvl>
   </w:abstractNum>
   <w:abstractNum w:abstractNumId="6">
+    <w:nsid w:val="3E2F4F65"/>
+    <w:multiLevelType w:val="hybridMultilevel"/>
+    <w:tmpl w:val="1E6216FA"/>
+    <w:lvl w:ilvl="0" w:tplc="91EC738E">
+      <w:start w:val="1"/>
+      <w:numFmt w:val="bullet"/>
+      <w:lvlText w:val=""/>
+      <w:lvlJc w:val="left"/>
+      <w:pPr>
+        <w:ind w:left="1080" w:hanging="360"/>
+      </w:pPr>
+      <w:rPr>
+        <w:rFonts w:ascii="Wingdings" w:hAnsi="Wingdings" w:hint="default"/>
+      </w:rPr>
+    </w:lvl>
+    <w:lvl w:ilvl="1" w:tplc="04090003" w:tentative="1">
+      <w:start w:val="1"/>
+      <w:numFmt w:val="bullet"/>
+      <w:lvlText w:val="o"/>
+      <w:lvlJc w:val="left"/>
+      <w:pPr>
+        <w:ind w:left="1800" w:hanging="360"/>
+      </w:pPr>
+      <w:rPr>
+        <w:rFonts w:ascii="Courier New" w:hAnsi="Courier New" w:cs="Courier New" w:hint="default"/>
+      </w:rPr>
+    </w:lvl>
+    <w:lvl w:ilvl="2" w:tplc="04090005" w:tentative="1">
+      <w:start w:val="1"/>
+      <w:numFmt w:val="bullet"/>
+      <w:lvlText w:val=""/>
+      <w:lvlJc w:val="left"/>
+      <w:pPr>
+        <w:ind w:left="2520" w:hanging="360"/>
+      </w:pPr>
+      <w:rPr>
+        <w:rFonts w:ascii="Wingdings" w:hAnsi="Wingdings" w:hint="default"/>
+      </w:rPr>
+    </w:lvl>
+    <w:lvl w:ilvl="3" w:tplc="04090001" w:tentative="1">
+      <w:start w:val="1"/>
+      <w:numFmt w:val="bullet"/>
+      <w:lvlText w:val=""/>
+      <w:lvlJc w:val="left"/>
+      <w:pPr>
+        <w:ind w:left="3240" w:hanging="360"/>
+      </w:pPr>
+      <w:rPr>
+        <w:rFonts w:ascii="Symbol" w:hAnsi="Symbol" w:hint="default"/>
+      </w:rPr>
+    </w:lvl>
+    <w:lvl w:ilvl="4" w:tplc="04090003" w:tentative="1">
+      <w:start w:val="1"/>
+      <w:numFmt w:val="bullet"/>
+      <w:lvlText w:val="o"/>
+      <w:lvlJc w:val="left"/>
+      <w:pPr>
+        <w:ind w:left="3960" w:hanging="360"/>
+      </w:pPr>
+      <w:rPr>
+        <w:rFonts w:ascii="Courier New" w:hAnsi="Courier New" w:cs="Courier New" w:hint="default"/>
+      </w:rPr>
+    </w:lvl>
+    <w:lvl w:ilvl="5" w:tplc="04090005" w:tentative="1">
+      <w:start w:val="1"/>
+      <w:numFmt w:val="bullet"/>
+      <w:lvlText w:val=""/>
+      <w:lvlJc w:val="left"/>
+      <w:pPr>
+        <w:ind w:left="4680" w:hanging="360"/>
+      </w:pPr>
+      <w:rPr>
+        <w:rFonts w:ascii="Wingdings" w:hAnsi="Wingdings" w:hint="default"/>
+      </w:rPr>
+    </w:lvl>
+    <w:lvl w:ilvl="6" w:tplc="04090001" w:tentative="1">
+      <w:start w:val="1"/>
+      <w:numFmt w:val="bullet"/>
+      <w:lvlText w:val=""/>
+      <w:lvlJc w:val="left"/>
+      <w:pPr>
+        <w:ind w:left="5400" w:hanging="360"/>
+      </w:pPr>
+      <w:rPr>
+        <w:rFonts w:ascii="Symbol" w:hAnsi="Symbol" w:hint="default"/>
+      </w:rPr>
+    </w:lvl>
+    <w:lvl w:ilvl="7" w:tplc="04090003" w:tentative="1">
+      <w:start w:val="1"/>
+      <w:numFmt w:val="bullet"/>
+      <w:lvlText w:val="o"/>
+      <w:lvlJc w:val="left"/>
+      <w:pPr>
+        <w:ind w:left="6120" w:hanging="360"/>
+      </w:pPr>
+      <w:rPr>
+        <w:rFonts w:ascii="Courier New" w:hAnsi="Courier New" w:cs="Courier New" w:hint="default"/>
+      </w:rPr>
+    </w:lvl>
+    <w:lvl w:ilvl="8" w:tplc="04090005" w:tentative="1">
+      <w:start w:val="1"/>
+      <w:numFmt w:val="bullet"/>
+      <w:lvlText w:val=""/>
+      <w:lvlJc w:val="left"/>
+      <w:pPr>
+        <w:ind w:left="6840" w:hanging="360"/>
+      </w:pPr>
+      <w:rPr>
+        <w:rFonts w:ascii="Wingdings" w:hAnsi="Wingdings" w:hint="default"/>
+      </w:rPr>
+    </w:lvl>
+  </w:abstractNum>
+  <w:abstractNum w:abstractNumId="7">
     <w:nsid w:val="458E219D"/>
     <w:multiLevelType w:val="hybridMultilevel"/>
     <w:tmpl w:val="983A886E"/>
@@ -6264,7 +7311,7 @@
       </w:rPr>
     </w:lvl>
   </w:abstractNum>
-  <w:abstractNum w:abstractNumId="7">
+  <w:abstractNum w:abstractNumId="8">
     <w:nsid w:val="4B356FFA"/>
     <w:multiLevelType w:val="hybridMultilevel"/>
     <w:tmpl w:val="1AEEA09C"/>
@@ -6377,7 +7424,7 @@
       </w:rPr>
     </w:lvl>
   </w:abstractNum>
-  <w:abstractNum w:abstractNumId="8">
+  <w:abstractNum w:abstractNumId="9">
     <w:nsid w:val="4D6F6379"/>
     <w:multiLevelType w:val="hybridMultilevel"/>
     <w:tmpl w:val="C5F00BB4"/>
@@ -6490,7 +7537,7 @@
       </w:rPr>
     </w:lvl>
   </w:abstractNum>
-  <w:abstractNum w:abstractNumId="9">
+  <w:abstractNum w:abstractNumId="10">
     <w:nsid w:val="621D3478"/>
     <w:multiLevelType w:val="hybridMultilevel"/>
     <w:tmpl w:val="287CA07C"/>
@@ -6603,7 +7650,7 @@
       </w:rPr>
     </w:lvl>
   </w:abstractNum>
-  <w:abstractNum w:abstractNumId="10">
+  <w:abstractNum w:abstractNumId="11">
     <w:nsid w:val="62D2671E"/>
     <w:multiLevelType w:val="hybridMultilevel"/>
     <w:tmpl w:val="6032B8B0"/>
@@ -6716,7 +7763,7 @@
       </w:rPr>
     </w:lvl>
   </w:abstractNum>
-  <w:abstractNum w:abstractNumId="11">
+  <w:abstractNum w:abstractNumId="12">
     <w:nsid w:val="749B3402"/>
     <w:multiLevelType w:val="hybridMultilevel"/>
     <w:tmpl w:val="DFA2E196"/>
@@ -6829,7 +7876,7 @@
       </w:rPr>
     </w:lvl>
   </w:abstractNum>
-  <w:abstractNum w:abstractNumId="12">
+  <w:abstractNum w:abstractNumId="13">
     <w:nsid w:val="7B995CD0"/>
     <w:multiLevelType w:val="multilevel"/>
     <w:tmpl w:val="BF269CBE"/>
@@ -6979,13 +8026,13 @@
     </w:lvl>
   </w:abstractNum>
   <w:num w:numId="1">
-    <w:abstractNumId w:val="8"/>
+    <w:abstractNumId w:val="9"/>
   </w:num>
   <w:num w:numId="2">
     <w:abstractNumId w:val="4"/>
   </w:num>
   <w:num w:numId="3">
-    <w:abstractNumId w:val="9"/>
+    <w:abstractNumId w:val="10"/>
   </w:num>
   <w:num w:numId="4">
     <w:abstractNumId w:val="0"/>
@@ -6994,28 +8041,31 @@
     <w:abstractNumId w:val="2"/>
   </w:num>
   <w:num w:numId="6">
-    <w:abstractNumId w:val="7"/>
+    <w:abstractNumId w:val="8"/>
   </w:num>
   <w:num w:numId="7">
-    <w:abstractNumId w:val="12"/>
+    <w:abstractNumId w:val="13"/>
   </w:num>
   <w:num w:numId="8">
     <w:abstractNumId w:val="3"/>
   </w:num>
   <w:num w:numId="9">
-    <w:abstractNumId w:val="10"/>
+    <w:abstractNumId w:val="11"/>
   </w:num>
   <w:num w:numId="10">
     <w:abstractNumId w:val="5"/>
   </w:num>
   <w:num w:numId="11">
-    <w:abstractNumId w:val="11"/>
+    <w:abstractNumId w:val="12"/>
   </w:num>
   <w:num w:numId="12">
-    <w:abstractNumId w:val="6"/>
+    <w:abstractNumId w:val="7"/>
   </w:num>
   <w:num w:numId="13">
     <w:abstractNumId w:val="1"/>
+  </w:num>
+  <w:num w:numId="14">
+    <w:abstractNumId w:val="6"/>
   </w:num>
 </w:numbering>
 </file>
@@ -7829,7 +8879,7 @@
 </file>
 
 <file path=customXml/itemProps1.xml><?xml version="1.0" encoding="utf-8"?>
-<ds:datastoreItem xmlns:ds="http://schemas.openxmlformats.org/officeDocument/2006/customXml" ds:itemID="{3B8351EB-CBCE-4291-8AA2-C8B198C73088}">
+<ds:datastoreItem xmlns:ds="http://schemas.openxmlformats.org/officeDocument/2006/customXml" ds:itemID="{DB1997FF-F8BD-482B-A5DE-6F7D85EBEDB8}">
   <ds:schemaRefs>
     <ds:schemaRef ds:uri="http://schemas.openxmlformats.org/officeDocument/2006/bibliography"/>
   </ds:schemaRefs>

</xml_diff>

<commit_message>
update documentation(81271) and 81271_README.txt
</commit_message>
<xml_diff>
--- a/Documentation/w15prj_KN_REQ_final_fn81271.docx
+++ b/Documentation/w15prj_KN_REQ_final_fn81271.docx
@@ -3267,6 +3267,78 @@
       </w:pPr>
       <w:r>
         <w:t>Вече потребителят може да отиде на Вход и да влезе в системата.</w:t>
+      </w:r>
+    </w:p>
+    <w:p>
+      <w:pPr>
+        <w:ind w:firstLine="360"/>
+        <w:jc w:val="both"/>
+      </w:pPr>
+    </w:p>
+    <w:p>
+      <w:pPr>
+        <w:ind w:left="360"/>
+        <w:jc w:val="both"/>
+        <w:rPr>
+          <w:lang w:val="en-US"/>
+        </w:rPr>
+      </w:pPr>
+      <w:r>
+        <w:t>ПОТРЕБИТЕЛСКАТА СЕСИЯ Е 5 МИНУТИ. СЛЕД ИЗТИЧАНЕТО ИМ, ПОТРЕБИТЕЛЯТ БИВА ПРЕНАСОЧЕН КЪМ СТРАНИЦАТА ЗА ВХОД, КЪДЕТО Е НЕОБХОДИМО ОТНОВО ДА СЕ ЛОГНЕ В СИСТЕМАТА.</w:t>
+      </w:r>
+    </w:p>
+    <w:p>
+      <w:pPr>
+        <w:ind w:left="360"/>
+        <w:jc w:val="both"/>
+        <w:rPr>
+          <w:lang w:val="en-US"/>
+        </w:rPr>
+      </w:pPr>
+      <w:r>
+        <w:t>ЗА</w:t>
+      </w:r>
+      <w:r>
+        <w:rPr>
+          <w:lang w:val="en-US"/>
+        </w:rPr>
+        <w:t xml:space="preserve"> admin: </w:t>
+      </w:r>
+      <w:r>
+        <w:t xml:space="preserve">във файла </w:t>
+      </w:r>
+      <w:r>
+        <w:rPr>
+          <w:lang w:val="en-US"/>
+        </w:rPr>
+        <w:t>login.php</w:t>
+      </w:r>
+      <w:r>
+        <w:t xml:space="preserve"> в </w:t>
+      </w:r>
+      <w:r>
+        <w:rPr>
+          <w:lang w:val="en-US"/>
+        </w:rPr>
+        <w:t>users</w:t>
+      </w:r>
+      <w:r>
+        <w:t xml:space="preserve"> на </w:t>
+      </w:r>
+      <w:r>
+        <w:rPr>
+          <w:lang w:val="en-US"/>
+        </w:rPr>
+        <w:t>api</w:t>
+      </w:r>
+      <w:r>
+        <w:t xml:space="preserve"> на ред 52 може да се промени времетраенето на потребителската сесия. </w:t>
+      </w:r>
+      <w:r>
+        <w:rPr>
+          <w:lang w:val="en-US"/>
+        </w:rPr>
+        <w:t xml:space="preserve"> </w:t>
       </w:r>
     </w:p>
     <w:p>
@@ -8879,7 +8951,7 @@
 </file>
 
 <file path=customXml/itemProps1.xml><?xml version="1.0" encoding="utf-8"?>
-<ds:datastoreItem xmlns:ds="http://schemas.openxmlformats.org/officeDocument/2006/customXml" ds:itemID="{DB1997FF-F8BD-482B-A5DE-6F7D85EBEDB8}">
+<ds:datastoreItem xmlns:ds="http://schemas.openxmlformats.org/officeDocument/2006/customXml" ds:itemID="{440FCF7B-AD6B-4615-9F31-DC9FE007F219}">
   <ds:schemaRefs>
     <ds:schemaRef ds:uri="http://schemas.openxmlformats.org/officeDocument/2006/bibliography"/>
   </ds:schemaRefs>

</xml_diff>

<commit_message>
little update in CSS
</commit_message>
<xml_diff>
--- a/Documentation/w15prj_KN_REQ_final_fn81271.docx
+++ b/Documentation/w15prj_KN_REQ_final_fn81271.docx
@@ -727,12 +727,14 @@
       <w:r>
         <w:t xml:space="preserve"> частта, работата с клиентските заявки и организирането на потребителския интерфейс. В директория </w:t>
       </w:r>
+      <w:proofErr w:type="spellStart"/>
       <w:r>
         <w:rPr>
           <w:lang w:val="en-US"/>
         </w:rPr>
         <w:t>api</w:t>
       </w:r>
+      <w:proofErr w:type="spellEnd"/>
       <w:r>
         <w:t xml:space="preserve"> са обособени логиките по отделните елем</w:t>
       </w:r>
@@ -852,6 +854,7 @@
         </w:rPr>
         <w:t xml:space="preserve">, </w:t>
       </w:r>
+      <w:proofErr w:type="spellStart"/>
       <w:r>
         <w:rPr>
           <w:b/>
@@ -859,6 +862,7 @@
         </w:rPr>
         <w:t>Javascript</w:t>
       </w:r>
+      <w:proofErr w:type="spellEnd"/>
       <w:r>
         <w:t xml:space="preserve"> и </w:t>
       </w:r>
@@ -872,12 +876,14 @@
       <w:r>
         <w:t xml:space="preserve">. Също така е използвана и библиотека, написана на </w:t>
       </w:r>
+      <w:proofErr w:type="spellStart"/>
       <w:r>
         <w:rPr>
           <w:lang w:val="en-US"/>
         </w:rPr>
         <w:t>Javascript</w:t>
       </w:r>
+      <w:proofErr w:type="spellEnd"/>
       <w:r>
         <w:t xml:space="preserve">, </w:t>
       </w:r>
@@ -903,11 +909,20 @@
         <w:rPr>
           <w:lang w:val="en-US"/>
         </w:rPr>
-        <w:t>import csv</w:t>
-      </w:r>
+        <w:t xml:space="preserve">import </w:t>
+      </w:r>
+      <w:proofErr w:type="spellStart"/>
+      <w:r>
+        <w:rPr>
+          <w:lang w:val="en-US"/>
+        </w:rPr>
+        <w:t>csv</w:t>
+      </w:r>
+      <w:proofErr w:type="spellEnd"/>
       <w:r>
         <w:t xml:space="preserve"> за добавяне на въпроси от файл в базата от данни с въпроси. Потребителският интерфейс позволява потребителят да оперира със системата чрез достъпни и разбираеми за обикновен потребител менюта, бутони и визуализации. </w:t>
       </w:r>
+      <w:proofErr w:type="gramStart"/>
       <w:r>
         <w:rPr>
           <w:lang w:val="en-US"/>
@@ -915,7 +930,11 @@
         <w:t>PHP</w:t>
       </w:r>
       <w:r>
-        <w:t xml:space="preserve"> е използван за сървърната част на системата, основната бизнес логика е реализирана чрез него. Използва се за връзка с базата данни, писане и четене от нея, както и промяна. Валидацията на потребителския вход също се случва чрез </w:t>
+        <w:t xml:space="preserve"> е използван за сървърната част на системата, основната бизнес логика е реализирана чрез него.</w:t>
+      </w:r>
+      <w:proofErr w:type="gramEnd"/>
+      <w:r>
+        <w:t xml:space="preserve"> Използва се за връзка с базата данни, писане и четене от нея, както и промяна. Валидацията на потребителския вход също се случва чрез </w:t>
       </w:r>
       <w:r>
         <w:rPr>
@@ -926,21 +945,25 @@
       <w:r>
         <w:t xml:space="preserve">Потребителските заявки се изпращат към сървъра асинхронно чрез </w:t>
       </w:r>
+      <w:proofErr w:type="spellStart"/>
       <w:r>
         <w:rPr>
           <w:lang w:val="en-US"/>
         </w:rPr>
         <w:t>Javascript</w:t>
       </w:r>
+      <w:proofErr w:type="spellEnd"/>
       <w:r>
         <w:t xml:space="preserve">. Визуализирането на обратната връзка с потребителя след изпълнение на изпратена от него заявка, се реализира отново чрез </w:t>
       </w:r>
+      <w:proofErr w:type="spellStart"/>
       <w:r>
         <w:rPr>
           <w:lang w:val="en-US"/>
         </w:rPr>
         <w:t>Javascript</w:t>
       </w:r>
+      <w:proofErr w:type="spellEnd"/>
       <w:r>
         <w:t xml:space="preserve"> и </w:t>
       </w:r>
@@ -980,12 +1003,14 @@
       <w:r>
         <w:t xml:space="preserve"> сървър и позволява правенето на заявки към базата от данни чрез езика </w:t>
       </w:r>
+      <w:proofErr w:type="spellStart"/>
       <w:r>
         <w:rPr>
           <w:lang w:val="en-US"/>
         </w:rPr>
         <w:t>MySQL</w:t>
       </w:r>
+      <w:proofErr w:type="spellEnd"/>
       <w:r>
         <w:t xml:space="preserve">. </w:t>
       </w:r>
@@ -1076,12 +1101,21 @@
       <w:r>
         <w:t xml:space="preserve">Сървър за База данни – </w:t>
       </w:r>
-      <w:r>
-        <w:rPr>
-          <w:b/>
-          <w:lang w:val="en-US"/>
-        </w:rPr>
-        <w:t>MariaDB 10.4.17</w:t>
+      <w:proofErr w:type="spellStart"/>
+      <w:r>
+        <w:rPr>
+          <w:b/>
+          <w:lang w:val="en-US"/>
+        </w:rPr>
+        <w:t>MariaDB</w:t>
+      </w:r>
+      <w:proofErr w:type="spellEnd"/>
+      <w:r>
+        <w:rPr>
+          <w:b/>
+          <w:lang w:val="en-US"/>
+        </w:rPr>
+        <w:t xml:space="preserve"> 10.4.17</w:t>
       </w:r>
     </w:p>
     <w:p>
@@ -1096,12 +1130,21 @@
           <w:b/>
         </w:rPr>
       </w:pPr>
-      <w:r>
-        <w:rPr>
-          <w:b/>
-          <w:lang w:val="en-US"/>
-        </w:rPr>
-        <w:t>phpMyAdmin – 5.0.4</w:t>
+      <w:proofErr w:type="spellStart"/>
+      <w:r>
+        <w:rPr>
+          <w:b/>
+          <w:lang w:val="en-US"/>
+        </w:rPr>
+        <w:t>phpMyAdmin</w:t>
+      </w:r>
+      <w:proofErr w:type="spellEnd"/>
+      <w:r>
+        <w:rPr>
+          <w:b/>
+          <w:lang w:val="en-US"/>
+        </w:rPr>
+        <w:t xml:space="preserve"> – 5.0.4</w:t>
       </w:r>
       <w:r>
         <w:rPr>
@@ -1218,6 +1261,7 @@
         </w:rPr>
         <w:t xml:space="preserve"> </w:t>
       </w:r>
+      <w:proofErr w:type="spellStart"/>
       <w:r>
         <w:rPr>
           <w:rFonts w:ascii="Calibri" w:hAnsi="Calibri" w:cs="Calibri"/>
@@ -1227,6 +1271,7 @@
         </w:rPr>
         <w:t>localhost</w:t>
       </w:r>
+      <w:proofErr w:type="spellEnd"/>
       <w:r>
         <w:rPr>
           <w:rFonts w:ascii="Calibri" w:hAnsi="Calibri" w:cs="Calibri"/>
@@ -1289,6 +1334,7 @@
         </w:rPr>
         <w:t xml:space="preserve"> </w:t>
       </w:r>
+      <w:proofErr w:type="spellStart"/>
       <w:r>
         <w:rPr>
           <w:rFonts w:ascii="Calibri" w:hAnsi="Calibri" w:cs="Calibri"/>
@@ -1298,6 +1344,7 @@
         </w:rPr>
         <w:t>MySQL</w:t>
       </w:r>
+      <w:proofErr w:type="spellEnd"/>
       <w:r>
         <w:rPr>
           <w:rFonts w:ascii="Calibri" w:hAnsi="Calibri" w:cs="Calibri"/>
@@ -1653,12 +1700,28 @@
           <w:lang w:val="en-US"/>
         </w:rPr>
       </w:pPr>
-      <w:r>
-        <w:rPr>
-          <w:lang w:val="en-US"/>
-        </w:rPr>
-        <w:t>Отива в споменат</w:t>
-      </w:r>
+      <w:proofErr w:type="spellStart"/>
+      <w:r>
+        <w:rPr>
+          <w:lang w:val="en-US"/>
+        </w:rPr>
+        <w:t>Отива</w:t>
+      </w:r>
+      <w:proofErr w:type="spellEnd"/>
+      <w:r>
+        <w:rPr>
+          <w:lang w:val="en-US"/>
+        </w:rPr>
+        <w:t xml:space="preserve"> в </w:t>
+      </w:r>
+      <w:proofErr w:type="spellStart"/>
+      <w:r>
+        <w:rPr>
+          <w:lang w:val="en-US"/>
+        </w:rPr>
+        <w:t>споменат</w:t>
+      </w:r>
+      <w:proofErr w:type="spellEnd"/>
       <w:r>
         <w:t>а</w:t>
       </w:r>
@@ -1705,12 +1768,14 @@
       <w:r>
         <w:t xml:space="preserve"> </w:t>
       </w:r>
+      <w:proofErr w:type="spellStart"/>
       <w:r>
         <w:rPr>
           <w:lang w:val="en-US"/>
         </w:rPr>
         <w:t>display_errors</w:t>
       </w:r>
+      <w:proofErr w:type="spellEnd"/>
       <w:r>
         <w:rPr>
           <w:lang w:val="en-US"/>
@@ -1747,12 +1812,14 @@
         </w:rPr>
         <w:t>‘</w:t>
       </w:r>
+      <w:proofErr w:type="spellStart"/>
       <w:r>
         <w:rPr>
           <w:lang w:val="en-US"/>
         </w:rPr>
         <w:t>display_errors</w:t>
       </w:r>
+      <w:proofErr w:type="spellEnd"/>
       <w:r>
         <w:rPr>
           <w:lang w:val="en-US"/>
@@ -1824,12 +1891,14 @@
         </w:rPr>
         <w:t>‘</w:t>
       </w:r>
+      <w:proofErr w:type="spellStart"/>
       <w:r>
         <w:rPr>
           <w:lang w:val="en-US"/>
         </w:rPr>
         <w:t>error_log</w:t>
       </w:r>
+      <w:proofErr w:type="spellEnd"/>
       <w:r>
         <w:t xml:space="preserve"> </w:t>
       </w:r>
@@ -1869,12 +1938,14 @@
         </w:rPr>
         <w:t>‘</w:t>
       </w:r>
+      <w:proofErr w:type="spellStart"/>
       <w:r>
         <w:rPr>
           <w:lang w:val="en-US"/>
         </w:rPr>
         <w:t>error_log</w:t>
       </w:r>
+      <w:proofErr w:type="spellEnd"/>
       <w:r>
         <w:t xml:space="preserve"> </w:t>
       </w:r>
@@ -1887,12 +1958,14 @@
       <w:r>
         <w:t xml:space="preserve"> </w:t>
       </w:r>
+      <w:proofErr w:type="spellStart"/>
       <w:r>
         <w:rPr>
           <w:lang w:val="en-US"/>
         </w:rPr>
         <w:t>syslog</w:t>
       </w:r>
+      <w:proofErr w:type="spellEnd"/>
       <w:r>
         <w:rPr>
           <w:lang w:val="en-US"/>
@@ -1924,6 +1997,7 @@
         </w:rPr>
         <w:t>‘</w:t>
       </w:r>
+      <w:proofErr w:type="spellStart"/>
       <w:r>
         <w:rPr>
           <w:lang w:val="en-US"/>
@@ -1934,7 +2008,14 @@
         <w:rPr>
           <w:lang w:val="en-US"/>
         </w:rPr>
-        <w:t>rs=</w:t>
+        <w:t>rs</w:t>
+      </w:r>
+      <w:proofErr w:type="spellEnd"/>
+      <w:r>
+        <w:rPr>
+          <w:lang w:val="en-US"/>
+        </w:rPr>
+        <w:t>=</w:t>
       </w:r>
       <w:r>
         <w:rPr>
@@ -1957,12 +2038,14 @@
         </w:rPr>
         <w:t>‘</w:t>
       </w:r>
+      <w:proofErr w:type="spellStart"/>
       <w:r>
         <w:rPr>
           <w:lang w:val="en-US"/>
         </w:rPr>
         <w:t>error_log</w:t>
       </w:r>
+      <w:proofErr w:type="spellEnd"/>
       <w:r>
         <w:t xml:space="preserve"> </w:t>
       </w:r>
@@ -1975,12 +2058,14 @@
       <w:r>
         <w:t xml:space="preserve"> </w:t>
       </w:r>
+      <w:proofErr w:type="spellStart"/>
       <w:r>
         <w:rPr>
           <w:lang w:val="en-US"/>
         </w:rPr>
         <w:t>syslog</w:t>
       </w:r>
+      <w:proofErr w:type="spellEnd"/>
       <w:r>
         <w:rPr>
           <w:lang w:val="en-US"/>
@@ -2176,6 +2261,7 @@
         </w:rPr>
         <w:t xml:space="preserve">Фиг.1 Екранна снимка - </w:t>
       </w:r>
+      <w:proofErr w:type="spellStart"/>
       <w:r>
         <w:rPr>
           <w:b/>
@@ -2185,6 +2271,7 @@
         </w:rPr>
         <w:t>url</w:t>
       </w:r>
+      <w:proofErr w:type="spellEnd"/>
       <w:r>
         <w:rPr>
           <w:b/>
@@ -2304,6 +2391,7 @@
       <w:r>
         <w:t xml:space="preserve"> и </w:t>
       </w:r>
+      <w:proofErr w:type="spellStart"/>
       <w:r>
         <w:rPr>
           <w:b/>
@@ -2311,6 +2399,7 @@
         </w:rPr>
         <w:t>MySQL</w:t>
       </w:r>
+      <w:proofErr w:type="spellEnd"/>
       <w:r>
         <w:t>. След това достъпва през браузъра следния адрес</w:t>
       </w:r>
@@ -2358,6 +2447,7 @@
         </w:rPr>
         <w:t xml:space="preserve"> </w:t>
       </w:r>
+      <w:proofErr w:type="spellStart"/>
       <w:r>
         <w:rPr>
           <w:b/>
@@ -2365,6 +2455,7 @@
         </w:rPr>
         <w:t>phpMyAdmin</w:t>
       </w:r>
+      <w:proofErr w:type="spellEnd"/>
       <w:r>
         <w:t xml:space="preserve"> потребителят ще създаде собствената база от данни. </w:t>
       </w:r>
@@ -2427,6 +2518,7 @@
         </w:rPr>
         <w:t xml:space="preserve"> </w:t>
       </w:r>
+      <w:proofErr w:type="spellStart"/>
       <w:r>
         <w:rPr>
           <w:b/>
@@ -2448,6 +2540,7 @@
         </w:rPr>
         <w:t>generator</w:t>
       </w:r>
+      <w:proofErr w:type="spellEnd"/>
       <w:r>
         <w:rPr>
           <w:b/>
@@ -2651,6 +2744,7 @@
         </w:rPr>
         <w:t xml:space="preserve">Фиг.2 Екранна снимка – работа с </w:t>
       </w:r>
+      <w:proofErr w:type="spellStart"/>
       <w:r>
         <w:rPr>
           <w:b/>
@@ -2660,6 +2754,7 @@
         </w:rPr>
         <w:t>phpMyAdmin</w:t>
       </w:r>
+      <w:proofErr w:type="spellEnd"/>
       <w:r>
         <w:rPr>
           <w:b/>
@@ -2685,6 +2780,7 @@
         </w:rPr>
         <w:t xml:space="preserve"> на </w:t>
       </w:r>
+      <w:proofErr w:type="spellStart"/>
       <w:r>
         <w:rPr>
           <w:b/>
@@ -2694,6 +2790,7 @@
         </w:rPr>
         <w:t>sql</w:t>
       </w:r>
+      <w:proofErr w:type="spellEnd"/>
       <w:r>
         <w:rPr>
           <w:b/>
@@ -2711,6 +2808,7 @@
       <w:r>
         <w:t xml:space="preserve">След изпълнение на тази заявка отива в менюто отляво и натиска върху името на създадената база – </w:t>
       </w:r>
+      <w:proofErr w:type="spellStart"/>
       <w:r>
         <w:rPr>
           <w:b/>
@@ -2718,6 +2816,7 @@
         </w:rPr>
         <w:t>testgenerator</w:t>
       </w:r>
+      <w:proofErr w:type="spellEnd"/>
       <w:r>
         <w:t xml:space="preserve">. </w:t>
       </w:r>
@@ -2758,6 +2857,7 @@
         </w:rPr>
         <w:t xml:space="preserve">, </w:t>
       </w:r>
+      <w:proofErr w:type="spellStart"/>
       <w:r>
         <w:rPr>
           <w:b/>
@@ -2772,6 +2872,7 @@
         </w:rPr>
         <w:t>_history</w:t>
       </w:r>
+      <w:proofErr w:type="spellEnd"/>
       <w:r>
         <w:rPr>
           <w:lang w:val="en-US"/>
@@ -2791,6 +2892,7 @@
         </w:rPr>
         <w:t xml:space="preserve">, </w:t>
       </w:r>
+      <w:proofErr w:type="spellStart"/>
       <w:r>
         <w:rPr>
           <w:b/>
@@ -2798,6 +2900,7 @@
         </w:rPr>
         <w:t>test_table</w:t>
       </w:r>
+      <w:proofErr w:type="spellEnd"/>
       <w:r>
         <w:rPr>
           <w:lang w:val="en-US"/>
@@ -2810,6 +2913,7 @@
         </w:rPr>
         <w:t xml:space="preserve"> </w:t>
       </w:r>
+      <w:proofErr w:type="spellStart"/>
       <w:r>
         <w:rPr>
           <w:b/>
@@ -2817,6 +2921,7 @@
         </w:rPr>
         <w:t>test_history</w:t>
       </w:r>
+      <w:proofErr w:type="spellEnd"/>
       <w:r>
         <w:rPr>
           <w:b/>
@@ -2857,12 +2962,14 @@
         <w:lastRenderedPageBreak/>
         <w:t xml:space="preserve">види цялата информация за записите вътре, може да добавя нови, да редактира и да трие такива, както и други опции, позволени от </w:t>
       </w:r>
+      <w:proofErr w:type="spellStart"/>
       <w:r>
         <w:rPr>
           <w:lang w:val="en-US"/>
         </w:rPr>
         <w:t>phpMyAdmin</w:t>
       </w:r>
+      <w:proofErr w:type="spellEnd"/>
       <w:r>
         <w:t xml:space="preserve">. </w:t>
       </w:r>
@@ -2945,6 +3052,7 @@
         </w:rPr>
         <w:t xml:space="preserve">Фиг.3 Работа с </w:t>
       </w:r>
+      <w:proofErr w:type="spellStart"/>
       <w:r>
         <w:rPr>
           <w:b/>
@@ -2954,6 +3062,7 @@
         </w:rPr>
         <w:t>phpMyAdmin</w:t>
       </w:r>
+      <w:proofErr w:type="spellEnd"/>
       <w:r>
         <w:rPr>
           <w:b/>
@@ -2980,12 +3089,21 @@
       <w:r>
         <w:t xml:space="preserve"> </w:t>
       </w:r>
-      <w:r>
-        <w:rPr>
-          <w:b/>
-          <w:lang w:val="en-US"/>
-        </w:rPr>
-        <w:t>localhost/Test-Generator/index.html</w:t>
+      <w:proofErr w:type="spellStart"/>
+      <w:r>
+        <w:rPr>
+          <w:b/>
+          <w:lang w:val="en-US"/>
+        </w:rPr>
+        <w:t>localhost</w:t>
+      </w:r>
+      <w:proofErr w:type="spellEnd"/>
+      <w:r>
+        <w:rPr>
+          <w:b/>
+          <w:lang w:val="en-US"/>
+        </w:rPr>
+        <w:t>/Test-Generator/index.html</w:t>
       </w:r>
       <w:r>
         <w:t xml:space="preserve">. Отваря се </w:t>
@@ -3325,12 +3443,14 @@
       <w:r>
         <w:t xml:space="preserve"> на </w:t>
       </w:r>
+      <w:proofErr w:type="spellStart"/>
       <w:r>
         <w:rPr>
           <w:lang w:val="en-US"/>
         </w:rPr>
         <w:t>api</w:t>
       </w:r>
+      <w:proofErr w:type="spellEnd"/>
       <w:r>
         <w:t xml:space="preserve"> на ред 52 може да се промени времетраенето на потребителската сесия. </w:t>
       </w:r>
@@ -3407,6 +3527,154 @@
         <w:jc w:val="both"/>
       </w:pPr>
       <w:r>
+        <w:t>В Добавяне на тема има двевъзможности</w:t>
+      </w:r>
+      <w:r>
+        <w:rPr>
+          <w:lang w:val="en-US"/>
+        </w:rPr>
+        <w:t>:</w:t>
+      </w:r>
+      <w:r>
+        <w:t xml:space="preserve"> </w:t>
+      </w:r>
+    </w:p>
+    <w:p>
+      <w:pPr>
+        <w:ind w:left="360"/>
+        <w:jc w:val="both"/>
+      </w:pPr>
+      <w:r>
+        <w:rPr>
+          <w:b/>
+        </w:rPr>
+        <w:t xml:space="preserve">Да добави ръчно </w:t>
+      </w:r>
+      <w:r>
+        <w:rPr>
+          <w:b/>
+        </w:rPr>
+        <w:t>тема</w:t>
+      </w:r>
+      <w:r>
+        <w:t xml:space="preserve"> чрез осигурената за това </w:t>
+      </w:r>
+      <w:r>
+        <w:rPr>
+          <w:b/>
+        </w:rPr>
+        <w:t>форма</w:t>
+      </w:r>
+      <w:r>
+        <w:t>, където да попълни внимателно необходимите данни</w:t>
+      </w:r>
+    </w:p>
+    <w:p>
+      <w:pPr>
+        <w:ind w:left="360"/>
+        <w:jc w:val="both"/>
+      </w:pPr>
+      <w:r>
+        <w:rPr>
+          <w:b/>
+        </w:rPr>
+        <w:t xml:space="preserve">Да импортира </w:t>
+      </w:r>
+      <w:r>
+        <w:rPr>
+          <w:b/>
+        </w:rPr>
+        <w:t>тема</w:t>
+      </w:r>
+      <w:r>
+        <w:rPr>
+          <w:b/>
+          <w:lang w:val="en-US"/>
+        </w:rPr>
+        <w:t>/</w:t>
+      </w:r>
+      <w:r>
+        <w:rPr>
+          <w:b/>
+        </w:rPr>
+        <w:t>теми</w:t>
+      </w:r>
+      <w:r>
+        <w:t xml:space="preserve"> от </w:t>
+      </w:r>
+      <w:proofErr w:type="spellStart"/>
+      <w:r>
+        <w:rPr>
+          <w:b/>
+          <w:lang w:val="en-US"/>
+        </w:rPr>
+        <w:t>csv</w:t>
+      </w:r>
+      <w:proofErr w:type="spellEnd"/>
+      <w:r>
+        <w:t xml:space="preserve"> файл, който зареди и натисне </w:t>
+      </w:r>
+      <w:r>
+        <w:rPr>
+          <w:b/>
+          <w:lang w:val="en-US"/>
+        </w:rPr>
+        <w:t xml:space="preserve">import </w:t>
+      </w:r>
+      <w:proofErr w:type="spellStart"/>
+      <w:r>
+        <w:rPr>
+          <w:b/>
+          <w:lang w:val="en-US"/>
+        </w:rPr>
+        <w:t>csv</w:t>
+      </w:r>
+      <w:proofErr w:type="spellEnd"/>
+      <w:r>
+        <w:t xml:space="preserve">. </w:t>
+      </w:r>
+      <w:r>
+        <w:rPr>
+          <w:lang w:val="en-US"/>
+        </w:rPr>
+        <w:t>(</w:t>
+      </w:r>
+      <w:r>
+        <w:t xml:space="preserve">примерни данни от </w:t>
+      </w:r>
+      <w:r>
+        <w:rPr>
+          <w:lang w:val="en-US"/>
+        </w:rPr>
+        <w:t>topic.csv</w:t>
+      </w:r>
+      <w:r>
+        <w:t xml:space="preserve"> в </w:t>
+      </w:r>
+      <w:proofErr w:type="spellStart"/>
+      <w:r>
+        <w:rPr>
+          <w:lang w:val="en-US"/>
+        </w:rPr>
+        <w:t>database_seeds</w:t>
+      </w:r>
+      <w:proofErr w:type="spellEnd"/>
+      <w:r>
+        <w:t xml:space="preserve"> на </w:t>
+      </w:r>
+      <w:r>
+        <w:rPr>
+          <w:lang w:val="en-US"/>
+        </w:rPr>
+        <w:t>Test-Generator)</w:t>
+      </w:r>
+    </w:p>
+    <w:p>
+      <w:pPr>
+        <w:ind w:left="360"/>
+        <w:jc w:val="both"/>
+      </w:pPr>
+      <w:r>
         <w:t>В Добавяне на въпрос има две възможности</w:t>
       </w:r>
       <w:r>
@@ -3467,6 +3735,7 @@
       <w:r>
         <w:t xml:space="preserve"> от </w:t>
       </w:r>
+      <w:proofErr w:type="spellStart"/>
       <w:r>
         <w:rPr>
           <w:b/>
@@ -3474,6 +3743,7 @@
         </w:rPr>
         <w:t>csv</w:t>
       </w:r>
+      <w:proofErr w:type="spellEnd"/>
       <w:r>
         <w:t xml:space="preserve"> файл, който зареди и натисне </w:t>
       </w:r>
@@ -3482,8 +3752,17 @@
           <w:b/>
           <w:lang w:val="en-US"/>
         </w:rPr>
-        <w:t>import csv</w:t>
-      </w:r>
+        <w:t xml:space="preserve">import </w:t>
+      </w:r>
+      <w:proofErr w:type="spellStart"/>
+      <w:r>
+        <w:rPr>
+          <w:b/>
+          <w:lang w:val="en-US"/>
+        </w:rPr>
+        <w:t>csv</w:t>
+      </w:r>
+      <w:proofErr w:type="spellEnd"/>
       <w:r>
         <w:t xml:space="preserve">. </w:t>
       </w:r>
@@ -3515,6 +3794,7 @@
         </w:rPr>
         <w:t xml:space="preserve"> от </w:t>
       </w:r>
+      <w:proofErr w:type="spellStart"/>
       <w:r>
         <w:rPr>
           <w:b/>
@@ -3522,6 +3802,7 @@
         </w:rPr>
         <w:t>csv</w:t>
       </w:r>
+      <w:proofErr w:type="spellEnd"/>
       <w:r>
         <w:rPr>
           <w:b/>
@@ -3578,6 +3859,7 @@
         <w:jc w:val="both"/>
       </w:pPr>
       <w:r>
+        <w:lastRenderedPageBreak/>
         <w:t xml:space="preserve">В случай, че </w:t>
       </w:r>
       <w:r>
@@ -3648,7 +3930,6 @@
           <w:noProof/>
           <w:lang w:val="en-US"/>
         </w:rPr>
-        <w:lastRenderedPageBreak/>
         <w:drawing>
           <wp:inline distT="0" distB="0" distL="0" distR="0">
             <wp:extent cx="5760720" cy="4608195"/>
@@ -3747,6 +4028,7 @@
       <w:r>
         <w:t xml:space="preserve">В папката на проекта има папка </w:t>
       </w:r>
+      <w:proofErr w:type="spellStart"/>
       <w:r>
         <w:rPr>
           <w:b/>
@@ -3754,6 +4036,7 @@
         </w:rPr>
         <w:t>database_seeds</w:t>
       </w:r>
+      <w:proofErr w:type="spellEnd"/>
       <w:r>
         <w:t xml:space="preserve">. В нея има файл </w:t>
       </w:r>
@@ -3775,8 +4058,10 @@
         </w:rPr>
       </w:pPr>
       <w:r>
+        <w:lastRenderedPageBreak/>
         <w:t xml:space="preserve">В тази пъпка </w:t>
       </w:r>
+      <w:proofErr w:type="spellStart"/>
       <w:r>
         <w:rPr>
           <w:b/>
@@ -3784,9 +4069,11 @@
         </w:rPr>
         <w:t>database_seeds</w:t>
       </w:r>
+      <w:proofErr w:type="spellEnd"/>
       <w:r>
         <w:t xml:space="preserve"> има и няколко </w:t>
       </w:r>
+      <w:proofErr w:type="spellStart"/>
       <w:r>
         <w:rPr>
           <w:b/>
@@ -3794,6 +4081,7 @@
         </w:rPr>
         <w:t>csv</w:t>
       </w:r>
+      <w:proofErr w:type="spellEnd"/>
       <w:r>
         <w:rPr>
           <w:lang w:val="en-US"/>
@@ -3825,6 +4113,7 @@
         </w:rPr>
         <w:t xml:space="preserve">import </w:t>
       </w:r>
+      <w:proofErr w:type="spellStart"/>
       <w:r>
         <w:rPr>
           <w:b/>
@@ -3832,6 +4121,7 @@
         </w:rPr>
         <w:t>csv</w:t>
       </w:r>
+      <w:proofErr w:type="spellEnd"/>
       <w:r>
         <w:t xml:space="preserve"> на </w:t>
       </w:r>
@@ -3861,6 +4151,7 @@
       <w:r>
         <w:t xml:space="preserve"> в таблицата </w:t>
       </w:r>
+      <w:proofErr w:type="spellStart"/>
       <w:r>
         <w:rPr>
           <w:b/>
@@ -3868,6 +4159,7 @@
         </w:rPr>
         <w:t>test_history</w:t>
       </w:r>
+      <w:proofErr w:type="spellEnd"/>
       <w:r>
         <w:t xml:space="preserve">. </w:t>
       </w:r>
@@ -3883,7 +4175,6 @@
         <w:rPr>
           <w:b/>
         </w:rPr>
-        <w:lastRenderedPageBreak/>
         <w:t>За преподаватели</w:t>
       </w:r>
       <w:r>
@@ -4048,6 +4339,7 @@
       <w:r>
         <w:t xml:space="preserve"> във </w:t>
       </w:r>
+      <w:proofErr w:type="spellStart"/>
       <w:r>
         <w:rPr>
           <w:b/>
@@ -4055,6 +4347,7 @@
         </w:rPr>
         <w:t>csv</w:t>
       </w:r>
+      <w:proofErr w:type="spellEnd"/>
       <w:r>
         <w:rPr>
           <w:b/>
@@ -4641,6 +4934,7 @@
         <w:jc w:val="both"/>
       </w:pPr>
       <w:r>
+        <w:lastRenderedPageBreak/>
         <w:t>Виж документацията на проекта</w:t>
       </w:r>
     </w:p>
@@ -4674,8 +4968,17 @@
           <w:b/>
           <w:lang w:val="en-US"/>
         </w:rPr>
-        <w:t>import csv</w:t>
-      </w:r>
+        <w:t xml:space="preserve">import </w:t>
+      </w:r>
+      <w:proofErr w:type="spellStart"/>
+      <w:r>
+        <w:rPr>
+          <w:b/>
+          <w:lang w:val="en-US"/>
+        </w:rPr>
+        <w:t>csv</w:t>
+      </w:r>
+      <w:proofErr w:type="spellEnd"/>
       <w:r>
         <w:rPr>
           <w:lang w:val="en-US"/>
@@ -4689,7 +4992,6 @@
         <w:jc w:val="both"/>
       </w:pPr>
       <w:r>
-        <w:lastRenderedPageBreak/>
         <w:t xml:space="preserve">Натиска се </w:t>
       </w:r>
       <w:r>
@@ -4739,8 +5041,17 @@
           <w:b/>
           <w:lang w:val="en-US"/>
         </w:rPr>
-        <w:t>import csv</w:t>
-      </w:r>
+        <w:t xml:space="preserve">import </w:t>
+      </w:r>
+      <w:proofErr w:type="spellStart"/>
+      <w:r>
+        <w:rPr>
+          <w:b/>
+          <w:lang w:val="en-US"/>
+        </w:rPr>
+        <w:t>csv</w:t>
+      </w:r>
+      <w:proofErr w:type="spellEnd"/>
       <w:r>
         <w:t xml:space="preserve"> бутона, така съответните записи се вкарват в базата данни. Това са примерни данни за таблицата на въпросите – </w:t>
       </w:r>
@@ -4882,6 +5193,7 @@
       <w:r>
         <w:t xml:space="preserve">В папката </w:t>
       </w:r>
+      <w:proofErr w:type="spellStart"/>
       <w:r>
         <w:rPr>
           <w:b/>
@@ -4889,6 +5201,7 @@
         </w:rPr>
         <w:t>database_seeds</w:t>
       </w:r>
+      <w:proofErr w:type="spellEnd"/>
       <w:r>
         <w:t xml:space="preserve"> се намира файлът </w:t>
       </w:r>
@@ -4914,6 +5227,7 @@
         </w:rPr>
         <w:t xml:space="preserve"> </w:t>
       </w:r>
+      <w:proofErr w:type="spellStart"/>
       <w:r>
         <w:rPr>
           <w:b/>
@@ -4921,15 +5235,18 @@
         </w:rPr>
         <w:t>testgenerator</w:t>
       </w:r>
+      <w:proofErr w:type="spellEnd"/>
       <w:r>
         <w:t xml:space="preserve">. Трите </w:t>
       </w:r>
+      <w:proofErr w:type="spellStart"/>
       <w:r>
         <w:rPr>
           <w:lang w:val="en-US"/>
         </w:rPr>
         <w:t>csv</w:t>
       </w:r>
+      <w:proofErr w:type="spellEnd"/>
       <w:r>
         <w:t xml:space="preserve"> файла в същата папка съдържат примерни данни за добавяне в таблицата на въпросите – </w:t>
       </w:r>
@@ -4950,6 +5267,7 @@
       <w:r>
         <w:t xml:space="preserve">В папката </w:t>
       </w:r>
+      <w:proofErr w:type="spellStart"/>
       <w:r>
         <w:rPr>
           <w:b/>
@@ -4957,6 +5275,7 @@
         </w:rPr>
         <w:t>config</w:t>
       </w:r>
+      <w:proofErr w:type="spellEnd"/>
       <w:r>
         <w:t xml:space="preserve"> се намира файлът </w:t>
       </w:r>
@@ -4996,6 +5315,7 @@
       <w:r>
         <w:t xml:space="preserve">В папката </w:t>
       </w:r>
+      <w:proofErr w:type="spellStart"/>
       <w:r>
         <w:rPr>
           <w:b/>
@@ -5003,6 +5323,7 @@
         </w:rPr>
         <w:t>src</w:t>
       </w:r>
+      <w:proofErr w:type="spellEnd"/>
       <w:r>
         <w:t xml:space="preserve"> се намира файлът</w:t>
       </w:r>
@@ -5042,6 +5363,7 @@
       <w:r>
         <w:t xml:space="preserve">В папката </w:t>
       </w:r>
+      <w:proofErr w:type="spellStart"/>
       <w:r>
         <w:rPr>
           <w:b/>
@@ -5049,6 +5371,7 @@
         </w:rPr>
         <w:t>api</w:t>
       </w:r>
+      <w:proofErr w:type="spellEnd"/>
       <w:r>
         <w:t xml:space="preserve"> имаме подпаките </w:t>
       </w:r>
@@ -5127,12 +5450,14 @@
       <w:r>
         <w:t xml:space="preserve">Всяко от тях съдържа един или няколко </w:t>
       </w:r>
+      <w:proofErr w:type="spellStart"/>
       <w:r>
         <w:rPr>
           <w:lang w:val="en-US"/>
         </w:rPr>
         <w:t>php</w:t>
       </w:r>
+      <w:proofErr w:type="spellEnd"/>
       <w:r>
         <w:t xml:space="preserve"> файла за работа със съответните елементи, имената описват функционалността. </w:t>
       </w:r>
@@ -5154,6 +5479,7 @@
       <w:r>
         <w:t xml:space="preserve"> се намират </w:t>
       </w:r>
+      <w:proofErr w:type="spellStart"/>
       <w:r>
         <w:rPr>
           <w:b/>
@@ -5161,6 +5487,7 @@
         </w:rPr>
         <w:t>javascript</w:t>
       </w:r>
+      <w:proofErr w:type="spellEnd"/>
       <w:r>
         <w:rPr>
           <w:b/>
@@ -5179,20 +5506,30 @@
       <w:r>
         <w:t xml:space="preserve">в съответната форма или страница и чрез определените функции се изпращат асинхорнно заявки към сървъра, където съответните </w:t>
       </w:r>
+      <w:proofErr w:type="spellStart"/>
       <w:r>
         <w:rPr>
           <w:lang w:val="en-US"/>
         </w:rPr>
         <w:t>php</w:t>
       </w:r>
+      <w:proofErr w:type="spellEnd"/>
       <w:r>
         <w:t xml:space="preserve"> файлове се грижат за обработката на изпратените данни. Отново чрез тези </w:t>
       </w:r>
-      <w:r>
-        <w:rPr>
-          <w:lang w:val="en-US"/>
-        </w:rPr>
-        <w:t xml:space="preserve">javascript </w:t>
+      <w:proofErr w:type="spellStart"/>
+      <w:r>
+        <w:rPr>
+          <w:lang w:val="en-US"/>
+        </w:rPr>
+        <w:t>javascript</w:t>
+      </w:r>
+      <w:proofErr w:type="spellEnd"/>
+      <w:r>
+        <w:rPr>
+          <w:lang w:val="en-US"/>
+        </w:rPr>
+        <w:t xml:space="preserve"> </w:t>
       </w:r>
       <w:r>
         <w:t xml:space="preserve">файлове се връща и </w:t>
@@ -5239,12 +5576,14 @@
       <w:r>
         <w:t xml:space="preserve"> съдържа </w:t>
       </w:r>
+      <w:proofErr w:type="spellStart"/>
       <w:r>
         <w:rPr>
           <w:lang w:val="en-US"/>
         </w:rPr>
         <w:t>javasacript</w:t>
       </w:r>
+      <w:proofErr w:type="spellEnd"/>
       <w:r>
         <w:t xml:space="preserve"> функция, чрез която се генерира</w:t>
       </w:r>
@@ -5309,6 +5648,7 @@
       <w:r>
         <w:t xml:space="preserve">от </w:t>
       </w:r>
+      <w:proofErr w:type="spellStart"/>
       <w:r>
         <w:rPr>
           <w:b/>
@@ -5316,6 +5656,7 @@
         </w:rPr>
         <w:t>csv</w:t>
       </w:r>
+      <w:proofErr w:type="spellEnd"/>
       <w:r>
         <w:rPr>
           <w:b/>
@@ -5331,6 +5672,7 @@
         <w:jc w:val="both"/>
       </w:pPr>
       <w:r>
+        <w:lastRenderedPageBreak/>
         <w:t xml:space="preserve">В папката </w:t>
       </w:r>
       <w:r>
@@ -5365,7 +5707,6 @@
         <w:jc w:val="both"/>
       </w:pPr>
       <w:r>
-        <w:lastRenderedPageBreak/>
         <w:t xml:space="preserve">Стиловото им оформление се задава чрез </w:t>
       </w:r>
       <w:r>
@@ -5449,12 +5790,21 @@
       <w:r>
         <w:t xml:space="preserve"> се намира в следното </w:t>
       </w:r>
-      <w:r>
-        <w:rPr>
-          <w:b/>
-          <w:lang w:val="en-US"/>
-        </w:rPr>
-        <w:t>github repository</w:t>
+      <w:proofErr w:type="spellStart"/>
+      <w:r>
+        <w:rPr>
+          <w:b/>
+          <w:lang w:val="en-US"/>
+        </w:rPr>
+        <w:t>github</w:t>
+      </w:r>
+      <w:proofErr w:type="spellEnd"/>
+      <w:r>
+        <w:rPr>
+          <w:b/>
+          <w:lang w:val="en-US"/>
+        </w:rPr>
+        <w:t xml:space="preserve"> repository</w:t>
       </w:r>
       <w:r>
         <w:t xml:space="preserve"> и е достъпен </w:t>
@@ -5599,12 +5949,14 @@
       <w:r>
         <w:t xml:space="preserve">Изпращане на заявки чрез </w:t>
       </w:r>
+      <w:proofErr w:type="spellStart"/>
       <w:r>
         <w:rPr>
           <w:lang w:val="en-US"/>
         </w:rPr>
         <w:t>javascript</w:t>
       </w:r>
+      <w:proofErr w:type="spellEnd"/>
       <w:r>
         <w:t xml:space="preserve"> – </w:t>
       </w:r>
@@ -5639,8 +5991,16 @@
         <w:rPr>
           <w:lang w:val="en-US"/>
         </w:rPr>
-        <w:t xml:space="preserve"> csv</w:t>
-      </w:r>
+        <w:t xml:space="preserve"> </w:t>
+      </w:r>
+      <w:proofErr w:type="spellStart"/>
+      <w:r>
+        <w:rPr>
+          <w:lang w:val="en-US"/>
+        </w:rPr>
+        <w:t>csv</w:t>
+      </w:r>
+      <w:proofErr w:type="spellEnd"/>
       <w:r>
         <w:t xml:space="preserve"> файл с въпроси за добавяне в базата</w:t>
       </w:r>
@@ -5745,21 +6105,25 @@
       <w:r>
         <w:t xml:space="preserve"> и връзка с база данни, както и обработка на потребителски заявки и връщане на подходящ отговор. Работа с </w:t>
       </w:r>
+      <w:proofErr w:type="spellStart"/>
       <w:r>
         <w:rPr>
           <w:lang w:val="en-US"/>
         </w:rPr>
         <w:t>Javascript</w:t>
       </w:r>
+      <w:proofErr w:type="spellEnd"/>
       <w:r>
         <w:t xml:space="preserve"> и изпращане на асинхорнни заявки до сървър или услуга, както и визуализиране на части от потребителския интерфейс с </w:t>
       </w:r>
+      <w:proofErr w:type="spellStart"/>
       <w:r>
         <w:rPr>
           <w:lang w:val="en-US"/>
         </w:rPr>
         <w:t>Javascript</w:t>
       </w:r>
+      <w:proofErr w:type="spellEnd"/>
       <w:r>
         <w:t xml:space="preserve">. Подобрих си и обогатих знанията по </w:t>
       </w:r>
@@ -5793,12 +6157,14 @@
       <w:r>
         <w:t xml:space="preserve"> и как може да го използваме, както и за удобствата и работата с </w:t>
       </w:r>
+      <w:proofErr w:type="spellStart"/>
       <w:r>
         <w:rPr>
           <w:lang w:val="en-US"/>
         </w:rPr>
         <w:t>phpMyAdmin</w:t>
       </w:r>
+      <w:proofErr w:type="spellEnd"/>
       <w:r>
         <w:t xml:space="preserve">. </w:t>
       </w:r>
@@ -5840,7 +6206,29 @@
         <w:rPr>
           <w:lang w:val="en-US"/>
         </w:rPr>
-        <w:t>[1]ngadzeva/</w:t>
+        <w:t>[1</w:t>
+      </w:r>
+      <w:proofErr w:type="gramStart"/>
+      <w:r>
+        <w:rPr>
+          <w:lang w:val="en-US"/>
+        </w:rPr>
+        <w:t>]</w:t>
+      </w:r>
+      <w:proofErr w:type="spellStart"/>
+      <w:r>
+        <w:rPr>
+          <w:lang w:val="en-US"/>
+        </w:rPr>
+        <w:t>ngadzeva</w:t>
+      </w:r>
+      <w:proofErr w:type="spellEnd"/>
+      <w:proofErr w:type="gramEnd"/>
+      <w:r>
+        <w:rPr>
+          <w:lang w:val="en-US"/>
+        </w:rPr>
+        <w:t>/</w:t>
       </w:r>
       <w:r>
         <w:rPr>
@@ -5875,8 +6263,30 @@
         <w:rPr>
           <w:lang w:val="en-US"/>
         </w:rPr>
-        <w:t>[2]Javascript-Upload-File-Stackoverflow</w:t>
-      </w:r>
+        <w:t>[2]</w:t>
+      </w:r>
+      <w:proofErr w:type="spellStart"/>
+      <w:r>
+        <w:rPr>
+          <w:lang w:val="en-US"/>
+        </w:rPr>
+        <w:t>Javascript</w:t>
+      </w:r>
+      <w:proofErr w:type="spellEnd"/>
+      <w:r>
+        <w:rPr>
+          <w:lang w:val="en-US"/>
+        </w:rPr>
+        <w:t>-Upload-File-</w:t>
+      </w:r>
+      <w:proofErr w:type="spellStart"/>
+      <w:r>
+        <w:rPr>
+          <w:lang w:val="en-US"/>
+        </w:rPr>
+        <w:t>Stackoverflow</w:t>
+      </w:r>
+      <w:proofErr w:type="spellEnd"/>
     </w:p>
     <w:p>
       <w:pPr>
@@ -5894,7 +6304,21 @@
         <w:rPr>
           <w:lang w:val="en-US"/>
         </w:rPr>
-        <w:t>[3]PHP Manual</w:t>
+        <w:t>[3</w:t>
+      </w:r>
+      <w:proofErr w:type="gramStart"/>
+      <w:r>
+        <w:rPr>
+          <w:lang w:val="en-US"/>
+        </w:rPr>
+        <w:t>]PHP</w:t>
+      </w:r>
+      <w:proofErr w:type="gramEnd"/>
+      <w:r>
+        <w:rPr>
+          <w:lang w:val="en-US"/>
+        </w:rPr>
+        <w:t xml:space="preserve"> Manual</w:t>
       </w:r>
     </w:p>
     <w:p>
@@ -5937,14 +6361,27 @@
         <w:rPr>
           <w:lang w:val="en-US"/>
         </w:rPr>
-        <w:lastRenderedPageBreak/>
         <w:t>[4]</w:t>
       </w:r>
       <w:r>
         <w:rPr>
           <w:lang w:val="en-US"/>
         </w:rPr>
-        <w:t>PHP Date&amp;Time Function With Example</w:t>
+        <w:t xml:space="preserve">PHP </w:t>
+      </w:r>
+      <w:proofErr w:type="spellStart"/>
+      <w:r>
+        <w:rPr>
+          <w:lang w:val="en-US"/>
+        </w:rPr>
+        <w:t>Date&amp;Time</w:t>
+      </w:r>
+      <w:proofErr w:type="spellEnd"/>
+      <w:r>
+        <w:rPr>
+          <w:lang w:val="en-US"/>
+        </w:rPr>
+        <w:t xml:space="preserve"> Function With Example</w:t>
       </w:r>
     </w:p>
     <w:p>
@@ -6076,6 +6513,8 @@
         </w:rPr>
         <w:t xml:space="preserve"> Фиг.1 Екранна снимка - </w:t>
       </w:r>
+      <w:proofErr w:type="spellStart"/>
+      <w:proofErr w:type="gramStart"/>
       <w:r>
         <w:rPr>
           <w:b/>
@@ -6085,6 +6524,8 @@
         </w:rPr>
         <w:t>url</w:t>
       </w:r>
+      <w:proofErr w:type="spellEnd"/>
+      <w:proofErr w:type="gramEnd"/>
       <w:r>
         <w:rPr>
           <w:b/>
@@ -6120,6 +6561,7 @@
         </w:rPr>
         <w:t xml:space="preserve">Фиг.2 Екранна снимка – работа с </w:t>
       </w:r>
+      <w:proofErr w:type="spellStart"/>
       <w:r>
         <w:rPr>
           <w:b/>
@@ -6129,6 +6571,7 @@
         </w:rPr>
         <w:t>phpMyAdmin</w:t>
       </w:r>
+      <w:proofErr w:type="spellEnd"/>
       <w:r>
         <w:rPr>
           <w:b/>
@@ -6154,6 +6597,7 @@
         </w:rPr>
         <w:t xml:space="preserve"> на </w:t>
       </w:r>
+      <w:proofErr w:type="spellStart"/>
       <w:r>
         <w:rPr>
           <w:b/>
@@ -6163,6 +6607,7 @@
         </w:rPr>
         <w:t>sql</w:t>
       </w:r>
+      <w:proofErr w:type="spellEnd"/>
       <w:r>
         <w:rPr>
           <w:b/>
@@ -6197,6 +6642,7 @@
         </w:rPr>
         <w:t xml:space="preserve">Фиг.3 Работа с </w:t>
       </w:r>
+      <w:proofErr w:type="spellStart"/>
       <w:r>
         <w:rPr>
           <w:b/>
@@ -6206,6 +6652,7 @@
         </w:rPr>
         <w:t>phpMyAdmin</w:t>
       </w:r>
+      <w:proofErr w:type="spellEnd"/>
       <w:r>
         <w:rPr>
           <w:b/>
@@ -6438,6 +6885,7 @@
         <w:rPr>
           <w:lang w:bidi="he-IL"/>
         </w:rPr>
+        <w:lastRenderedPageBreak/>
         <w:t xml:space="preserve">/доц. </w:t>
       </w:r>
       <w:r>
@@ -8951,7 +9399,7 @@
 </file>
 
 <file path=customXml/itemProps1.xml><?xml version="1.0" encoding="utf-8"?>
-<ds:datastoreItem xmlns:ds="http://schemas.openxmlformats.org/officeDocument/2006/customXml" ds:itemID="{440FCF7B-AD6B-4615-9F31-DC9FE007F219}">
+<ds:datastoreItem xmlns:ds="http://schemas.openxmlformats.org/officeDocument/2006/customXml" ds:itemID="{E98AB438-60EC-4BB8-84C2-6F4C707E2910}">
   <ds:schemaRefs>
     <ds:schemaRef ds:uri="http://schemas.openxmlformats.org/officeDocument/2006/bibliography"/>
   </ds:schemaRefs>

</xml_diff>

<commit_message>
add some question statistics to User Panel
</commit_message>
<xml_diff>
--- a/Documentation/w15prj_KN_REQ_final_fn81271.docx
+++ b/Documentation/w15prj_KN_REQ_final_fn81271.docx
@@ -754,12 +754,14 @@
       <w:r>
         <w:t xml:space="preserve"> частта, работата с клиентските заявки и организирането на потребителския интерфейс. В директория </w:t>
       </w:r>
+      <w:proofErr w:type="spellStart"/>
       <w:r>
         <w:rPr>
           <w:lang w:val="en-US"/>
         </w:rPr>
         <w:t>api</w:t>
       </w:r>
+      <w:proofErr w:type="spellEnd"/>
       <w:r>
         <w:t xml:space="preserve"> са обособени логиките по отделните елем</w:t>
       </w:r>
@@ -879,6 +881,7 @@
         </w:rPr>
         <w:t xml:space="preserve">, </w:t>
       </w:r>
+      <w:proofErr w:type="spellStart"/>
       <w:r>
         <w:rPr>
           <w:b/>
@@ -886,6 +889,7 @@
         </w:rPr>
         <w:t>Javascript</w:t>
       </w:r>
+      <w:proofErr w:type="spellEnd"/>
       <w:r>
         <w:t xml:space="preserve"> и </w:t>
       </w:r>
@@ -899,12 +903,14 @@
       <w:r>
         <w:t xml:space="preserve">. Също така е използвана и библиотека, написана на </w:t>
       </w:r>
+      <w:proofErr w:type="spellStart"/>
       <w:r>
         <w:rPr>
           <w:lang w:val="en-US"/>
         </w:rPr>
         <w:t>Javascript</w:t>
       </w:r>
+      <w:proofErr w:type="spellEnd"/>
       <w:r>
         <w:t xml:space="preserve">, </w:t>
       </w:r>
@@ -930,8 +936,16 @@
         <w:rPr>
           <w:lang w:val="en-US"/>
         </w:rPr>
-        <w:t>import csv</w:t>
-      </w:r>
+        <w:t xml:space="preserve">import </w:t>
+      </w:r>
+      <w:proofErr w:type="spellStart"/>
+      <w:r>
+        <w:rPr>
+          <w:lang w:val="en-US"/>
+        </w:rPr>
+        <w:t>csv</w:t>
+      </w:r>
+      <w:proofErr w:type="spellEnd"/>
       <w:r>
         <w:t xml:space="preserve"> за добавяне на въпроси от файл в базата от данни с въпроси</w:t>
       </w:r>
@@ -947,18 +961,21 @@
       <w:r>
         <w:t xml:space="preserve">теми от </w:t>
       </w:r>
+      <w:proofErr w:type="spellStart"/>
       <w:r>
         <w:rPr>
           <w:lang w:val="en-US"/>
         </w:rPr>
         <w:t>csv</w:t>
       </w:r>
+      <w:proofErr w:type="spellEnd"/>
       <w:r>
         <w:t xml:space="preserve"> файл в таблицата с темите на базата данни</w:t>
       </w:r>
       <w:r>
         <w:t xml:space="preserve">. Потребителският интерфейс позволява потребителят да оперира със системата чрез достъпни и разбираеми за обикновен потребител менюта, бутони и визуализации. </w:t>
       </w:r>
+      <w:proofErr w:type="gramStart"/>
       <w:r>
         <w:rPr>
           <w:lang w:val="en-US"/>
@@ -966,7 +983,11 @@
         <w:t>PHP</w:t>
       </w:r>
       <w:r>
-        <w:t xml:space="preserve"> е използван за сървърната част на системата, основната бизнес логика е реализирана чрез него. Използва се за връзка с базата данни, писане и четене от нея, както и промяна. Валидацията на потребителския вход също се случва чрез </w:t>
+        <w:t xml:space="preserve"> е използван за сървърната част на системата, основната бизнес логика е реализирана чрез него.</w:t>
+      </w:r>
+      <w:proofErr w:type="gramEnd"/>
+      <w:r>
+        <w:t xml:space="preserve"> Използва се за връзка с базата данни, писане и четене от нея, както и промяна. Валидацията на потребителския вход също се случва чрез </w:t>
       </w:r>
       <w:r>
         <w:rPr>
@@ -977,21 +998,25 @@
       <w:r>
         <w:t xml:space="preserve">Потребителските заявки се изпращат към сървъра асинхронно чрез </w:t>
       </w:r>
+      <w:proofErr w:type="spellStart"/>
       <w:r>
         <w:rPr>
           <w:lang w:val="en-US"/>
         </w:rPr>
         <w:t>Javascript</w:t>
       </w:r>
+      <w:proofErr w:type="spellEnd"/>
       <w:r>
         <w:t xml:space="preserve">. Визуализирането на обратната връзка с потребителя след изпълнение на изпратена от него заявка, се реализира отново чрез </w:t>
       </w:r>
+      <w:proofErr w:type="spellStart"/>
       <w:r>
         <w:rPr>
           <w:lang w:val="en-US"/>
         </w:rPr>
         <w:t>Javascript</w:t>
       </w:r>
+      <w:proofErr w:type="spellEnd"/>
       <w:r>
         <w:t xml:space="preserve"> и </w:t>
       </w:r>
@@ -1031,12 +1056,14 @@
       <w:r>
         <w:t xml:space="preserve"> сървър и позволява правенето на заявки към базата от данни чрез езика </w:t>
       </w:r>
+      <w:proofErr w:type="spellStart"/>
       <w:r>
         <w:rPr>
           <w:lang w:val="en-US"/>
         </w:rPr>
         <w:t>MySQL</w:t>
       </w:r>
+      <w:proofErr w:type="spellEnd"/>
       <w:r>
         <w:t xml:space="preserve">. </w:t>
       </w:r>
@@ -1127,12 +1154,21 @@
       <w:r>
         <w:t xml:space="preserve">Сървър за База данни – </w:t>
       </w:r>
-      <w:r>
-        <w:rPr>
-          <w:b/>
-          <w:lang w:val="en-US"/>
-        </w:rPr>
-        <w:t>MariaDB 10.4.17</w:t>
+      <w:proofErr w:type="spellStart"/>
+      <w:r>
+        <w:rPr>
+          <w:b/>
+          <w:lang w:val="en-US"/>
+        </w:rPr>
+        <w:t>MariaDB</w:t>
+      </w:r>
+      <w:proofErr w:type="spellEnd"/>
+      <w:r>
+        <w:rPr>
+          <w:b/>
+          <w:lang w:val="en-US"/>
+        </w:rPr>
+        <w:t xml:space="preserve"> 10.4.17</w:t>
       </w:r>
     </w:p>
     <w:p>
@@ -1147,12 +1183,21 @@
           <w:b/>
         </w:rPr>
       </w:pPr>
-      <w:r>
-        <w:rPr>
-          <w:b/>
-          <w:lang w:val="en-US"/>
-        </w:rPr>
-        <w:t>phpMyAdmin – 5.0.4</w:t>
+      <w:proofErr w:type="spellStart"/>
+      <w:r>
+        <w:rPr>
+          <w:b/>
+          <w:lang w:val="en-US"/>
+        </w:rPr>
+        <w:t>phpMyAdmin</w:t>
+      </w:r>
+      <w:proofErr w:type="spellEnd"/>
+      <w:r>
+        <w:rPr>
+          <w:b/>
+          <w:lang w:val="en-US"/>
+        </w:rPr>
+        <w:t xml:space="preserve"> – 5.0.4</w:t>
       </w:r>
       <w:r>
         <w:rPr>
@@ -1268,6 +1313,7 @@
         </w:rPr>
         <w:t xml:space="preserve"> </w:t>
       </w:r>
+      <w:proofErr w:type="spellStart"/>
       <w:r>
         <w:rPr>
           <w:rFonts w:ascii="Calibri" w:hAnsi="Calibri" w:cs="Calibri"/>
@@ -1277,6 +1323,7 @@
         </w:rPr>
         <w:t>localhost</w:t>
       </w:r>
+      <w:proofErr w:type="spellEnd"/>
       <w:r>
         <w:rPr>
           <w:rFonts w:ascii="Calibri" w:hAnsi="Calibri" w:cs="Calibri"/>
@@ -1339,6 +1386,7 @@
         </w:rPr>
         <w:t xml:space="preserve"> </w:t>
       </w:r>
+      <w:proofErr w:type="spellStart"/>
       <w:r>
         <w:rPr>
           <w:rFonts w:ascii="Calibri" w:hAnsi="Calibri" w:cs="Calibri"/>
@@ -1348,6 +1396,7 @@
         </w:rPr>
         <w:t>MySQL</w:t>
       </w:r>
+      <w:proofErr w:type="spellEnd"/>
       <w:r>
         <w:rPr>
           <w:rFonts w:ascii="Calibri" w:hAnsi="Calibri" w:cs="Calibri"/>
@@ -1703,12 +1752,28 @@
           <w:lang w:val="en-US"/>
         </w:rPr>
       </w:pPr>
-      <w:r>
-        <w:rPr>
-          <w:lang w:val="en-US"/>
-        </w:rPr>
-        <w:t>Отива в споменат</w:t>
-      </w:r>
+      <w:proofErr w:type="spellStart"/>
+      <w:r>
+        <w:rPr>
+          <w:lang w:val="en-US"/>
+        </w:rPr>
+        <w:t>Отива</w:t>
+      </w:r>
+      <w:proofErr w:type="spellEnd"/>
+      <w:r>
+        <w:rPr>
+          <w:lang w:val="en-US"/>
+        </w:rPr>
+        <w:t xml:space="preserve"> в </w:t>
+      </w:r>
+      <w:proofErr w:type="spellStart"/>
+      <w:r>
+        <w:rPr>
+          <w:lang w:val="en-US"/>
+        </w:rPr>
+        <w:t>споменат</w:t>
+      </w:r>
+      <w:proofErr w:type="spellEnd"/>
       <w:r>
         <w:t>а</w:t>
       </w:r>
@@ -1755,12 +1820,14 @@
       <w:r>
         <w:t xml:space="preserve"> </w:t>
       </w:r>
+      <w:proofErr w:type="spellStart"/>
       <w:r>
         <w:rPr>
           <w:lang w:val="en-US"/>
         </w:rPr>
         <w:t>display_errors</w:t>
       </w:r>
+      <w:proofErr w:type="spellEnd"/>
       <w:r>
         <w:rPr>
           <w:lang w:val="en-US"/>
@@ -1797,12 +1864,14 @@
         </w:rPr>
         <w:t>‘</w:t>
       </w:r>
+      <w:proofErr w:type="spellStart"/>
       <w:r>
         <w:rPr>
           <w:lang w:val="en-US"/>
         </w:rPr>
         <w:t>display_errors</w:t>
       </w:r>
+      <w:proofErr w:type="spellEnd"/>
       <w:r>
         <w:rPr>
           <w:lang w:val="en-US"/>
@@ -1874,12 +1943,14 @@
         </w:rPr>
         <w:t>‘</w:t>
       </w:r>
+      <w:proofErr w:type="spellStart"/>
       <w:r>
         <w:rPr>
           <w:lang w:val="en-US"/>
         </w:rPr>
         <w:t>error_log</w:t>
       </w:r>
+      <w:proofErr w:type="spellEnd"/>
       <w:r>
         <w:t xml:space="preserve"> </w:t>
       </w:r>
@@ -1919,12 +1990,14 @@
         </w:rPr>
         <w:t>‘</w:t>
       </w:r>
+      <w:proofErr w:type="spellStart"/>
       <w:r>
         <w:rPr>
           <w:lang w:val="en-US"/>
         </w:rPr>
         <w:t>error_log</w:t>
       </w:r>
+      <w:proofErr w:type="spellEnd"/>
       <w:r>
         <w:t xml:space="preserve"> </w:t>
       </w:r>
@@ -1937,12 +2010,14 @@
       <w:r>
         <w:t xml:space="preserve"> </w:t>
       </w:r>
+      <w:proofErr w:type="spellStart"/>
       <w:r>
         <w:rPr>
           <w:lang w:val="en-US"/>
         </w:rPr>
         <w:t>syslog</w:t>
       </w:r>
+      <w:proofErr w:type="spellEnd"/>
       <w:r>
         <w:rPr>
           <w:lang w:val="en-US"/>
@@ -1974,6 +2049,7 @@
         </w:rPr>
         <w:t>‘</w:t>
       </w:r>
+      <w:proofErr w:type="spellStart"/>
       <w:r>
         <w:rPr>
           <w:lang w:val="en-US"/>
@@ -1984,7 +2060,14 @@
         <w:rPr>
           <w:lang w:val="en-US"/>
         </w:rPr>
-        <w:t>rs=</w:t>
+        <w:t>rs</w:t>
+      </w:r>
+      <w:proofErr w:type="spellEnd"/>
+      <w:r>
+        <w:rPr>
+          <w:lang w:val="en-US"/>
+        </w:rPr>
+        <w:t>=</w:t>
       </w:r>
       <w:r>
         <w:rPr>
@@ -2007,12 +2090,14 @@
         </w:rPr>
         <w:t>‘</w:t>
       </w:r>
+      <w:proofErr w:type="spellStart"/>
       <w:r>
         <w:rPr>
           <w:lang w:val="en-US"/>
         </w:rPr>
         <w:t>error_log</w:t>
       </w:r>
+      <w:proofErr w:type="spellEnd"/>
       <w:r>
         <w:t xml:space="preserve"> </w:t>
       </w:r>
@@ -2025,12 +2110,14 @@
       <w:r>
         <w:t xml:space="preserve"> </w:t>
       </w:r>
+      <w:proofErr w:type="spellStart"/>
       <w:r>
         <w:rPr>
           <w:lang w:val="en-US"/>
         </w:rPr>
         <w:t>syslog</w:t>
       </w:r>
+      <w:proofErr w:type="spellEnd"/>
       <w:r>
         <w:rPr>
           <w:lang w:val="en-US"/>
@@ -2226,6 +2313,7 @@
         </w:rPr>
         <w:t xml:space="preserve">Фиг.1 Екранна снимка - </w:t>
       </w:r>
+      <w:proofErr w:type="spellStart"/>
       <w:r>
         <w:rPr>
           <w:b/>
@@ -2235,6 +2323,7 @@
         </w:rPr>
         <w:t>url</w:t>
       </w:r>
+      <w:proofErr w:type="spellEnd"/>
       <w:r>
         <w:rPr>
           <w:b/>
@@ -2354,6 +2443,7 @@
       <w:r>
         <w:t xml:space="preserve"> и </w:t>
       </w:r>
+      <w:proofErr w:type="spellStart"/>
       <w:r>
         <w:rPr>
           <w:b/>
@@ -2361,6 +2451,7 @@
         </w:rPr>
         <w:t>MySQL</w:t>
       </w:r>
+      <w:proofErr w:type="spellEnd"/>
       <w:r>
         <w:t>. След това достъпва през браузъра следния адрес</w:t>
       </w:r>
@@ -2408,6 +2499,7 @@
         </w:rPr>
         <w:t xml:space="preserve"> </w:t>
       </w:r>
+      <w:proofErr w:type="spellStart"/>
       <w:r>
         <w:rPr>
           <w:b/>
@@ -2415,6 +2507,7 @@
         </w:rPr>
         <w:t>phpMyAdmin</w:t>
       </w:r>
+      <w:proofErr w:type="spellEnd"/>
       <w:r>
         <w:t xml:space="preserve"> потребителят ще създаде собствената база от данни. </w:t>
       </w:r>
@@ -2474,6 +2567,7 @@
         </w:rPr>
         <w:t xml:space="preserve"> </w:t>
       </w:r>
+      <w:proofErr w:type="spellStart"/>
       <w:r>
         <w:rPr>
           <w:b/>
@@ -2495,6 +2589,7 @@
         </w:rPr>
         <w:t>generator</w:t>
       </w:r>
+      <w:proofErr w:type="spellEnd"/>
       <w:r>
         <w:rPr>
           <w:b/>
@@ -2698,6 +2793,7 @@
         </w:rPr>
         <w:t xml:space="preserve">Фиг.2 Екранна снимка – работа с </w:t>
       </w:r>
+      <w:proofErr w:type="spellStart"/>
       <w:r>
         <w:rPr>
           <w:b/>
@@ -2707,6 +2803,7 @@
         </w:rPr>
         <w:t>phpMyAdmin</w:t>
       </w:r>
+      <w:proofErr w:type="spellEnd"/>
       <w:r>
         <w:rPr>
           <w:b/>
@@ -2732,6 +2829,7 @@
         </w:rPr>
         <w:t xml:space="preserve"> на </w:t>
       </w:r>
+      <w:proofErr w:type="spellStart"/>
       <w:r>
         <w:rPr>
           <w:b/>
@@ -2741,6 +2839,7 @@
         </w:rPr>
         <w:t>sql</w:t>
       </w:r>
+      <w:proofErr w:type="spellEnd"/>
       <w:r>
         <w:rPr>
           <w:b/>
@@ -2758,6 +2857,7 @@
       <w:r>
         <w:t xml:space="preserve">След изпълнение на тази заявка отива в менюто отляво и натиска върху името на създадената база – </w:t>
       </w:r>
+      <w:proofErr w:type="spellStart"/>
       <w:r>
         <w:rPr>
           <w:b/>
@@ -2765,6 +2865,7 @@
         </w:rPr>
         <w:t>testgenerator</w:t>
       </w:r>
+      <w:proofErr w:type="spellEnd"/>
       <w:r>
         <w:t xml:space="preserve">. </w:t>
       </w:r>
@@ -2805,6 +2906,7 @@
         </w:rPr>
         <w:t xml:space="preserve">, </w:t>
       </w:r>
+      <w:proofErr w:type="spellStart"/>
       <w:r>
         <w:rPr>
           <w:b/>
@@ -2819,6 +2921,7 @@
         </w:rPr>
         <w:t>_history</w:t>
       </w:r>
+      <w:proofErr w:type="spellEnd"/>
       <w:r>
         <w:rPr>
           <w:lang w:val="en-US"/>
@@ -2839,6 +2942,7 @@
         </w:rPr>
         <w:t xml:space="preserve">, </w:t>
       </w:r>
+      <w:proofErr w:type="spellStart"/>
       <w:r>
         <w:rPr>
           <w:b/>
@@ -2846,6 +2950,7 @@
         </w:rPr>
         <w:t>test_table</w:t>
       </w:r>
+      <w:proofErr w:type="spellEnd"/>
       <w:r>
         <w:rPr>
           <w:lang w:val="en-US"/>
@@ -2858,6 +2963,7 @@
         </w:rPr>
         <w:t xml:space="preserve"> </w:t>
       </w:r>
+      <w:proofErr w:type="spellStart"/>
       <w:r>
         <w:rPr>
           <w:b/>
@@ -2865,6 +2971,7 @@
         </w:rPr>
         <w:t>test_history</w:t>
       </w:r>
+      <w:proofErr w:type="spellEnd"/>
       <w:r>
         <w:rPr>
           <w:b/>
@@ -2901,12 +3008,14 @@
       <w:r>
         <w:t xml:space="preserve">. При натискането върху някоя от тях може да види цялата информация за записите вътре, може да добавя нови, да редактира и да трие такива, както и други опции, позволени от </w:t>
       </w:r>
+      <w:proofErr w:type="spellStart"/>
       <w:r>
         <w:rPr>
           <w:lang w:val="en-US"/>
         </w:rPr>
         <w:t>phpMyAdmin</w:t>
       </w:r>
+      <w:proofErr w:type="spellEnd"/>
       <w:r>
         <w:t xml:space="preserve">. </w:t>
       </w:r>
@@ -2989,6 +3098,7 @@
         </w:rPr>
         <w:t xml:space="preserve">Фиг.3 Работа с </w:t>
       </w:r>
+      <w:proofErr w:type="spellStart"/>
       <w:r>
         <w:rPr>
           <w:b/>
@@ -2998,6 +3108,7 @@
         </w:rPr>
         <w:t>phpMyAdmin</w:t>
       </w:r>
+      <w:proofErr w:type="spellEnd"/>
       <w:r>
         <w:rPr>
           <w:b/>
@@ -3024,12 +3135,21 @@
       <w:r>
         <w:t xml:space="preserve"> </w:t>
       </w:r>
-      <w:r>
-        <w:rPr>
-          <w:b/>
-          <w:lang w:val="en-US"/>
-        </w:rPr>
-        <w:t>localhost/Test-Generator/index.html</w:t>
+      <w:proofErr w:type="spellStart"/>
+      <w:r>
+        <w:rPr>
+          <w:b/>
+          <w:lang w:val="en-US"/>
+        </w:rPr>
+        <w:t>localhost</w:t>
+      </w:r>
+      <w:proofErr w:type="spellEnd"/>
+      <w:r>
+        <w:rPr>
+          <w:b/>
+          <w:lang w:val="en-US"/>
+        </w:rPr>
+        <w:t>/Test-Generator/index.html</w:t>
       </w:r>
       <w:r>
         <w:t xml:space="preserve">. Отваря се </w:t>
@@ -3391,12 +3511,14 @@
       <w:r>
         <w:t xml:space="preserve"> на </w:t>
       </w:r>
+      <w:proofErr w:type="spellStart"/>
       <w:r>
         <w:rPr>
           <w:lang w:val="en-US"/>
         </w:rPr>
         <w:t>api</w:t>
       </w:r>
+      <w:proofErr w:type="spellEnd"/>
       <w:r>
         <w:t xml:space="preserve"> на ред 52 може да се промени времетраенето на потребителската сесия. </w:t>
       </w:r>
@@ -3554,6 +3676,7 @@
       <w:r>
         <w:t xml:space="preserve"> от </w:t>
       </w:r>
+      <w:proofErr w:type="spellStart"/>
       <w:r>
         <w:rPr>
           <w:b/>
@@ -3561,6 +3684,7 @@
         </w:rPr>
         <w:t>csv</w:t>
       </w:r>
+      <w:proofErr w:type="spellEnd"/>
       <w:r>
         <w:t xml:space="preserve"> файл, който зареди</w:t>
       </w:r>
@@ -3575,8 +3699,17 @@
           <w:b/>
           <w:lang w:val="en-US"/>
         </w:rPr>
-        <w:t>import csv</w:t>
-      </w:r>
+        <w:t xml:space="preserve">import </w:t>
+      </w:r>
+      <w:proofErr w:type="spellStart"/>
+      <w:r>
+        <w:rPr>
+          <w:b/>
+          <w:lang w:val="en-US"/>
+        </w:rPr>
+        <w:t>csv</w:t>
+      </w:r>
+      <w:proofErr w:type="spellEnd"/>
       <w:r>
         <w:t xml:space="preserve">. </w:t>
       </w:r>
@@ -3586,8 +3719,13 @@
         </w:rPr>
         <w:t>(</w:t>
       </w:r>
-      <w:r>
-        <w:t xml:space="preserve">примерни данни от </w:t>
+      <w:proofErr w:type="gramStart"/>
+      <w:r>
+        <w:t>примерни</w:t>
+      </w:r>
+      <w:proofErr w:type="gramEnd"/>
+      <w:r>
+        <w:t xml:space="preserve"> данни от </w:t>
       </w:r>
       <w:r>
         <w:rPr>
@@ -3598,12 +3736,14 @@
       <w:r>
         <w:t xml:space="preserve"> в </w:t>
       </w:r>
+      <w:proofErr w:type="spellStart"/>
       <w:r>
         <w:rPr>
           <w:lang w:val="en-US"/>
         </w:rPr>
         <w:t>database_seeds</w:t>
       </w:r>
+      <w:proofErr w:type="spellEnd"/>
       <w:r>
         <w:t xml:space="preserve"> на </w:t>
       </w:r>
@@ -3680,6 +3820,7 @@
       <w:r>
         <w:t xml:space="preserve"> от </w:t>
       </w:r>
+      <w:proofErr w:type="spellStart"/>
       <w:r>
         <w:rPr>
           <w:b/>
@@ -3687,6 +3828,7 @@
         </w:rPr>
         <w:t>csv</w:t>
       </w:r>
+      <w:proofErr w:type="spellEnd"/>
       <w:r>
         <w:t xml:space="preserve"> файл, който зареди</w:t>
       </w:r>
@@ -3701,8 +3843,17 @@
           <w:b/>
           <w:lang w:val="en-US"/>
         </w:rPr>
-        <w:t>import csv</w:t>
-      </w:r>
+        <w:t xml:space="preserve">import </w:t>
+      </w:r>
+      <w:proofErr w:type="spellStart"/>
+      <w:r>
+        <w:rPr>
+          <w:b/>
+          <w:lang w:val="en-US"/>
+        </w:rPr>
+        <w:t>csv</w:t>
+      </w:r>
+      <w:proofErr w:type="spellEnd"/>
       <w:r>
         <w:t xml:space="preserve">. </w:t>
       </w:r>
@@ -3734,6 +3885,7 @@
         </w:rPr>
         <w:t xml:space="preserve"> от </w:t>
       </w:r>
+      <w:proofErr w:type="spellStart"/>
       <w:r>
         <w:rPr>
           <w:b/>
@@ -3741,6 +3893,7 @@
         </w:rPr>
         <w:t>csv</w:t>
       </w:r>
+      <w:proofErr w:type="spellEnd"/>
       <w:r>
         <w:rPr>
           <w:b/>
@@ -3961,12 +4114,14 @@
       <w:r>
         <w:t xml:space="preserve">На страницата Моите добавени въпроси той може да експортне в </w:t>
       </w:r>
+      <w:proofErr w:type="spellStart"/>
       <w:r>
         <w:rPr>
           <w:lang w:val="en-US"/>
         </w:rPr>
         <w:t>csv</w:t>
       </w:r>
+      <w:proofErr w:type="spellEnd"/>
       <w:r>
         <w:t xml:space="preserve"> файл съответните въпроси, които е задал по своята тема, а има и възможност да визулизира тези въпроси, да </w:t>
       </w:r>
@@ -3982,12 +4137,14 @@
       <w:r>
         <w:t xml:space="preserve">На страницата Моите направени тестове потребителят може отново да направи експорт в </w:t>
       </w:r>
+      <w:proofErr w:type="spellStart"/>
       <w:r>
         <w:rPr>
           <w:lang w:val="en-US"/>
         </w:rPr>
         <w:t>csv</w:t>
       </w:r>
+      <w:proofErr w:type="spellEnd"/>
       <w:r>
         <w:t xml:space="preserve"> файл историята на своите направени тестове, съдържаща време и резултат, както и да избере да се визуализират на страничката в таблица с времето и резултата. </w:t>
       </w:r>
@@ -4059,6 +4216,7 @@
       <w:r>
         <w:t xml:space="preserve">В папката на проекта има папка </w:t>
       </w:r>
+      <w:proofErr w:type="spellStart"/>
       <w:r>
         <w:rPr>
           <w:b/>
@@ -4066,6 +4224,7 @@
         </w:rPr>
         <w:t>database_seeds</w:t>
       </w:r>
+      <w:proofErr w:type="spellEnd"/>
       <w:r>
         <w:t xml:space="preserve">. В нея има файл </w:t>
       </w:r>
@@ -4092,6 +4251,7 @@
       <w:r>
         <w:t xml:space="preserve">пка </w:t>
       </w:r>
+      <w:proofErr w:type="spellStart"/>
       <w:r>
         <w:rPr>
           <w:b/>
@@ -4099,9 +4259,11 @@
         </w:rPr>
         <w:t>database_seeds</w:t>
       </w:r>
+      <w:proofErr w:type="spellEnd"/>
       <w:r>
         <w:t xml:space="preserve"> има и няколко </w:t>
       </w:r>
+      <w:proofErr w:type="spellStart"/>
       <w:r>
         <w:rPr>
           <w:b/>
@@ -4109,6 +4271,7 @@
         </w:rPr>
         <w:t>csv</w:t>
       </w:r>
+      <w:proofErr w:type="spellEnd"/>
       <w:r>
         <w:rPr>
           <w:lang w:val="en-US"/>
@@ -4140,6 +4303,7 @@
         </w:rPr>
         <w:t xml:space="preserve">import </w:t>
       </w:r>
+      <w:proofErr w:type="spellStart"/>
       <w:r>
         <w:rPr>
           <w:b/>
@@ -4147,6 +4311,7 @@
         </w:rPr>
         <w:t>csv</w:t>
       </w:r>
+      <w:proofErr w:type="spellEnd"/>
       <w:r>
         <w:t xml:space="preserve"> на </w:t>
       </w:r>
@@ -4176,6 +4341,7 @@
       <w:r>
         <w:t xml:space="preserve"> в таблицата </w:t>
       </w:r>
+      <w:proofErr w:type="spellStart"/>
       <w:r>
         <w:rPr>
           <w:b/>
@@ -4183,6 +4349,7 @@
         </w:rPr>
         <w:t>test_history</w:t>
       </w:r>
+      <w:proofErr w:type="spellEnd"/>
       <w:r>
         <w:t xml:space="preserve">. </w:t>
       </w:r>
@@ -4362,6 +4529,7 @@
       <w:r>
         <w:t xml:space="preserve"> във </w:t>
       </w:r>
+      <w:proofErr w:type="spellStart"/>
       <w:r>
         <w:rPr>
           <w:b/>
@@ -4369,6 +4537,7 @@
         </w:rPr>
         <w:t>csv</w:t>
       </w:r>
+      <w:proofErr w:type="spellEnd"/>
       <w:r>
         <w:rPr>
           <w:b/>
@@ -4989,8 +5158,17 @@
           <w:b/>
           <w:lang w:val="en-US"/>
         </w:rPr>
-        <w:t>import csv</w:t>
-      </w:r>
+        <w:t xml:space="preserve">import </w:t>
+      </w:r>
+      <w:proofErr w:type="spellStart"/>
+      <w:r>
+        <w:rPr>
+          <w:b/>
+          <w:lang w:val="en-US"/>
+        </w:rPr>
+        <w:t>csv</w:t>
+      </w:r>
+      <w:proofErr w:type="spellEnd"/>
       <w:r>
         <w:rPr>
           <w:lang w:val="en-US"/>
@@ -5053,8 +5231,17 @@
           <w:b/>
           <w:lang w:val="en-US"/>
         </w:rPr>
-        <w:t>import csv</w:t>
-      </w:r>
+        <w:t xml:space="preserve">import </w:t>
+      </w:r>
+      <w:proofErr w:type="spellStart"/>
+      <w:r>
+        <w:rPr>
+          <w:b/>
+          <w:lang w:val="en-US"/>
+        </w:rPr>
+        <w:t>csv</w:t>
+      </w:r>
+      <w:proofErr w:type="spellEnd"/>
       <w:r>
         <w:t xml:space="preserve"> бутона, така съответните записи се вкарват в базата данни. Това са примерни данни за таблицата на въпросите – </w:t>
       </w:r>
@@ -5196,6 +5383,7 @@
       <w:r>
         <w:t xml:space="preserve">В папката </w:t>
       </w:r>
+      <w:proofErr w:type="spellStart"/>
       <w:r>
         <w:rPr>
           <w:b/>
@@ -5203,6 +5391,7 @@
         </w:rPr>
         <w:t>database_seeds</w:t>
       </w:r>
+      <w:proofErr w:type="spellEnd"/>
       <w:r>
         <w:t xml:space="preserve"> се намира файлът </w:t>
       </w:r>
@@ -5228,6 +5417,7 @@
         </w:rPr>
         <w:t xml:space="preserve"> </w:t>
       </w:r>
+      <w:proofErr w:type="spellStart"/>
       <w:r>
         <w:rPr>
           <w:b/>
@@ -5235,15 +5425,18 @@
         </w:rPr>
         <w:t>testgenerator</w:t>
       </w:r>
+      <w:proofErr w:type="spellEnd"/>
       <w:r>
         <w:t xml:space="preserve">. Трите </w:t>
       </w:r>
+      <w:proofErr w:type="spellStart"/>
       <w:r>
         <w:rPr>
           <w:lang w:val="en-US"/>
         </w:rPr>
         <w:t>csv</w:t>
       </w:r>
+      <w:proofErr w:type="spellEnd"/>
       <w:r>
         <w:t xml:space="preserve"> файла в същата папка съдържат примерни данни за добавяне в таблицата на въпросите – </w:t>
       </w:r>
@@ -5264,6 +5457,7 @@
       <w:r>
         <w:t xml:space="preserve">В папката </w:t>
       </w:r>
+      <w:proofErr w:type="spellStart"/>
       <w:r>
         <w:rPr>
           <w:b/>
@@ -5271,6 +5465,7 @@
         </w:rPr>
         <w:t>config</w:t>
       </w:r>
+      <w:proofErr w:type="spellEnd"/>
       <w:r>
         <w:t xml:space="preserve"> се намира файлът </w:t>
       </w:r>
@@ -5310,6 +5505,7 @@
       <w:r>
         <w:t xml:space="preserve">В папката </w:t>
       </w:r>
+      <w:proofErr w:type="spellStart"/>
       <w:r>
         <w:rPr>
           <w:b/>
@@ -5317,6 +5513,7 @@
         </w:rPr>
         <w:t>src</w:t>
       </w:r>
+      <w:proofErr w:type="spellEnd"/>
       <w:r>
         <w:t xml:space="preserve"> се намира файлът</w:t>
       </w:r>
@@ -5357,6 +5554,7 @@
       <w:r>
         <w:t xml:space="preserve">В папката </w:t>
       </w:r>
+      <w:proofErr w:type="spellStart"/>
       <w:r>
         <w:rPr>
           <w:b/>
@@ -5364,6 +5562,7 @@
         </w:rPr>
         <w:t>api</w:t>
       </w:r>
+      <w:proofErr w:type="spellEnd"/>
       <w:r>
         <w:t xml:space="preserve"> имаме подпа</w:t>
       </w:r>
@@ -5448,12 +5647,14 @@
       <w:r>
         <w:t xml:space="preserve">Всяко от тях съдържа един или няколко </w:t>
       </w:r>
+      <w:proofErr w:type="spellStart"/>
       <w:r>
         <w:rPr>
           <w:lang w:val="en-US"/>
         </w:rPr>
         <w:t>php</w:t>
       </w:r>
+      <w:proofErr w:type="spellEnd"/>
       <w:r>
         <w:t xml:space="preserve"> файла за работа със съответните елементи, имената описват функционалността. </w:t>
       </w:r>
@@ -5475,6 +5676,7 @@
       <w:r>
         <w:t xml:space="preserve"> се намират </w:t>
       </w:r>
+      <w:proofErr w:type="spellStart"/>
       <w:r>
         <w:rPr>
           <w:b/>
@@ -5482,6 +5684,7 @@
         </w:rPr>
         <w:t>javascript</w:t>
       </w:r>
+      <w:proofErr w:type="spellEnd"/>
       <w:r>
         <w:rPr>
           <w:b/>
@@ -5506,20 +5709,30 @@
       <w:r>
         <w:t xml:space="preserve"> и чрез определените функции се изпращат асинхорнно заявки към сървъра, където съответните </w:t>
       </w:r>
+      <w:proofErr w:type="spellStart"/>
       <w:r>
         <w:rPr>
           <w:lang w:val="en-US"/>
         </w:rPr>
         <w:t>php</w:t>
       </w:r>
+      <w:proofErr w:type="spellEnd"/>
       <w:r>
         <w:t xml:space="preserve"> файлове се грижат за обработката на изпратените данни. Отново чрез тези </w:t>
       </w:r>
-      <w:r>
-        <w:rPr>
-          <w:lang w:val="en-US"/>
-        </w:rPr>
-        <w:t xml:space="preserve">javascript </w:t>
+      <w:proofErr w:type="spellStart"/>
+      <w:r>
+        <w:rPr>
+          <w:lang w:val="en-US"/>
+        </w:rPr>
+        <w:t>javascript</w:t>
+      </w:r>
+      <w:proofErr w:type="spellEnd"/>
+      <w:r>
+        <w:rPr>
+          <w:lang w:val="en-US"/>
+        </w:rPr>
+        <w:t xml:space="preserve"> </w:t>
       </w:r>
       <w:r>
         <w:t xml:space="preserve">файлове се връща и </w:t>
@@ -5566,12 +5779,14 @@
       <w:r>
         <w:t xml:space="preserve"> съдържа </w:t>
       </w:r>
+      <w:proofErr w:type="spellStart"/>
       <w:r>
         <w:rPr>
           <w:lang w:val="en-US"/>
         </w:rPr>
         <w:t>javasacript</w:t>
       </w:r>
+      <w:proofErr w:type="spellEnd"/>
       <w:r>
         <w:t xml:space="preserve"> функция, чрез която се генерира</w:t>
       </w:r>
@@ -5636,6 +5851,7 @@
       <w:r>
         <w:t xml:space="preserve">от </w:t>
       </w:r>
+      <w:proofErr w:type="spellStart"/>
       <w:r>
         <w:rPr>
           <w:b/>
@@ -5643,6 +5859,7 @@
         </w:rPr>
         <w:t>csv</w:t>
       </w:r>
+      <w:proofErr w:type="spellEnd"/>
       <w:r>
         <w:rPr>
           <w:b/>
@@ -5775,12 +5992,21 @@
       <w:r>
         <w:t xml:space="preserve"> се намира в следното </w:t>
       </w:r>
-      <w:r>
-        <w:rPr>
-          <w:b/>
-          <w:lang w:val="en-US"/>
-        </w:rPr>
-        <w:t>github repository</w:t>
+      <w:proofErr w:type="spellStart"/>
+      <w:r>
+        <w:rPr>
+          <w:b/>
+          <w:lang w:val="en-US"/>
+        </w:rPr>
+        <w:t>github</w:t>
+      </w:r>
+      <w:proofErr w:type="spellEnd"/>
+      <w:r>
+        <w:rPr>
+          <w:b/>
+          <w:lang w:val="en-US"/>
+        </w:rPr>
+        <w:t xml:space="preserve"> repository</w:t>
       </w:r>
       <w:r>
         <w:t xml:space="preserve"> и е достъпен </w:t>
@@ -5925,12 +6151,14 @@
       <w:r>
         <w:t xml:space="preserve">Изпращане на заявки чрез </w:t>
       </w:r>
+      <w:proofErr w:type="spellStart"/>
       <w:r>
         <w:rPr>
           <w:lang w:val="en-US"/>
         </w:rPr>
         <w:t>javascript</w:t>
       </w:r>
+      <w:proofErr w:type="spellEnd"/>
       <w:r>
         <w:t xml:space="preserve"> – </w:t>
       </w:r>
@@ -5965,8 +6193,16 @@
         <w:rPr>
           <w:lang w:val="en-US"/>
         </w:rPr>
-        <w:t xml:space="preserve"> csv</w:t>
-      </w:r>
+        <w:t xml:space="preserve"> </w:t>
+      </w:r>
+      <w:proofErr w:type="spellStart"/>
+      <w:r>
+        <w:rPr>
+          <w:lang w:val="en-US"/>
+        </w:rPr>
+        <w:t>csv</w:t>
+      </w:r>
+      <w:proofErr w:type="spellEnd"/>
       <w:r>
         <w:t xml:space="preserve"> файл с въпроси за добавяне в базата</w:t>
       </w:r>
@@ -6089,21 +6325,25 @@
       <w:r>
         <w:t xml:space="preserve"> и връзка с база данни, както и обработка на потребителски заявки и връщане на подходящ отговор. Работа с </w:t>
       </w:r>
+      <w:proofErr w:type="spellStart"/>
       <w:r>
         <w:rPr>
           <w:lang w:val="en-US"/>
         </w:rPr>
         <w:t>Javascript</w:t>
       </w:r>
+      <w:proofErr w:type="spellEnd"/>
       <w:r>
         <w:t xml:space="preserve"> и изпращане на асинхорнни заявки до сървър или услуга, както и визуализиране на части от потребителския интерфейс с </w:t>
       </w:r>
+      <w:proofErr w:type="spellStart"/>
       <w:r>
         <w:rPr>
           <w:lang w:val="en-US"/>
         </w:rPr>
         <w:t>Javascript</w:t>
       </w:r>
+      <w:proofErr w:type="spellEnd"/>
       <w:r>
         <w:t xml:space="preserve">. Подобрих си и обогатих знанията по </w:t>
       </w:r>
@@ -6137,12 +6377,14 @@
       <w:r>
         <w:t xml:space="preserve"> и как може да го използваме, както и за удобствата и работата с </w:t>
       </w:r>
+      <w:proofErr w:type="spellStart"/>
       <w:r>
         <w:rPr>
           <w:lang w:val="en-US"/>
         </w:rPr>
         <w:t>phpMyAdmin</w:t>
       </w:r>
+      <w:proofErr w:type="spellEnd"/>
       <w:r>
         <w:t xml:space="preserve">. </w:t>
       </w:r>
@@ -6157,6 +6399,7 @@
         <w:rPr>
           <w:sz w:val="22"/>
           <w:szCs w:val="22"/>
+          <w:lang w:val="en-US"/>
         </w:rPr>
       </w:pPr>
       <w:r>
@@ -6170,13 +6413,6 @@
     <w:p>
       <w:pPr>
         <w:rPr>
-          <w:lang w:val="en-US"/>
-        </w:rPr>
-      </w:pPr>
-    </w:p>
-    <w:p>
-      <w:pPr>
-        <w:rPr>
           <w:sz w:val="18"/>
           <w:szCs w:val="18"/>
           <w:lang w:val="en-US"/>
@@ -6188,7 +6424,35 @@
           <w:szCs w:val="18"/>
           <w:lang w:val="en-US"/>
         </w:rPr>
-        <w:t>[1]ngadzeva/ WebTechnologies-labs-KN20</w:t>
+        <w:t>[1</w:t>
+      </w:r>
+      <w:proofErr w:type="gramStart"/>
+      <w:r>
+        <w:rPr>
+          <w:sz w:val="18"/>
+          <w:szCs w:val="18"/>
+          <w:lang w:val="en-US"/>
+        </w:rPr>
+        <w:t>]</w:t>
+      </w:r>
+      <w:proofErr w:type="spellStart"/>
+      <w:r>
+        <w:rPr>
+          <w:sz w:val="18"/>
+          <w:szCs w:val="18"/>
+          <w:lang w:val="en-US"/>
+        </w:rPr>
+        <w:t>ngadzeva</w:t>
+      </w:r>
+      <w:proofErr w:type="spellEnd"/>
+      <w:proofErr w:type="gramEnd"/>
+      <w:r>
+        <w:rPr>
+          <w:sz w:val="18"/>
+          <w:szCs w:val="18"/>
+          <w:lang w:val="en-US"/>
+        </w:rPr>
+        <w:t>/ WebTechnologies-labs-KN20</w:t>
       </w:r>
     </w:p>
     <w:p>
@@ -6225,34 +6489,82 @@
           <w:szCs w:val="18"/>
           <w:lang w:val="en-US"/>
         </w:rPr>
-        <w:t>[2]Javascript-Upload-File-Stackoverflow</w:t>
-      </w:r>
-    </w:p>
-    <w:p>
-      <w:pPr>
+        <w:t>[2]</w:t>
+      </w:r>
+      <w:proofErr w:type="spellStart"/>
+      <w:r>
         <w:rPr>
           <w:sz w:val="18"/>
           <w:szCs w:val="18"/>
           <w:lang w:val="en-US"/>
         </w:rPr>
-      </w:pPr>
+        <w:t>Javascript</w:t>
+      </w:r>
+      <w:proofErr w:type="spellEnd"/>
       <w:r>
         <w:rPr>
           <w:sz w:val="18"/>
           <w:szCs w:val="18"/>
           <w:lang w:val="en-US"/>
         </w:rPr>
-        <w:t>https://stackoverflow.com/questions/5587973/javascript-upload-file [3]PHP Manual</w:t>
-      </w:r>
-    </w:p>
-    <w:p>
-      <w:pPr>
+        <w:t>-Upload-File-</w:t>
+      </w:r>
+      <w:proofErr w:type="spellStart"/>
+      <w:r>
         <w:rPr>
           <w:sz w:val="18"/>
           <w:szCs w:val="18"/>
+          <w:lang w:val="en-US"/>
+        </w:rPr>
+        <w:t>Stackoverflow</w:t>
+      </w:r>
+      <w:proofErr w:type="spellEnd"/>
+    </w:p>
+    <w:p>
+      <w:pPr>
+        <w:rPr>
+          <w:sz w:val="18"/>
+          <w:szCs w:val="18"/>
+          <w:lang w:val="en-US"/>
         </w:rPr>
       </w:pPr>
       <w:hyperlink r:id="rId15" w:history="1">
+        <w:r>
+          <w:rPr>
+            <w:rStyle w:val="Hyperlink"/>
+            <w:sz w:val="18"/>
+            <w:szCs w:val="18"/>
+            <w:lang w:val="en-US"/>
+          </w:rPr>
+          <w:t>https://stackoverflow.com/questions/5587973/javascript-upload-file</w:t>
+        </w:r>
+      </w:hyperlink>
+    </w:p>
+    <w:p>
+      <w:pPr>
+        <w:rPr>
+          <w:sz w:val="18"/>
+          <w:szCs w:val="18"/>
+          <w:lang w:val="en-US"/>
+        </w:rPr>
+      </w:pPr>
+      <w:r>
+        <w:rPr>
+          <w:sz w:val="18"/>
+          <w:szCs w:val="18"/>
+          <w:lang w:val="en-US"/>
+        </w:rPr>
+        <w:t xml:space="preserve"> [3]PHP Manual</w:t>
+      </w:r>
+    </w:p>
+    <w:p>
+      <w:pPr>
+        <w:rPr>
+          <w:sz w:val="18"/>
+          <w:szCs w:val="18"/>
+        </w:rPr>
+      </w:pPr>
+      <w:hyperlink r:id="rId16" w:history="1">
         <w:r>
           <w:rPr>
             <w:rStyle w:val="Hyperlink"/>
@@ -6286,19 +6598,37 @@
           <w:szCs w:val="18"/>
           <w:lang w:val="en-US"/>
         </w:rPr>
-        <w:t>PHP Date&amp;Time Function With Example</w:t>
-      </w:r>
-    </w:p>
-    <w:p>
-      <w:pPr>
-        <w:jc w:val="both"/>
+        <w:t xml:space="preserve">PHP </w:t>
+      </w:r>
+      <w:proofErr w:type="spellStart"/>
+      <w:r>
         <w:rPr>
           <w:sz w:val="18"/>
           <w:szCs w:val="18"/>
           <w:lang w:val="en-US"/>
         </w:rPr>
-      </w:pPr>
-      <w:hyperlink r:id="rId16" w:anchor=":~:text=A%20timestamp%20is%20a%20numeric,ini%20file" w:history="1">
+        <w:t>Date&amp;Time</w:t>
+      </w:r>
+      <w:proofErr w:type="spellEnd"/>
+      <w:r>
+        <w:rPr>
+          <w:sz w:val="18"/>
+          <w:szCs w:val="18"/>
+          <w:lang w:val="en-US"/>
+        </w:rPr>
+        <w:t xml:space="preserve"> Function With Example</w:t>
+      </w:r>
+    </w:p>
+    <w:p>
+      <w:pPr>
+        <w:jc w:val="both"/>
+        <w:rPr>
+          <w:sz w:val="18"/>
+          <w:szCs w:val="18"/>
+          <w:lang w:val="en-US"/>
+        </w:rPr>
+      </w:pPr>
+      <w:hyperlink r:id="rId17" w:anchor=":~:text=A%20timestamp%20is%20a%20numeric,ini%20file" w:history="1">
         <w:r>
           <w:rPr>
             <w:rStyle w:val="Hyperlink"/>
@@ -6365,7 +6695,7 @@
           <w:szCs w:val="18"/>
         </w:rPr>
       </w:pPr>
-      <w:hyperlink r:id="rId17" w:history="1">
+      <w:hyperlink r:id="rId18" w:history="1">
         <w:r>
           <w:rPr>
             <w:rStyle w:val="Hyperlink"/>
@@ -6444,6 +6774,8 @@
         </w:rPr>
         <w:t xml:space="preserve"> Фиг.1 Екранна снимка - </w:t>
       </w:r>
+      <w:proofErr w:type="spellStart"/>
+      <w:proofErr w:type="gramStart"/>
       <w:r>
         <w:rPr>
           <w:b/>
@@ -6453,6 +6785,8 @@
         </w:rPr>
         <w:t>url</w:t>
       </w:r>
+      <w:proofErr w:type="spellEnd"/>
+      <w:proofErr w:type="gramEnd"/>
       <w:r>
         <w:rPr>
           <w:b/>
@@ -6488,6 +6822,7 @@
         </w:rPr>
         <w:t xml:space="preserve">Фиг.2 Екранна снимка – работа с </w:t>
       </w:r>
+      <w:proofErr w:type="spellStart"/>
       <w:r>
         <w:rPr>
           <w:b/>
@@ -6497,6 +6832,7 @@
         </w:rPr>
         <w:t>phpMyAdmin</w:t>
       </w:r>
+      <w:proofErr w:type="spellEnd"/>
       <w:r>
         <w:rPr>
           <w:b/>
@@ -6522,6 +6858,7 @@
         </w:rPr>
         <w:t xml:space="preserve"> на </w:t>
       </w:r>
+      <w:proofErr w:type="spellStart"/>
       <w:r>
         <w:rPr>
           <w:b/>
@@ -6531,6 +6868,7 @@
         </w:rPr>
         <w:t>sql</w:t>
       </w:r>
+      <w:proofErr w:type="spellEnd"/>
       <w:r>
         <w:rPr>
           <w:b/>
@@ -6565,6 +6903,7 @@
         </w:rPr>
         <w:t xml:space="preserve">Фиг.3 Работа с </w:t>
       </w:r>
+      <w:proofErr w:type="spellStart"/>
       <w:r>
         <w:rPr>
           <w:b/>
@@ -6574,6 +6913,7 @@
         </w:rPr>
         <w:t>phpMyAdmin</w:t>
       </w:r>
+      <w:proofErr w:type="spellEnd"/>
       <w:r>
         <w:rPr>
           <w:b/>
@@ -6780,6 +7120,7 @@
       </w:pPr>
     </w:p>
     <w:sectPr>
+      <w:headerReference w:type="default" r:id="rId19"/>
       <w:pgSz w:w="11906" w:h="16838"/>
       <w:pgMar w:top="1417" w:right="1417" w:bottom="1417" w:left="1417" w:header="708" w:footer="708" w:gutter="0"/>
       <w:cols w:space="708"/>
@@ -6837,6 +7178,41 @@
     </w:p>
   </w:footnote>
 </w:footnotes>
+</file>
+
+<file path=word/header1.xml><?xml version="1.0" encoding="utf-8"?>
+<w:hdr xmlns:ve="http://schemas.openxmlformats.org/markup-compatibility/2006" xmlns:o="urn:schemas-microsoft-com:office:office" xmlns:r="http://schemas.openxmlformats.org/officeDocument/2006/relationships" xmlns:m="http://schemas.openxmlformats.org/officeDocument/2006/math" xmlns:v="urn:schemas-microsoft-com:vml" xmlns:wp="http://schemas.openxmlformats.org/drawingml/2006/wordprocessingDrawing" xmlns:w10="urn:schemas-microsoft-com:office:word" xmlns:w="http://schemas.openxmlformats.org/wordprocessingml/2006/main" xmlns:wne="http://schemas.microsoft.com/office/word/2006/wordml">
+  <w:sdt>
+    <w:sdtPr>
+      <w:id w:val="4611797"/>
+      <w:docPartObj>
+        <w:docPartGallery w:val="Page Numbers (Top of Page)"/>
+        <w:docPartUnique/>
+      </w:docPartObj>
+    </w:sdtPr>
+    <w:sdtContent>
+      <w:p>
+        <w:pPr>
+          <w:pStyle w:val="Header"/>
+          <w:jc w:val="right"/>
+        </w:pPr>
+        <w:fldSimple w:instr=" PAGE   \* MERGEFORMAT ">
+          <w:r>
+            <w:rPr>
+              <w:noProof/>
+            </w:rPr>
+            <w:t>12</w:t>
+          </w:r>
+        </w:fldSimple>
+      </w:p>
+    </w:sdtContent>
+  </w:sdt>
+  <w:p>
+    <w:pPr>
+      <w:pStyle w:val="Header"/>
+    </w:pPr>
+  </w:p>
+</w:hdr>
 </file>
 
 <file path=word/numbering.xml><?xml version="1.0" encoding="utf-8"?>
@@ -9263,7 +9639,7 @@
 </file>
 
 <file path=customXml/itemProps1.xml><?xml version="1.0" encoding="utf-8"?>
-<ds:datastoreItem xmlns:ds="http://schemas.openxmlformats.org/officeDocument/2006/customXml" ds:itemID="{882A816C-6E26-44E1-9C9C-084536A75520}">
+<ds:datastoreItem xmlns:ds="http://schemas.openxmlformats.org/officeDocument/2006/customXml" ds:itemID="{028FC571-CC32-4120-85C1-40432722ECF2}">
   <ds:schemaRefs>
     <ds:schemaRef ds:uri="http://schemas.openxmlformats.org/officeDocument/2006/bibliography"/>
   </ds:schemaRefs>

</xml_diff>